<commit_message>
Nicole Kester Task 09
</commit_message>
<xml_diff>
--- a/Project/Determining the Effect that Head Width has on Task Association in Different Species of Formica Ants.docx
+++ b/Project/Determining the Effect that Head Width has on Task Association in Different Species of Formica Ants.docx
@@ -80,10 +80,47 @@
         <w:spacing w:line="480" w:lineRule="auto"/>
         <w:rPr>
           <w:rFonts w:ascii="Times New Roman" w:hAnsi="Times New Roman" w:cs="Times New Roman"/>
+          <w:sz w:val="32"/>
+          <w:szCs w:val="32"/>
+        </w:rPr>
+      </w:pPr>
+    </w:p>
+    <w:p>
+      <w:pPr>
+        <w:spacing w:line="480" w:lineRule="auto"/>
+        <w:jc w:val="center"/>
+        <w:rPr>
+          <w:rFonts w:ascii="Times New Roman" w:hAnsi="Times New Roman" w:cs="Times New Roman"/>
           <w:sz w:val="28"/>
           <w:szCs w:val="28"/>
         </w:rPr>
       </w:pPr>
+      <w:r>
+        <w:rPr>
+          <w:rFonts w:ascii="Times New Roman" w:hAnsi="Times New Roman" w:cs="Times New Roman"/>
+          <w:sz w:val="28"/>
+          <w:szCs w:val="28"/>
+        </w:rPr>
+        <w:t xml:space="preserve">Determining the Evolutionary Effect that Head Width has on Task Association in Different Species of </w:t>
+      </w:r>
+      <w:r>
+        <w:rPr>
+          <w:rFonts w:ascii="Times New Roman" w:hAnsi="Times New Roman" w:cs="Times New Roman"/>
+          <w:i/>
+          <w:iCs/>
+          <w:sz w:val="28"/>
+          <w:szCs w:val="28"/>
+        </w:rPr>
+        <w:t>Formica</w:t>
+      </w:r>
+      <w:r>
+        <w:rPr>
+          <w:rFonts w:ascii="Times New Roman" w:hAnsi="Times New Roman" w:cs="Times New Roman"/>
+          <w:sz w:val="28"/>
+          <w:szCs w:val="28"/>
+        </w:rPr>
+        <w:t xml:space="preserve"> Ants</w:t>
+      </w:r>
     </w:p>
     <w:p>
       <w:pPr>
@@ -91,6 +128,66 @@
         <w:jc w:val="center"/>
         <w:rPr>
           <w:rFonts w:ascii="Times New Roman" w:hAnsi="Times New Roman" w:cs="Times New Roman"/>
+          <w:sz w:val="24"/>
+          <w:szCs w:val="24"/>
+        </w:rPr>
+      </w:pPr>
+    </w:p>
+    <w:p>
+      <w:pPr>
+        <w:spacing w:line="480" w:lineRule="auto"/>
+        <w:jc w:val="center"/>
+        <w:rPr>
+          <w:rFonts w:ascii="Times New Roman" w:hAnsi="Times New Roman" w:cs="Times New Roman"/>
+          <w:sz w:val="24"/>
+          <w:szCs w:val="24"/>
+        </w:rPr>
+      </w:pPr>
+    </w:p>
+    <w:p>
+      <w:pPr>
+        <w:spacing w:line="480" w:lineRule="auto"/>
+        <w:jc w:val="center"/>
+        <w:rPr>
+          <w:rFonts w:ascii="Times New Roman" w:hAnsi="Times New Roman" w:cs="Times New Roman"/>
+          <w:sz w:val="24"/>
+          <w:szCs w:val="24"/>
+        </w:rPr>
+      </w:pPr>
+      <w:r>
+        <w:rPr>
+          <w:rFonts w:ascii="Times New Roman" w:hAnsi="Times New Roman" w:cs="Times New Roman"/>
+          <w:sz w:val="24"/>
+          <w:szCs w:val="24"/>
+        </w:rPr>
+        <w:t>Evolution (BIOL 461)</w:t>
+      </w:r>
+    </w:p>
+    <w:p>
+      <w:pPr>
+        <w:spacing w:line="480" w:lineRule="auto"/>
+        <w:jc w:val="center"/>
+        <w:rPr>
+          <w:rFonts w:ascii="Times New Roman" w:hAnsi="Times New Roman" w:cs="Times New Roman"/>
+          <w:sz w:val="24"/>
+          <w:szCs w:val="24"/>
+        </w:rPr>
+      </w:pPr>
+      <w:r>
+        <w:rPr>
+          <w:rFonts w:ascii="Times New Roman" w:hAnsi="Times New Roman" w:cs="Times New Roman"/>
+          <w:sz w:val="24"/>
+          <w:szCs w:val="24"/>
+        </w:rPr>
+        <w:t>30 March 2023</w:t>
+      </w:r>
+    </w:p>
+    <w:p>
+      <w:pPr>
+        <w:spacing w:line="480" w:lineRule="auto"/>
+        <w:jc w:val="center"/>
+        <w:rPr>
+          <w:rFonts w:ascii="Times New Roman" w:hAnsi="Times New Roman" w:cs="Times New Roman"/>
           <w:sz w:val="28"/>
           <w:szCs w:val="28"/>
         </w:rPr>
@@ -98,114 +195,17 @@
       <w:r>
         <w:rPr>
           <w:rFonts w:ascii="Times New Roman" w:hAnsi="Times New Roman" w:cs="Times New Roman"/>
+          <w:sz w:val="24"/>
+          <w:szCs w:val="24"/>
+        </w:rPr>
+        <w:t>Nicole Kester</w:t>
+      </w:r>
+      <w:r>
+        <w:rPr>
+          <w:rFonts w:ascii="Times New Roman" w:hAnsi="Times New Roman" w:cs="Times New Roman"/>
           <w:sz w:val="28"/>
           <w:szCs w:val="28"/>
         </w:rPr>
-        <w:t xml:space="preserve">Determining the Evolutionary Effect that Head Width has on Task Association in Different Species of </w:t>
-      </w:r>
-      <w:r>
-        <w:rPr>
-          <w:rFonts w:ascii="Times New Roman" w:hAnsi="Times New Roman" w:cs="Times New Roman"/>
-          <w:i/>
-          <w:iCs/>
-          <w:sz w:val="28"/>
-          <w:szCs w:val="28"/>
-        </w:rPr>
-        <w:t>Formica</w:t>
-      </w:r>
-      <w:r>
-        <w:rPr>
-          <w:rFonts w:ascii="Times New Roman" w:hAnsi="Times New Roman" w:cs="Times New Roman"/>
-          <w:sz w:val="28"/>
-          <w:szCs w:val="28"/>
-        </w:rPr>
-        <w:t xml:space="preserve"> Ants</w:t>
-      </w:r>
-    </w:p>
-    <w:p>
-      <w:pPr>
-        <w:spacing w:line="480" w:lineRule="auto"/>
-        <w:jc w:val="center"/>
-        <w:rPr>
-          <w:rFonts w:ascii="Times New Roman" w:hAnsi="Times New Roman" w:cs="Times New Roman"/>
-          <w:sz w:val="28"/>
-          <w:szCs w:val="28"/>
-        </w:rPr>
-      </w:pPr>
-    </w:p>
-    <w:p>
-      <w:pPr>
-        <w:spacing w:line="480" w:lineRule="auto"/>
-        <w:jc w:val="center"/>
-        <w:rPr>
-          <w:rFonts w:ascii="Times New Roman" w:hAnsi="Times New Roman" w:cs="Times New Roman"/>
-          <w:sz w:val="28"/>
-          <w:szCs w:val="28"/>
-        </w:rPr>
-      </w:pPr>
-    </w:p>
-    <w:p>
-      <w:pPr>
-        <w:spacing w:line="480" w:lineRule="auto"/>
-        <w:jc w:val="center"/>
-        <w:rPr>
-          <w:rFonts w:ascii="Times New Roman" w:hAnsi="Times New Roman" w:cs="Times New Roman"/>
-          <w:sz w:val="28"/>
-          <w:szCs w:val="28"/>
-        </w:rPr>
-      </w:pPr>
-      <w:r>
-        <w:rPr>
-          <w:rFonts w:ascii="Times New Roman" w:hAnsi="Times New Roman" w:cs="Times New Roman"/>
-          <w:sz w:val="28"/>
-          <w:szCs w:val="28"/>
-        </w:rPr>
-        <w:t>Evolution (BIOL 461)</w:t>
-      </w:r>
-    </w:p>
-    <w:p>
-      <w:pPr>
-        <w:spacing w:line="480" w:lineRule="auto"/>
-        <w:jc w:val="center"/>
-        <w:rPr>
-          <w:rFonts w:ascii="Times New Roman" w:hAnsi="Times New Roman" w:cs="Times New Roman"/>
-          <w:sz w:val="28"/>
-          <w:szCs w:val="28"/>
-        </w:rPr>
-      </w:pPr>
-      <w:r>
-        <w:rPr>
-          <w:rFonts w:ascii="Times New Roman" w:hAnsi="Times New Roman" w:cs="Times New Roman"/>
-          <w:sz w:val="28"/>
-          <w:szCs w:val="28"/>
-        </w:rPr>
-        <w:t>30 March 2023</w:t>
-      </w:r>
-    </w:p>
-    <w:p>
-      <w:pPr>
-        <w:spacing w:line="480" w:lineRule="auto"/>
-        <w:jc w:val="center"/>
-        <w:rPr>
-          <w:rFonts w:ascii="Times New Roman" w:hAnsi="Times New Roman" w:cs="Times New Roman"/>
-          <w:sz w:val="28"/>
-          <w:szCs w:val="28"/>
-        </w:rPr>
-      </w:pPr>
-      <w:r>
-        <w:rPr>
-          <w:rFonts w:ascii="Times New Roman" w:hAnsi="Times New Roman" w:cs="Times New Roman"/>
-          <w:sz w:val="28"/>
-          <w:szCs w:val="28"/>
-        </w:rPr>
-        <w:t>Nicole Kester</w:t>
-      </w:r>
-      <w:r>
-        <w:rPr>
-          <w:rFonts w:ascii="Times New Roman" w:hAnsi="Times New Roman" w:cs="Times New Roman"/>
-          <w:sz w:val="28"/>
-          <w:szCs w:val="28"/>
-        </w:rPr>
         <w:br w:type="page"/>
       </w:r>
     </w:p>
@@ -251,7 +251,39 @@
           <w:sz w:val="24"/>
           <w:szCs w:val="24"/>
         </w:rPr>
-        <w:t xml:space="preserve">Size-task association has been studied in many different animals, this paper specifically looks at the relationship between head width and task association in </w:t>
+        <w:t>Size-task association has been studied in many different animals</w:t>
+      </w:r>
+      <w:r>
+        <w:rPr>
+          <w:rFonts w:ascii="Times New Roman" w:hAnsi="Times New Roman" w:cs="Times New Roman"/>
+          <w:sz w:val="24"/>
+          <w:szCs w:val="24"/>
+        </w:rPr>
+        <w:t>.</w:t>
+      </w:r>
+      <w:r>
+        <w:rPr>
+          <w:rFonts w:ascii="Times New Roman" w:hAnsi="Times New Roman" w:cs="Times New Roman"/>
+          <w:sz w:val="24"/>
+          <w:szCs w:val="24"/>
+        </w:rPr>
+        <w:t xml:space="preserve"> </w:t>
+      </w:r>
+      <w:r>
+        <w:rPr>
+          <w:rFonts w:ascii="Times New Roman" w:hAnsi="Times New Roman" w:cs="Times New Roman"/>
+          <w:sz w:val="24"/>
+          <w:szCs w:val="24"/>
+        </w:rPr>
+        <w:t>T</w:t>
+      </w:r>
+      <w:r>
+        <w:rPr>
+          <w:rFonts w:ascii="Times New Roman" w:hAnsi="Times New Roman" w:cs="Times New Roman"/>
+          <w:sz w:val="24"/>
+          <w:szCs w:val="24"/>
+        </w:rPr>
+        <w:t xml:space="preserve">his paper specifically looks at the relationship between head width and task association in </w:t>
       </w:r>
       <w:r>
         <w:rPr>
@@ -269,23 +301,132 @@
           <w:sz w:val="24"/>
           <w:szCs w:val="24"/>
         </w:rPr>
-        <w:t xml:space="preserve"> ants. This genus of ants lacks discrete morphological subcastes and therefore do not follow a strict pattern for task specialization. Some considerations that need to be acknowledged is that these species may experience task switching which could make the data more difficult to interpret, there were not equal sample sizes collected for each species, and that there are both mound-building and subterranean species being studied. </w:t>
-      </w:r>
-      <w:r>
-        <w:rPr>
-          <w:rFonts w:ascii="Times New Roman" w:hAnsi="Times New Roman" w:cs="Times New Roman"/>
-          <w:sz w:val="24"/>
-          <w:szCs w:val="24"/>
-        </w:rPr>
-        <w:t xml:space="preserve">Overall, it was found that in the mound-building groups ants with smaller head widths were more likely to be assigned to the honeydew collecting task rather than nest building or protein foraging. Subterranean groups did not seem to have a strong association with head width to any of the tasks. </w:t>
-      </w:r>
-      <w:r>
-        <w:rPr>
-          <w:rFonts w:ascii="Times New Roman" w:hAnsi="Times New Roman" w:cs="Times New Roman"/>
-          <w:sz w:val="24"/>
-          <w:szCs w:val="24"/>
-        </w:rPr>
-        <w:t xml:space="preserve">This could indicate that in mound-building groups selection favors species with task specialization, so these species have a stronger size-task association leading them to have a stronger colony overall. </w:t>
+        <w:t xml:space="preserve"> ants. </w:t>
+      </w:r>
+      <w:r>
+        <w:rPr>
+          <w:rFonts w:ascii="Times New Roman" w:hAnsi="Times New Roman" w:cs="Times New Roman"/>
+          <w:i/>
+          <w:iCs/>
+          <w:sz w:val="24"/>
+          <w:szCs w:val="24"/>
+        </w:rPr>
+        <w:t>Formica</w:t>
+      </w:r>
+      <w:r>
+        <w:rPr>
+          <w:rFonts w:ascii="Times New Roman" w:hAnsi="Times New Roman" w:cs="Times New Roman"/>
+          <w:sz w:val="24"/>
+          <w:szCs w:val="24"/>
+        </w:rPr>
+        <w:t xml:space="preserve"> ants lack discrete morphological subcastes and therefore do not follow a strict pattern for task specialization.</w:t>
+      </w:r>
+      <w:r>
+        <w:rPr>
+          <w:rFonts w:ascii="Times New Roman" w:hAnsi="Times New Roman" w:cs="Times New Roman"/>
+          <w:sz w:val="24"/>
+          <w:szCs w:val="24"/>
+        </w:rPr>
+        <w:t xml:space="preserve"> Inconsistencies in this study that could affect the results include species that experience task switching, there were not equal sample sizes collected for each species, and two different types of </w:t>
+      </w:r>
+      <w:r>
+        <w:rPr>
+          <w:rFonts w:ascii="Times New Roman" w:hAnsi="Times New Roman" w:cs="Times New Roman"/>
+          <w:i/>
+          <w:iCs/>
+          <w:sz w:val="24"/>
+          <w:szCs w:val="24"/>
+        </w:rPr>
+        <w:t>Formica</w:t>
+      </w:r>
+      <w:r>
+        <w:rPr>
+          <w:rFonts w:ascii="Times New Roman" w:hAnsi="Times New Roman" w:cs="Times New Roman"/>
+          <w:sz w:val="24"/>
+          <w:szCs w:val="24"/>
+        </w:rPr>
+        <w:t xml:space="preserve"> ants were tested.</w:t>
+      </w:r>
+      <w:r>
+        <w:rPr>
+          <w:rFonts w:ascii="Times New Roman" w:hAnsi="Times New Roman" w:cs="Times New Roman"/>
+          <w:sz w:val="24"/>
+          <w:szCs w:val="24"/>
+        </w:rPr>
+        <w:t xml:space="preserve"> </w:t>
+      </w:r>
+      <w:r>
+        <w:rPr>
+          <w:rFonts w:ascii="Times New Roman" w:hAnsi="Times New Roman" w:cs="Times New Roman"/>
+          <w:sz w:val="24"/>
+          <w:szCs w:val="24"/>
+        </w:rPr>
+        <w:t xml:space="preserve">It </w:t>
+      </w:r>
+      <w:r>
+        <w:rPr>
+          <w:rFonts w:ascii="Times New Roman" w:hAnsi="Times New Roman" w:cs="Times New Roman"/>
+          <w:sz w:val="24"/>
+          <w:szCs w:val="24"/>
+        </w:rPr>
+        <w:t>was found that in the mound-building group</w:t>
+      </w:r>
+      <w:r>
+        <w:rPr>
+          <w:rFonts w:ascii="Times New Roman" w:hAnsi="Times New Roman" w:cs="Times New Roman"/>
+          <w:sz w:val="24"/>
+          <w:szCs w:val="24"/>
+        </w:rPr>
+        <w:t>’</w:t>
+      </w:r>
+      <w:r>
+        <w:rPr>
+          <w:rFonts w:ascii="Times New Roman" w:hAnsi="Times New Roman" w:cs="Times New Roman"/>
+          <w:sz w:val="24"/>
+          <w:szCs w:val="24"/>
+        </w:rPr>
+        <w:t xml:space="preserve">s ants with smaller head widths were more likely to be assigned to the honeydew collecting task rather than nest building or protein foraging. </w:t>
+      </w:r>
+      <w:r>
+        <w:rPr>
+          <w:rFonts w:ascii="Times New Roman" w:hAnsi="Times New Roman" w:cs="Times New Roman"/>
+          <w:sz w:val="24"/>
+          <w:szCs w:val="24"/>
+        </w:rPr>
+        <w:t>On the other hand, s</w:t>
+      </w:r>
+      <w:r>
+        <w:rPr>
+          <w:rFonts w:ascii="Times New Roman" w:hAnsi="Times New Roman" w:cs="Times New Roman"/>
+          <w:sz w:val="24"/>
+          <w:szCs w:val="24"/>
+        </w:rPr>
+        <w:t xml:space="preserve">ubterranean groups did not seem to have a strong association with head width to any of the tasks. </w:t>
+      </w:r>
+      <w:r>
+        <w:rPr>
+          <w:rFonts w:ascii="Times New Roman" w:hAnsi="Times New Roman" w:cs="Times New Roman"/>
+          <w:sz w:val="24"/>
+          <w:szCs w:val="24"/>
+        </w:rPr>
+        <w:t xml:space="preserve">This could indicate that in mound-building </w:t>
+      </w:r>
+      <w:r>
+        <w:rPr>
+          <w:rFonts w:ascii="Times New Roman" w:hAnsi="Times New Roman" w:cs="Times New Roman"/>
+          <w:sz w:val="24"/>
+          <w:szCs w:val="24"/>
+          <w:highlight w:val="yellow"/>
+        </w:rPr>
+        <w:t>groups selection favors species with task specialization,</w:t>
+      </w:r>
+      <w:r>
+        <w:rPr>
+          <w:rFonts w:ascii="Times New Roman" w:hAnsi="Times New Roman" w:cs="Times New Roman"/>
+          <w:sz w:val="24"/>
+          <w:szCs w:val="24"/>
+        </w:rPr>
+        <w:t xml:space="preserve"> so these species have a stronger size-task association leading them to have a stronger colony overall. </w:t>
       </w:r>
     </w:p>
     <w:p>
@@ -364,23 +505,37 @@
         </w:rPr>
         <w:t xml:space="preserve">are used to help divide labor </w:t>
       </w:r>
-      <w:proofErr w:type="gramStart"/>
-      <w:r>
-        <w:rPr>
-          <w:rFonts w:ascii="Times New Roman" w:hAnsi="Times New Roman" w:cs="Times New Roman"/>
-          <w:sz w:val="24"/>
-          <w:szCs w:val="24"/>
-        </w:rPr>
-        <w:t>in order to</w:t>
-      </w:r>
-      <w:proofErr w:type="gramEnd"/>
-      <w:r>
-        <w:rPr>
-          <w:rFonts w:ascii="Times New Roman" w:hAnsi="Times New Roman" w:cs="Times New Roman"/>
-          <w:sz w:val="24"/>
-          <w:szCs w:val="24"/>
-        </w:rPr>
-        <w:t xml:space="preserve"> protect the colony. Social insects like thrips, aphids, termites, stingless bees, and some ants break into size-based morphs</w:t>
+      <w:r>
+        <w:rPr>
+          <w:rFonts w:ascii="Times New Roman" w:hAnsi="Times New Roman" w:cs="Times New Roman"/>
+          <w:sz w:val="24"/>
+          <w:szCs w:val="24"/>
+        </w:rPr>
+        <w:t>to</w:t>
+      </w:r>
+      <w:r>
+        <w:rPr>
+          <w:rFonts w:ascii="Times New Roman" w:hAnsi="Times New Roman" w:cs="Times New Roman"/>
+          <w:sz w:val="24"/>
+          <w:szCs w:val="24"/>
+        </w:rPr>
+        <w:t xml:space="preserve"> protect the colony. Social insects </w:t>
+      </w:r>
+      <w:r>
+        <w:rPr>
+          <w:rFonts w:ascii="Times New Roman" w:hAnsi="Times New Roman" w:cs="Times New Roman"/>
+          <w:sz w:val="24"/>
+          <w:szCs w:val="24"/>
+        </w:rPr>
+        <w:t>such as</w:t>
+      </w:r>
+      <w:r>
+        <w:rPr>
+          <w:rFonts w:ascii="Times New Roman" w:hAnsi="Times New Roman" w:cs="Times New Roman"/>
+          <w:sz w:val="24"/>
+          <w:szCs w:val="24"/>
+        </w:rPr>
+        <w:t xml:space="preserve"> thrips, aphids, termites, stingless bees, and some ants break into size-based morphs</w:t>
       </w:r>
       <w:r>
         <w:rPr>
@@ -444,23 +599,23 @@
           <w:sz w:val="24"/>
           <w:szCs w:val="24"/>
         </w:rPr>
-        <w:t xml:space="preserve"> By having </w:t>
-      </w:r>
-      <w:r>
-        <w:rPr>
-          <w:rFonts w:ascii="Times New Roman" w:hAnsi="Times New Roman" w:cs="Times New Roman"/>
-          <w:sz w:val="24"/>
-          <w:szCs w:val="24"/>
-        </w:rPr>
-        <w:t>task specialization</w:t>
-      </w:r>
-      <w:r>
-        <w:rPr>
-          <w:rFonts w:ascii="Times New Roman" w:hAnsi="Times New Roman" w:cs="Times New Roman"/>
-          <w:sz w:val="24"/>
-          <w:szCs w:val="24"/>
-        </w:rPr>
-        <w:t xml:space="preserve"> distinguished it allows workers to learn their specific task and avoid the cost of task switching, which is thought to increase efficiency of the colony</w:t>
+        <w:t xml:space="preserve"> T</w:t>
+      </w:r>
+      <w:r>
+        <w:rPr>
+          <w:rFonts w:ascii="Times New Roman" w:hAnsi="Times New Roman" w:cs="Times New Roman"/>
+          <w:sz w:val="24"/>
+          <w:szCs w:val="24"/>
+        </w:rPr>
+        <w:t>ask specialization</w:t>
+      </w:r>
+      <w:r>
+        <w:rPr>
+          <w:rFonts w:ascii="Times New Roman" w:hAnsi="Times New Roman" w:cs="Times New Roman"/>
+          <w:sz w:val="24"/>
+          <w:szCs w:val="24"/>
+        </w:rPr>
+        <w:t xml:space="preserve"> allows workers to learn their specific task and avoid the cost of task switching, which is thought to increase efficiency of the colony</w:t>
       </w:r>
       <w:r>
         <w:rPr>
@@ -484,7 +639,7 @@
           <w:sz w:val="24"/>
           <w:szCs w:val="24"/>
         </w:rPr>
-        <w:instrText xml:space="preserve"> ADDIN ZOTERO_ITEM CSL_CITATION {"citationID":"zTecfQlh","properties":{"formattedCitation":"(Chittka and Muller 2009)","plainCitation":"(Chittka and Muller 2009)","noteIndex":0},"citationItems":[{"id":436,"uris":["http://zotero.org/users/local/lud1V9IT/items/HVQNRPPQ"],"itemData":{"id":436,"type":"webpage","language":"en","note":"DOI: 10.4161/cib.7600","title":"Learning, specialization, efficiency and task allocation in social insects","URL":"https://www.tandfonline.com/doi/epdf/10.4161/cib.7600?needAccess=true&amp;role=button","author":[{"family":"Chittka","given":"Lars"},{"family":"Muller","given":"Helene"}],"accessed":{"date-parts":[["2023",4,2]]},"issued":{"date-parts":[["2009"]]}}}],"schema":"https://github.com/citation-style-language/schema/raw/master/csl-citation.json"} </w:instrText>
+        <w:instrText xml:space="preserve"> ADDIN ZOTERO_ITEM CSL_CITATION {"citationID":"9iOJExPH","properties":{"formattedCitation":"(Chittka and Muller 2009; West 2022)","plainCitation":"(Chittka and Muller 2009; West 2022)","noteIndex":0},"citationItems":[{"id":436,"uris":["http://zotero.org/users/local/lud1V9IT/items/HVQNRPPQ"],"itemData":{"id":436,"type":"webpage","language":"en","note":"DOI: 10.4161/cib.7600","title":"Learning, specialization, efficiency and task allocation in social insects","URL":"https://www.tandfonline.com/doi/epdf/10.4161/cib.7600?needAccess=true&amp;role=button","author":[{"family":"Chittka","given":"Lars"},{"family":"Muller","given":"Helene"}],"accessed":{"date-parts":[["2023",4,2]]},"issued":{"date-parts":[["2009"]]}}},{"id":451,"uris":["http://zotero.org/users/local/lud1V9IT/items/KL8G66AZ"],"itemData":{"id":451,"type":"thesis","abstract":"Task partitioning allows for coordination of behavior in animal societies, potentially enhancing task efficiency. Many task allocation studies focus on social insects with discrete morphological worker subcastes, such as those possessing major and minor workers with strongly differentiated body plans. Much less is known about task partitioning among size-variable workers lacking discrete morphological subcastes, like in Formica ants. Through a large-scale mark-recapture study and a controlled laboratory experiment, we investigated how worker size affects task fidelity and proficiency across Formica species with differing degrees of body size variation. Additionally, we carried out genomic analyses to identify any genetic underpinnings of size-based task partitioning in these species. In species with high levels of worker size variation, a worker’s body size is strongly correlated with the tasks it performs. Specifically, large workers specialize in nest building or protein foraging, while small workers specialize in honeydew collection. This size-task correlation is weaker, but still present, in species with less size variation among workers. Interestingly, our laboratory experiments suggest that, in Formica species with substantial intracolony size variation, large workers outperform small workers at both nest building and sugar-water collection. It is unclear whether small workers’ relatively poor performance at a task they typically perform in nature is due to limitations of our experimental design, or if small workers make other important contributions to colony efficiency. Genomic analyses reveal that both worker size and task may be under genetic control, although this is variable across species. The two phenotypes are not always genetically linked, although they appear to share some genetic associations in the most size-variable species analyzed. Combined, these studies suggest that Formica ants utilize a size-based task partitioning strategy, but the reliance on, benefits of, and genetic underpinnings of this strategy vary considerably across species. We expect social insects with varying degrees of morphological task specialization to differ in ontogeny, evolutionary history, and behavioral flexibility. Additional comparative studies will help us understand the potential costs and benefits of alternative strategies.","language":"en","publisher":"UC Riverside","source":"escholarship.org","title":"A Cross-Species Comparison of Task Partitioning in Ants Lacking Discrete Morphological Worker Subcastes","URL":"https://escholarship.org/uc/item/68k5w2wd","author":[{"family":"West","given":"Mari"}],"accessed":{"date-parts":[["2023",4,2]]},"issued":{"date-parts":[["2022"]]}}}],"schema":"https://github.com/citation-style-language/schema/raw/master/csl-citation.json"} </w:instrText>
       </w:r>
       <w:r>
         <w:rPr>
@@ -499,23 +654,7 @@
           <w:rFonts w:ascii="Times New Roman" w:hAnsi="Times New Roman" w:cs="Times New Roman"/>
           <w:sz w:val="24"/>
         </w:rPr>
-        <w:t>(</w:t>
-      </w:r>
-      <w:proofErr w:type="spellStart"/>
-      <w:r>
-        <w:rPr>
-          <w:rFonts w:ascii="Times New Roman" w:hAnsi="Times New Roman" w:cs="Times New Roman"/>
-          <w:sz w:val="24"/>
-        </w:rPr>
-        <w:t>Chittka</w:t>
-      </w:r>
-      <w:proofErr w:type="spellEnd"/>
-      <w:r>
-        <w:rPr>
-          <w:rFonts w:ascii="Times New Roman" w:hAnsi="Times New Roman" w:cs="Times New Roman"/>
-          <w:sz w:val="24"/>
-        </w:rPr>
-        <w:t xml:space="preserve"> and Muller 2009)</w:t>
+        <w:t>(Chittka and Muller 2009; West 2022)</w:t>
       </w:r>
       <w:r>
         <w:rPr>
@@ -539,23 +678,15 @@
           <w:sz w:val="24"/>
           <w:szCs w:val="24"/>
         </w:rPr>
-        <w:t>S</w:t>
-      </w:r>
-      <w:r>
-        <w:rPr>
-          <w:rFonts w:ascii="Times New Roman" w:hAnsi="Times New Roman" w:cs="Times New Roman"/>
-          <w:sz w:val="24"/>
-          <w:szCs w:val="24"/>
-        </w:rPr>
-        <w:t xml:space="preserve">ome insects do not have discrete subcastes, </w:t>
-      </w:r>
-      <w:r>
-        <w:rPr>
-          <w:rFonts w:ascii="Times New Roman" w:hAnsi="Times New Roman" w:cs="Times New Roman"/>
-          <w:sz w:val="24"/>
-          <w:szCs w:val="24"/>
-        </w:rPr>
-        <w:t>which many people would assume meant that their colony would run less efficiently; however,</w:t>
+        <w:t>Some may assume that insects without discrete subcastes would have less efficient colonies</w:t>
+      </w:r>
+      <w:r>
+        <w:rPr>
+          <w:rFonts w:ascii="Times New Roman" w:hAnsi="Times New Roman" w:cs="Times New Roman"/>
+          <w:sz w:val="24"/>
+          <w:szCs w:val="24"/>
+        </w:rPr>
+        <w:t>; however,</w:t>
       </w:r>
       <w:r>
         <w:rPr>
@@ -603,6 +734,14 @@
           <w:sz w:val="24"/>
           <w:szCs w:val="24"/>
         </w:rPr>
+        <w:t>,</w:t>
+      </w:r>
+      <w:r>
+        <w:rPr>
+          <w:rFonts w:ascii="Times New Roman" w:hAnsi="Times New Roman" w:cs="Times New Roman"/>
+          <w:sz w:val="24"/>
+          <w:szCs w:val="24"/>
+        </w:rPr>
         <w:t xml:space="preserve"> it has been</w:t>
       </w:r>
       <w:r>
@@ -659,25 +798,7 @@
           <w:sz w:val="24"/>
           <w:szCs w:val="24"/>
         </w:rPr>
-        <w:t>(</w:t>
-      </w:r>
-      <w:proofErr w:type="spellStart"/>
-      <w:r>
-        <w:rPr>
-          <w:rFonts w:ascii="Times New Roman" w:hAnsi="Times New Roman" w:cs="Times New Roman"/>
-          <w:sz w:val="24"/>
-          <w:szCs w:val="24"/>
-        </w:rPr>
-        <w:t>Grüter</w:t>
-      </w:r>
-      <w:proofErr w:type="spellEnd"/>
-      <w:r>
-        <w:rPr>
-          <w:rFonts w:ascii="Times New Roman" w:hAnsi="Times New Roman" w:cs="Times New Roman"/>
-          <w:sz w:val="24"/>
-          <w:szCs w:val="24"/>
-        </w:rPr>
-        <w:t xml:space="preserve"> et al. 2011)</w:t>
+        <w:t>(Grüter et al. 2011)</w:t>
       </w:r>
       <w:r>
         <w:rPr>
@@ -736,23 +857,7 @@
           <w:sz w:val="24"/>
           <w:szCs w:val="24"/>
         </w:rPr>
-        <w:t>There are o</w:t>
-      </w:r>
-      <w:r>
-        <w:rPr>
-          <w:rFonts w:ascii="Times New Roman" w:hAnsi="Times New Roman" w:cs="Times New Roman"/>
-          <w:sz w:val="24"/>
-          <w:szCs w:val="24"/>
-        </w:rPr>
-        <w:t xml:space="preserve">ver 15,100 species of ants (Hymenoptera: Formicidae) </w:t>
-      </w:r>
-      <w:r>
-        <w:rPr>
-          <w:rFonts w:ascii="Times New Roman" w:hAnsi="Times New Roman" w:cs="Times New Roman"/>
-          <w:sz w:val="24"/>
-          <w:szCs w:val="24"/>
-        </w:rPr>
-        <w:t xml:space="preserve">in the world </w:t>
+        <w:t xml:space="preserve">There are over 15,100 species of ants (Hymenoptera: Formicidae) in the world </w:t>
       </w:r>
       <w:r>
         <w:rPr>
@@ -783,23 +888,7 @@
           <w:rFonts w:ascii="Times New Roman" w:hAnsi="Times New Roman" w:cs="Times New Roman"/>
           <w:sz w:val="24"/>
         </w:rPr>
-        <w:t xml:space="preserve">(Wong and </w:t>
-      </w:r>
-      <w:proofErr w:type="spellStart"/>
-      <w:r>
-        <w:rPr>
-          <w:rFonts w:ascii="Times New Roman" w:hAnsi="Times New Roman" w:cs="Times New Roman"/>
-          <w:sz w:val="24"/>
-        </w:rPr>
-        <w:t>Guenard</w:t>
-      </w:r>
-      <w:proofErr w:type="spellEnd"/>
-      <w:r>
-        <w:rPr>
-          <w:rFonts w:ascii="Times New Roman" w:hAnsi="Times New Roman" w:cs="Times New Roman"/>
-          <w:sz w:val="24"/>
-        </w:rPr>
-        <w:t xml:space="preserve"> 2017)</w:t>
+        <w:t>(Wong and Guenard 2017)</w:t>
       </w:r>
       <w:r>
         <w:rPr>
@@ -815,15 +904,7 @@
           <w:sz w:val="24"/>
           <w:szCs w:val="24"/>
         </w:rPr>
-        <w:t>.</w:t>
-      </w:r>
-      <w:r>
-        <w:rPr>
-          <w:rFonts w:ascii="Times New Roman" w:hAnsi="Times New Roman" w:cs="Times New Roman"/>
-          <w:sz w:val="24"/>
-          <w:szCs w:val="24"/>
-        </w:rPr>
-        <w:t xml:space="preserve"> </w:t>
+        <w:t xml:space="preserve">. </w:t>
       </w:r>
       <w:r>
         <w:rPr>
@@ -905,7 +986,23 @@
           <w:sz w:val="24"/>
           <w:szCs w:val="24"/>
         </w:rPr>
-        <w:t>sparse to medium dense mature forests</w:t>
+        <w:t>sparse to medium</w:t>
+      </w:r>
+      <w:r>
+        <w:rPr>
+          <w:rFonts w:ascii="Times New Roman" w:hAnsi="Times New Roman" w:cs="Times New Roman"/>
+          <w:sz w:val="24"/>
+          <w:szCs w:val="24"/>
+        </w:rPr>
+        <w:t>-</w:t>
+      </w:r>
+      <w:r>
+        <w:rPr>
+          <w:rFonts w:ascii="Times New Roman" w:hAnsi="Times New Roman" w:cs="Times New Roman"/>
+          <w:sz w:val="24"/>
+          <w:szCs w:val="24"/>
+        </w:rPr>
+        <w:t>dense mature forests</w:t>
       </w:r>
       <w:r>
         <w:rPr>
@@ -953,25 +1050,7 @@
           <w:sz w:val="24"/>
           <w:szCs w:val="24"/>
         </w:rPr>
-        <w:t>(</w:t>
-      </w:r>
-      <w:proofErr w:type="spellStart"/>
-      <w:r>
-        <w:rPr>
-          <w:rFonts w:ascii="Times New Roman" w:hAnsi="Times New Roman" w:cs="Times New Roman"/>
-          <w:sz w:val="24"/>
-          <w:szCs w:val="24"/>
-        </w:rPr>
-        <w:t>Sundström</w:t>
-      </w:r>
-      <w:proofErr w:type="spellEnd"/>
-      <w:r>
-        <w:rPr>
-          <w:rFonts w:ascii="Times New Roman" w:hAnsi="Times New Roman" w:cs="Times New Roman"/>
-          <w:sz w:val="24"/>
-          <w:szCs w:val="24"/>
-        </w:rPr>
-        <w:t xml:space="preserve"> et al. 2005)</w:t>
+        <w:t>(Sundström et al. 2005)</w:t>
       </w:r>
       <w:r>
         <w:rPr>
@@ -1026,23 +1105,7 @@
           <w:rFonts w:ascii="Times New Roman" w:hAnsi="Times New Roman" w:cs="Times New Roman"/>
           <w:sz w:val="24"/>
         </w:rPr>
-        <w:t>(</w:t>
-      </w:r>
-      <w:proofErr w:type="spellStart"/>
-      <w:r>
-        <w:rPr>
-          <w:rFonts w:ascii="Times New Roman" w:hAnsi="Times New Roman" w:cs="Times New Roman"/>
-          <w:sz w:val="24"/>
-        </w:rPr>
-        <w:t>Goryunov</w:t>
-      </w:r>
-      <w:proofErr w:type="spellEnd"/>
-      <w:r>
-        <w:rPr>
-          <w:rFonts w:ascii="Times New Roman" w:hAnsi="Times New Roman" w:cs="Times New Roman"/>
-          <w:sz w:val="24"/>
-        </w:rPr>
-        <w:t xml:space="preserve"> 2015)</w:t>
+        <w:t>(Goryunov 2015)</w:t>
       </w:r>
       <w:r>
         <w:rPr>
@@ -1077,39 +1140,39 @@
           <w:sz w:val="24"/>
           <w:szCs w:val="24"/>
         </w:rPr>
-        <w:t xml:space="preserve">Using a genus of ants with a high level of variation allows us to test whether there is an association between task specialization and worker size whenever there is not discrete subcastes assigned. </w:t>
-      </w:r>
-      <w:r>
-        <w:rPr>
-          <w:rFonts w:ascii="Times New Roman" w:hAnsi="Times New Roman" w:cs="Times New Roman"/>
-          <w:sz w:val="24"/>
-          <w:szCs w:val="24"/>
-        </w:rPr>
-        <w:t xml:space="preserve">A study </w:t>
-      </w:r>
-      <w:r>
-        <w:rPr>
-          <w:rFonts w:ascii="Times New Roman" w:hAnsi="Times New Roman" w:cs="Times New Roman"/>
-          <w:sz w:val="24"/>
-          <w:szCs w:val="24"/>
-        </w:rPr>
-        <w:t>show</w:t>
-      </w:r>
-      <w:r>
-        <w:rPr>
-          <w:rFonts w:ascii="Times New Roman" w:hAnsi="Times New Roman" w:cs="Times New Roman"/>
-          <w:sz w:val="24"/>
-          <w:szCs w:val="24"/>
-        </w:rPr>
-        <w:t>ed that</w:t>
-      </w:r>
-      <w:r>
-        <w:rPr>
-          <w:rFonts w:ascii="Times New Roman" w:hAnsi="Times New Roman" w:cs="Times New Roman"/>
-          <w:sz w:val="24"/>
-          <w:szCs w:val="24"/>
-        </w:rPr>
-        <w:t xml:space="preserve"> there is linear allometric and some isometric scaling relationships between body size and task assignment</w:t>
+        <w:t>Using a genus of ants with a high level of variation</w:t>
+      </w:r>
+      <w:r>
+        <w:rPr>
+          <w:rFonts w:ascii="Times New Roman" w:hAnsi="Times New Roman" w:cs="Times New Roman"/>
+          <w:sz w:val="24"/>
+          <w:szCs w:val="24"/>
+        </w:rPr>
+        <w:t xml:space="preserve"> and lacking discrete subcastes</w:t>
+      </w:r>
+      <w:r>
+        <w:rPr>
+          <w:rFonts w:ascii="Times New Roman" w:hAnsi="Times New Roman" w:cs="Times New Roman"/>
+          <w:sz w:val="24"/>
+          <w:szCs w:val="24"/>
+        </w:rPr>
+        <w:t xml:space="preserve"> allows us to test whether there is an association between task specialization and worker size</w:t>
+      </w:r>
+      <w:r>
+        <w:rPr>
+          <w:rFonts w:ascii="Times New Roman" w:hAnsi="Times New Roman" w:cs="Times New Roman"/>
+          <w:sz w:val="24"/>
+          <w:szCs w:val="24"/>
+        </w:rPr>
+        <w:t xml:space="preserve">. </w:t>
+      </w:r>
+      <w:r>
+        <w:rPr>
+          <w:rFonts w:ascii="Times New Roman" w:hAnsi="Times New Roman" w:cs="Times New Roman"/>
+          <w:sz w:val="24"/>
+          <w:szCs w:val="24"/>
+        </w:rPr>
+        <w:t>A study</w:t>
       </w:r>
       <w:r>
         <w:rPr>
@@ -1125,6 +1188,56 @@
           <w:sz w:val="24"/>
           <w:szCs w:val="24"/>
         </w:rPr>
+        <w:t xml:space="preserve">performed by </w:t>
+      </w:r>
+      <w:proofErr w:type="spellStart"/>
+      <w:r>
+        <w:rPr>
+          <w:rFonts w:ascii="Times New Roman" w:hAnsi="Times New Roman" w:cs="Times New Roman"/>
+          <w:sz w:val="24"/>
+          <w:szCs w:val="24"/>
+        </w:rPr>
+        <w:t>Tawdros</w:t>
+      </w:r>
+      <w:proofErr w:type="spellEnd"/>
+      <w:r>
+        <w:rPr>
+          <w:rFonts w:ascii="Times New Roman" w:hAnsi="Times New Roman" w:cs="Times New Roman"/>
+          <w:sz w:val="24"/>
+          <w:szCs w:val="24"/>
+        </w:rPr>
+        <w:t>, West, and Purcell</w:t>
+      </w:r>
+      <w:r>
+        <w:rPr>
+          <w:rFonts w:ascii="Times New Roman" w:hAnsi="Times New Roman" w:cs="Times New Roman"/>
+          <w:sz w:val="24"/>
+          <w:szCs w:val="24"/>
+        </w:rPr>
+        <w:t xml:space="preserve"> tested the relationship between body size and task assignment found both linear allometric and some isometric scaling</w:t>
+      </w:r>
+      <w:r>
+        <w:rPr>
+          <w:rFonts w:ascii="Times New Roman" w:hAnsi="Times New Roman" w:cs="Times New Roman"/>
+          <w:sz w:val="24"/>
+          <w:szCs w:val="24"/>
+        </w:rPr>
+        <w:t>. They log-transformed measurements and used linear models to assess the associations using five different measurements</w:t>
+      </w:r>
+      <w:r>
+        <w:rPr>
+          <w:rFonts w:ascii="Times New Roman" w:hAnsi="Times New Roman" w:cs="Times New Roman"/>
+          <w:sz w:val="24"/>
+          <w:szCs w:val="24"/>
+        </w:rPr>
+        <w:t xml:space="preserve"> </w:t>
+      </w:r>
+      <w:r>
+        <w:rPr>
+          <w:rFonts w:ascii="Times New Roman" w:hAnsi="Times New Roman" w:cs="Times New Roman"/>
+          <w:sz w:val="24"/>
+          <w:szCs w:val="24"/>
+        </w:rPr>
         <w:fldChar w:fldCharType="begin"/>
       </w:r>
       <w:r>
@@ -1196,23 +1309,23 @@
           <w:sz w:val="24"/>
           <w:szCs w:val="24"/>
         </w:rPr>
-        <w:t>Taking this a step further, w</w:t>
-      </w:r>
-      <w:r>
-        <w:rPr>
-          <w:rFonts w:ascii="Times New Roman" w:hAnsi="Times New Roman" w:cs="Times New Roman"/>
-          <w:sz w:val="24"/>
-          <w:szCs w:val="24"/>
-        </w:rPr>
-        <w:t>e are</w:t>
-      </w:r>
-      <w:r>
-        <w:rPr>
-          <w:rFonts w:ascii="Times New Roman" w:hAnsi="Times New Roman" w:cs="Times New Roman"/>
-          <w:sz w:val="24"/>
-          <w:szCs w:val="24"/>
-        </w:rPr>
-        <w:t xml:space="preserve"> testing whether head width measurements specifically have an impact on task assignment, rather than looking at body </w:t>
+        <w:t>Taking this a step further, we tes</w:t>
+      </w:r>
+      <w:r>
+        <w:rPr>
+          <w:rFonts w:ascii="Times New Roman" w:hAnsi="Times New Roman" w:cs="Times New Roman"/>
+          <w:sz w:val="24"/>
+          <w:szCs w:val="24"/>
+        </w:rPr>
+        <w:t>t</w:t>
+      </w:r>
+      <w:r>
+        <w:rPr>
+          <w:rFonts w:ascii="Times New Roman" w:hAnsi="Times New Roman" w:cs="Times New Roman"/>
+          <w:sz w:val="24"/>
+          <w:szCs w:val="24"/>
+        </w:rPr>
+        <w:t xml:space="preserve"> whether head width measurements have an impact on task assignment, rather than looking at body </w:t>
       </w:r>
       <w:proofErr w:type="gramStart"/>
       <w:r>
@@ -1429,7 +1542,43 @@
           <w:sz w:val="24"/>
           <w:szCs w:val="24"/>
         </w:rPr>
-        <w:t xml:space="preserve">Honeydew collectors tend to aphids or other plants and they were selected while performing this task. Nest builders carry the materials to build the nests (pine needles, wood chips, dirt, pebbles) and then were selected while building the nest. Protein foragers search for prey and can be found carrying other insects or spiders </w:t>
+        <w:t xml:space="preserve">Honeydew collectors tend to </w:t>
+      </w:r>
+      <w:proofErr w:type="gramStart"/>
+      <w:r>
+        <w:rPr>
+          <w:rFonts w:ascii="Times New Roman" w:hAnsi="Times New Roman" w:cs="Times New Roman"/>
+          <w:sz w:val="24"/>
+          <w:szCs w:val="24"/>
+        </w:rPr>
+        <w:t>aphids</w:t>
+      </w:r>
+      <w:proofErr w:type="gramEnd"/>
+      <w:r>
+        <w:rPr>
+          <w:rFonts w:ascii="Times New Roman" w:hAnsi="Times New Roman" w:cs="Times New Roman"/>
+          <w:sz w:val="24"/>
+          <w:szCs w:val="24"/>
+        </w:rPr>
+        <w:t xml:space="preserve"> or other </w:t>
+      </w:r>
+      <w:proofErr w:type="gramStart"/>
+      <w:r>
+        <w:rPr>
+          <w:rFonts w:ascii="Times New Roman" w:hAnsi="Times New Roman" w:cs="Times New Roman"/>
+          <w:sz w:val="24"/>
+          <w:szCs w:val="24"/>
+        </w:rPr>
+        <w:t>plants</w:t>
+      </w:r>
+      <w:proofErr w:type="gramEnd"/>
+      <w:r>
+        <w:rPr>
+          <w:rFonts w:ascii="Times New Roman" w:hAnsi="Times New Roman" w:cs="Times New Roman"/>
+          <w:sz w:val="24"/>
+          <w:szCs w:val="24"/>
+        </w:rPr>
+        <w:t xml:space="preserve"> and they were selected while performing this task. Nest builders carry the materials to build the nests (pine needles, wood chips, dirt, pebbles) and then were selected while building the nest. Protein foragers search for prey and can be found carrying other insects or spiders </w:t>
       </w:r>
       <w:r>
         <w:rPr>
@@ -1460,23 +1609,7 @@
           <w:rFonts w:ascii="Times New Roman" w:hAnsi="Times New Roman" w:cs="Times New Roman"/>
           <w:sz w:val="24"/>
         </w:rPr>
-        <w:t>(</w:t>
-      </w:r>
-      <w:proofErr w:type="spellStart"/>
-      <w:r>
-        <w:rPr>
-          <w:rFonts w:ascii="Times New Roman" w:hAnsi="Times New Roman" w:cs="Times New Roman"/>
-          <w:sz w:val="24"/>
-        </w:rPr>
-        <w:t>Tawdros</w:t>
-      </w:r>
-      <w:proofErr w:type="spellEnd"/>
-      <w:r>
-        <w:rPr>
-          <w:rFonts w:ascii="Times New Roman" w:hAnsi="Times New Roman" w:cs="Times New Roman"/>
-          <w:sz w:val="24"/>
-        </w:rPr>
-        <w:t xml:space="preserve"> et al. 2020)</w:t>
+        <w:t>(Tawdros et al. 2020)</w:t>
       </w:r>
       <w:r>
         <w:rPr>
@@ -1670,24 +1803,14 @@
       <w:r>
         <w:t xml:space="preserve">Figure </w:t>
       </w:r>
-      <w:r>
-        <w:fldChar w:fldCharType="begin"/>
-      </w:r>
-      <w:r>
-        <w:instrText xml:space="preserve"> SEQ Figure \* ARABIC </w:instrText>
-      </w:r>
-      <w:r>
-        <w:fldChar w:fldCharType="separate"/>
-      </w:r>
-      <w:r>
-        <w:rPr>
-          <w:noProof/>
-        </w:rPr>
-        <w:t>1</w:t>
-      </w:r>
-      <w:r>
-        <w:fldChar w:fldCharType="end"/>
-      </w:r>
+      <w:fldSimple w:instr=" SEQ Figure \* ARABIC ">
+        <w:r>
+          <w:rPr>
+            <w:noProof/>
+          </w:rPr>
+          <w:t>1</w:t>
+        </w:r>
+      </w:fldSimple>
       <w:r>
         <w:t>: Example of head width</w:t>
       </w:r>
@@ -2185,6 +2308,14 @@
           <w:sz w:val="24"/>
           <w:szCs w:val="24"/>
         </w:rPr>
+        <w:t xml:space="preserve">R Studio version 4.1.3 was used to evaluate data. </w:t>
+      </w:r>
+      <w:r>
+        <w:rPr>
+          <w:rFonts w:ascii="Times New Roman" w:hAnsi="Times New Roman" w:cs="Times New Roman"/>
+          <w:sz w:val="24"/>
+          <w:szCs w:val="24"/>
+        </w:rPr>
         <w:t>A boxplot was made to demonstrate the relationship between head width and task</w:t>
       </w:r>
       <w:r>
@@ -2193,21 +2324,62 @@
           <w:sz w:val="24"/>
           <w:szCs w:val="24"/>
         </w:rPr>
-        <w:t xml:space="preserve"> for each species, as well as one with the total</w:t>
-      </w:r>
-      <w:r>
-        <w:rPr>
-          <w:rFonts w:ascii="Times New Roman" w:hAnsi="Times New Roman" w:cs="Times New Roman"/>
-          <w:sz w:val="24"/>
-          <w:szCs w:val="24"/>
-        </w:rPr>
-        <w:t xml:space="preserve"> head widths and task assignments. </w:t>
-      </w:r>
-      <w:r>
-        <w:rPr>
-          <w:rFonts w:ascii="Times New Roman" w:hAnsi="Times New Roman" w:cs="Times New Roman"/>
-          <w:sz w:val="24"/>
-          <w:szCs w:val="24"/>
+        <w:t xml:space="preserve"> for each species</w:t>
+      </w:r>
+      <w:r>
+        <w:rPr>
+          <w:rFonts w:ascii="Times New Roman" w:hAnsi="Times New Roman" w:cs="Times New Roman"/>
+          <w:sz w:val="24"/>
+          <w:szCs w:val="24"/>
+        </w:rPr>
+        <w:t xml:space="preserve"> (Figures 1-11)</w:t>
+      </w:r>
+      <w:r>
+        <w:rPr>
+          <w:rFonts w:ascii="Times New Roman" w:hAnsi="Times New Roman" w:cs="Times New Roman"/>
+          <w:sz w:val="24"/>
+          <w:szCs w:val="24"/>
+        </w:rPr>
+        <w:t>, as well as one with the total</w:t>
+      </w:r>
+      <w:r>
+        <w:rPr>
+          <w:rFonts w:ascii="Times New Roman" w:hAnsi="Times New Roman" w:cs="Times New Roman"/>
+          <w:sz w:val="24"/>
+          <w:szCs w:val="24"/>
+        </w:rPr>
+        <w:t xml:space="preserve"> head widths and task assignments</w:t>
+      </w:r>
+      <w:r>
+        <w:rPr>
+          <w:rFonts w:ascii="Times New Roman" w:hAnsi="Times New Roman" w:cs="Times New Roman"/>
+          <w:sz w:val="24"/>
+          <w:szCs w:val="24"/>
+        </w:rPr>
+        <w:t xml:space="preserve"> (Figure 12</w:t>
+      </w:r>
+      <w:r>
+        <w:rPr>
+          <w:rFonts w:ascii="Times New Roman" w:hAnsi="Times New Roman" w:cs="Times New Roman"/>
+          <w:sz w:val="24"/>
+          <w:szCs w:val="24"/>
+        </w:rPr>
+        <w:t>)</w:t>
+      </w:r>
+      <w:r>
+        <w:rPr>
+          <w:rFonts w:ascii="Times New Roman" w:hAnsi="Times New Roman" w:cs="Times New Roman"/>
+          <w:sz w:val="24"/>
+          <w:szCs w:val="24"/>
+        </w:rPr>
+        <w:t xml:space="preserve">. </w:t>
+      </w:r>
+      <w:r>
+        <w:rPr>
+          <w:rFonts w:ascii="Times New Roman" w:hAnsi="Times New Roman" w:cs="Times New Roman"/>
+          <w:sz w:val="24"/>
+          <w:szCs w:val="24"/>
+          <w:highlight w:val="yellow"/>
         </w:rPr>
         <w:t>A c</w:t>
       </w:r>
@@ -2216,24 +2388,65 @@
           <w:rFonts w:ascii="Times New Roman" w:hAnsi="Times New Roman" w:cs="Times New Roman"/>
           <w:sz w:val="24"/>
           <w:szCs w:val="24"/>
-        </w:rPr>
-        <w:t xml:space="preserve">hi squared test </w:t>
-      </w:r>
-      <w:r>
-        <w:rPr>
-          <w:rFonts w:ascii="Times New Roman" w:hAnsi="Times New Roman" w:cs="Times New Roman"/>
-          <w:sz w:val="24"/>
-          <w:szCs w:val="24"/>
-        </w:rPr>
-        <w:t xml:space="preserve">was performed to determine whether the relationship between head width and task was significant. To further understand the relationship between head width and task association a multinomial logistic regression was used. </w:t>
-      </w:r>
-      <w:r>
-        <w:rPr>
-          <w:rFonts w:ascii="Times New Roman" w:hAnsi="Times New Roman" w:cs="Times New Roman"/>
-          <w:sz w:val="24"/>
-          <w:szCs w:val="24"/>
-        </w:rPr>
-        <w:t>This test was performed under the assumptions that the model was specified correctly with no extraneous variables, the cases were independent of each other, and that there is no multicollinearity between the individual variables.</w:t>
+          <w:highlight w:val="yellow"/>
+        </w:rPr>
+        <w:t>hi</w:t>
+      </w:r>
+      <w:r>
+        <w:rPr>
+          <w:rFonts w:ascii="Times New Roman" w:hAnsi="Times New Roman" w:cs="Times New Roman"/>
+          <w:sz w:val="24"/>
+          <w:szCs w:val="24"/>
+          <w:highlight w:val="yellow"/>
+        </w:rPr>
+        <w:t>-s</w:t>
+      </w:r>
+      <w:r>
+        <w:rPr>
+          <w:rFonts w:ascii="Times New Roman" w:hAnsi="Times New Roman" w:cs="Times New Roman"/>
+          <w:sz w:val="24"/>
+          <w:szCs w:val="24"/>
+          <w:highlight w:val="yellow"/>
+        </w:rPr>
+        <w:t xml:space="preserve">quare test </w:t>
+      </w:r>
+      <w:r>
+        <w:rPr>
+          <w:rFonts w:ascii="Times New Roman" w:hAnsi="Times New Roman" w:cs="Times New Roman"/>
+          <w:sz w:val="24"/>
+          <w:szCs w:val="24"/>
+          <w:highlight w:val="yellow"/>
+        </w:rPr>
+        <w:t xml:space="preserve">was performed to determine whether the relationship between head width and task was significant. </w:t>
+      </w:r>
+      <w:r>
+        <w:rPr>
+          <w:rFonts w:ascii="Times New Roman" w:hAnsi="Times New Roman" w:cs="Times New Roman"/>
+          <w:sz w:val="24"/>
+          <w:szCs w:val="24"/>
+          <w:highlight w:val="yellow"/>
+        </w:rPr>
+        <w:t xml:space="preserve">In this test it was set that the </w:t>
+      </w:r>
+      <w:proofErr w:type="spellStart"/>
+      <w:r>
+        <w:rPr>
+          <w:rFonts w:ascii="Times New Roman" w:hAnsi="Times New Roman" w:cs="Times New Roman"/>
+          <w:sz w:val="24"/>
+          <w:szCs w:val="24"/>
+          <w:highlight w:val="yellow"/>
+        </w:rPr>
+        <w:t>simulate.p.value</w:t>
+      </w:r>
+      <w:proofErr w:type="spellEnd"/>
+      <w:r>
+        <w:rPr>
+          <w:rFonts w:ascii="Times New Roman" w:hAnsi="Times New Roman" w:cs="Times New Roman"/>
+          <w:sz w:val="24"/>
+          <w:szCs w:val="24"/>
+          <w:highlight w:val="yellow"/>
+        </w:rPr>
+        <w:t xml:space="preserve"> is set to TRUE, meaning that a Monte Carlo procedure is used to generate a null distribution to calculate a p-value.</w:t>
       </w:r>
       <w:r>
         <w:rPr>
@@ -2249,12 +2462,54 @@
           <w:sz w:val="24"/>
           <w:szCs w:val="24"/>
         </w:rPr>
-        <w:t xml:space="preserve">Using the </w:t>
+        <w:t>A multinomial regression for head width and task association was</w:t>
+      </w:r>
+      <w:r>
+        <w:rPr>
+          <w:rFonts w:ascii="Times New Roman" w:hAnsi="Times New Roman" w:cs="Times New Roman"/>
+          <w:sz w:val="24"/>
+          <w:szCs w:val="24"/>
+        </w:rPr>
+        <w:t xml:space="preserve"> performed under the assumptions that the model was specified correctly with no extraneous variables, the cases were independent of each other, and that there is no multicollinearity between the individual variables.</w:t>
+      </w:r>
+      <w:r>
+        <w:rPr>
+          <w:rFonts w:ascii="Times New Roman" w:hAnsi="Times New Roman" w:cs="Times New Roman"/>
+          <w:sz w:val="24"/>
+          <w:szCs w:val="24"/>
+        </w:rPr>
+        <w:t xml:space="preserve"> Another multinomial regression was used to test the effects of head width and species as a function of task.</w:t>
+      </w:r>
+      <w:r>
+        <w:rPr>
+          <w:rFonts w:ascii="Times New Roman" w:hAnsi="Times New Roman" w:cs="Times New Roman"/>
+          <w:sz w:val="24"/>
+          <w:szCs w:val="24"/>
+        </w:rPr>
+        <w:t xml:space="preserve"> </w:t>
+      </w:r>
+      <w:r>
+        <w:rPr>
+          <w:rFonts w:ascii="Times New Roman" w:hAnsi="Times New Roman" w:cs="Times New Roman"/>
+          <w:sz w:val="24"/>
+          <w:szCs w:val="24"/>
+        </w:rPr>
+        <w:t>T</w:t>
+      </w:r>
+      <w:r>
+        <w:rPr>
+          <w:rFonts w:ascii="Times New Roman" w:hAnsi="Times New Roman" w:cs="Times New Roman"/>
+          <w:sz w:val="24"/>
+          <w:szCs w:val="24"/>
+        </w:rPr>
+        <w:t xml:space="preserve">he </w:t>
       </w:r>
       <w:proofErr w:type="spellStart"/>
       <w:r>
         <w:rPr>
           <w:rFonts w:ascii="Times New Roman" w:hAnsi="Times New Roman" w:cs="Times New Roman"/>
+          <w:i/>
+          <w:iCs/>
           <w:sz w:val="24"/>
           <w:szCs w:val="24"/>
         </w:rPr>
@@ -2267,7 +2522,23 @@
           <w:sz w:val="24"/>
           <w:szCs w:val="24"/>
         </w:rPr>
-        <w:t xml:space="preserve"> package in R we use the </w:t>
+        <w:t xml:space="preserve"> package in R </w:t>
+      </w:r>
+      <w:r>
+        <w:rPr>
+          <w:rFonts w:ascii="Times New Roman" w:hAnsi="Times New Roman" w:cs="Times New Roman"/>
+          <w:sz w:val="24"/>
+          <w:szCs w:val="24"/>
+        </w:rPr>
+        <w:t>was used to perform the</w:t>
+      </w:r>
+      <w:r>
+        <w:rPr>
+          <w:rFonts w:ascii="Times New Roman" w:hAnsi="Times New Roman" w:cs="Times New Roman"/>
+          <w:sz w:val="24"/>
+          <w:szCs w:val="24"/>
+        </w:rPr>
+        <w:t xml:space="preserve"> </w:t>
       </w:r>
       <w:proofErr w:type="spellStart"/>
       <w:r>
@@ -2310,54 +2581,6 @@
           <w:szCs w:val="24"/>
         </w:rPr>
         <w:t xml:space="preserve">. </w:t>
-      </w:r>
-      <w:r>
-        <w:rPr>
-          <w:rFonts w:ascii="Times New Roman" w:hAnsi="Times New Roman" w:cs="Times New Roman"/>
-          <w:sz w:val="24"/>
-          <w:szCs w:val="24"/>
-        </w:rPr>
-        <w:t>Another multinomial logistic regression was performed</w:t>
-      </w:r>
-      <w:r>
-        <w:rPr>
-          <w:rFonts w:ascii="Times New Roman" w:hAnsi="Times New Roman" w:cs="Times New Roman"/>
-          <w:sz w:val="24"/>
-          <w:szCs w:val="24"/>
-        </w:rPr>
-        <w:t xml:space="preserve"> testing </w:t>
-      </w:r>
-      <w:r>
-        <w:rPr>
-          <w:rFonts w:ascii="Times New Roman" w:hAnsi="Times New Roman" w:cs="Times New Roman"/>
-          <w:sz w:val="24"/>
-          <w:szCs w:val="24"/>
-        </w:rPr>
-        <w:t>the</w:t>
-      </w:r>
-      <w:r>
-        <w:rPr>
-          <w:rFonts w:ascii="Times New Roman" w:hAnsi="Times New Roman" w:cs="Times New Roman"/>
-          <w:sz w:val="24"/>
-          <w:szCs w:val="24"/>
-        </w:rPr>
-        <w:t xml:space="preserve"> effects of both head width and species</w:t>
-      </w:r>
-      <w:r>
-        <w:rPr>
-          <w:rFonts w:ascii="Times New Roman" w:hAnsi="Times New Roman" w:cs="Times New Roman"/>
-          <w:sz w:val="24"/>
-          <w:szCs w:val="24"/>
-        </w:rPr>
-        <w:t xml:space="preserve"> as a function of task. This was performed to determine the impact that species has on size-task allocation. </w:t>
-      </w:r>
-      <w:r>
-        <w:rPr>
-          <w:rFonts w:ascii="Times New Roman" w:hAnsi="Times New Roman" w:cs="Times New Roman"/>
-          <w:sz w:val="24"/>
-          <w:szCs w:val="24"/>
-        </w:rPr>
-        <w:t xml:space="preserve"> </w:t>
       </w:r>
     </w:p>
     <w:p>
@@ -2546,7 +2769,23 @@
           <w:sz w:val="24"/>
           <w:szCs w:val="24"/>
         </w:rPr>
-        <w:t xml:space="preserve">, all show that there is a significant difference between ant head width of those selected for the honeydew collecting task when compared to the nest builders and protein foragers. </w:t>
+        <w:t xml:space="preserve">, all show </w:t>
+      </w:r>
+      <w:r>
+        <w:rPr>
+          <w:rFonts w:ascii="Times New Roman" w:hAnsi="Times New Roman" w:cs="Times New Roman"/>
+          <w:sz w:val="24"/>
+          <w:szCs w:val="24"/>
+        </w:rPr>
+        <w:t>a statistically clear difference</w:t>
+      </w:r>
+      <w:r>
+        <w:rPr>
+          <w:rFonts w:ascii="Times New Roman" w:hAnsi="Times New Roman" w:cs="Times New Roman"/>
+          <w:sz w:val="24"/>
+          <w:szCs w:val="24"/>
+        </w:rPr>
+        <w:t xml:space="preserve"> between ant head width of those selected for the honeydew collecting task when compared to the nest builders and protein foragers. </w:t>
       </w:r>
       <w:r>
         <w:rPr>
@@ -2626,7 +2865,23 @@
           <w:sz w:val="24"/>
           <w:szCs w:val="24"/>
         </w:rPr>
-        <w:t xml:space="preserve"> also demonstrate that there is a significant difference between honeydew collector head width and the other tasks, this difference is not as significant as </w:t>
+        <w:t xml:space="preserve"> also demonstrate that there is a significant difference between honeydew collector head width and the other tasks</w:t>
+      </w:r>
+      <w:r>
+        <w:rPr>
+          <w:rFonts w:ascii="Times New Roman" w:hAnsi="Times New Roman" w:cs="Times New Roman"/>
+          <w:sz w:val="24"/>
+          <w:szCs w:val="24"/>
+        </w:rPr>
+        <w:t>. T</w:t>
+      </w:r>
+      <w:r>
+        <w:rPr>
+          <w:rFonts w:ascii="Times New Roman" w:hAnsi="Times New Roman" w:cs="Times New Roman"/>
+          <w:sz w:val="24"/>
+          <w:szCs w:val="24"/>
+        </w:rPr>
+        <w:t xml:space="preserve">his difference is not as significant as </w:t>
       </w:r>
       <w:r>
         <w:rPr>
@@ -2777,8 +3032,25 @@
           <w:rFonts w:ascii="Times New Roman" w:hAnsi="Times New Roman" w:cs="Times New Roman"/>
           <w:sz w:val="24"/>
           <w:szCs w:val="24"/>
-        </w:rPr>
-        <w:t>The chi-squared test showed a p-value of 0.0025. Overall, there</w:t>
+          <w:highlight w:val="yellow"/>
+        </w:rPr>
+        <w:t>The chi-squared test showed a p-value of 0.0025.</w:t>
+      </w:r>
+      <w:r>
+        <w:rPr>
+          <w:rFonts w:ascii="Times New Roman" w:hAnsi="Times New Roman" w:cs="Times New Roman"/>
+          <w:sz w:val="24"/>
+          <w:szCs w:val="24"/>
+        </w:rPr>
+        <w:t xml:space="preserve"> </w:t>
+      </w:r>
+      <w:r>
+        <w:rPr>
+          <w:rFonts w:ascii="Times New Roman" w:hAnsi="Times New Roman" w:cs="Times New Roman"/>
+          <w:sz w:val="24"/>
+          <w:szCs w:val="24"/>
+        </w:rPr>
+        <w:t>Overall, there</w:t>
       </w:r>
       <w:r>
         <w:rPr>
@@ -2885,24 +3157,14 @@
       <w:r>
         <w:t xml:space="preserve">Figure </w:t>
       </w:r>
-      <w:r>
-        <w:fldChar w:fldCharType="begin"/>
-      </w:r>
-      <w:r>
-        <w:instrText xml:space="preserve"> SEQ Figure \* ARABIC </w:instrText>
-      </w:r>
-      <w:r>
-        <w:fldChar w:fldCharType="separate"/>
-      </w:r>
-      <w:r>
-        <w:rPr>
-          <w:noProof/>
-        </w:rPr>
-        <w:t>2</w:t>
-      </w:r>
-      <w:r>
-        <w:fldChar w:fldCharType="end"/>
-      </w:r>
+      <w:fldSimple w:instr=" SEQ Figure \* ARABIC ">
+        <w:r>
+          <w:rPr>
+            <w:noProof/>
+          </w:rPr>
+          <w:t>2</w:t>
+        </w:r>
+      </w:fldSimple>
       <w:r>
         <w:t xml:space="preserve">: Boxplot depicting relationship between head width and task in F. </w:t>
       </w:r>
@@ -2982,24 +3244,14 @@
       <w:r>
         <w:t xml:space="preserve">Figure </w:t>
       </w:r>
-      <w:r>
-        <w:fldChar w:fldCharType="begin"/>
-      </w:r>
-      <w:r>
-        <w:instrText xml:space="preserve"> SEQ Figure \* ARABIC </w:instrText>
-      </w:r>
-      <w:r>
-        <w:fldChar w:fldCharType="separate"/>
-      </w:r>
-      <w:r>
-        <w:rPr>
-          <w:noProof/>
-        </w:rPr>
-        <w:t>3</w:t>
-      </w:r>
-      <w:r>
-        <w:fldChar w:fldCharType="end"/>
-      </w:r>
+      <w:fldSimple w:instr=" SEQ Figure \* ARABIC ">
+        <w:r>
+          <w:rPr>
+            <w:noProof/>
+          </w:rPr>
+          <w:t>3</w:t>
+        </w:r>
+      </w:fldSimple>
       <w:r>
         <w:t>:</w:t>
       </w:r>
@@ -3077,24 +3329,14 @@
       <w:r>
         <w:t xml:space="preserve">Figure </w:t>
       </w:r>
-      <w:r>
-        <w:fldChar w:fldCharType="begin"/>
-      </w:r>
-      <w:r>
-        <w:instrText xml:space="preserve"> SEQ Figure \* ARABIC </w:instrText>
-      </w:r>
-      <w:r>
-        <w:fldChar w:fldCharType="separate"/>
-      </w:r>
-      <w:r>
-        <w:rPr>
-          <w:noProof/>
-        </w:rPr>
-        <w:t>4</w:t>
-      </w:r>
-      <w:r>
-        <w:fldChar w:fldCharType="end"/>
-      </w:r>
+      <w:fldSimple w:instr=" SEQ Figure \* ARABIC ">
+        <w:r>
+          <w:rPr>
+            <w:noProof/>
+          </w:rPr>
+          <w:t>4</w:t>
+        </w:r>
+      </w:fldSimple>
       <w:r>
         <w:t xml:space="preserve">: </w:t>
       </w:r>
@@ -3167,24 +3409,14 @@
       <w:r>
         <w:t xml:space="preserve">Figure </w:t>
       </w:r>
-      <w:r>
-        <w:fldChar w:fldCharType="begin"/>
-      </w:r>
-      <w:r>
-        <w:instrText xml:space="preserve"> SEQ Figure \* ARABIC </w:instrText>
-      </w:r>
-      <w:r>
-        <w:fldChar w:fldCharType="separate"/>
-      </w:r>
-      <w:r>
-        <w:rPr>
-          <w:noProof/>
-        </w:rPr>
-        <w:t>5</w:t>
-      </w:r>
-      <w:r>
-        <w:fldChar w:fldCharType="end"/>
-      </w:r>
+      <w:fldSimple w:instr=" SEQ Figure \* ARABIC ">
+        <w:r>
+          <w:rPr>
+            <w:noProof/>
+          </w:rPr>
+          <w:t>5</w:t>
+        </w:r>
+      </w:fldSimple>
       <w:r>
         <w:t>:</w:t>
       </w:r>
@@ -3265,24 +3497,14 @@
       <w:r>
         <w:t xml:space="preserve">Figure </w:t>
       </w:r>
-      <w:r>
-        <w:fldChar w:fldCharType="begin"/>
-      </w:r>
-      <w:r>
-        <w:instrText xml:space="preserve"> SEQ Figure \* ARABIC </w:instrText>
-      </w:r>
-      <w:r>
-        <w:fldChar w:fldCharType="separate"/>
-      </w:r>
-      <w:r>
-        <w:rPr>
-          <w:noProof/>
-        </w:rPr>
-        <w:t>6</w:t>
-      </w:r>
-      <w:r>
-        <w:fldChar w:fldCharType="end"/>
-      </w:r>
+      <w:fldSimple w:instr=" SEQ Figure \* ARABIC ">
+        <w:r>
+          <w:rPr>
+            <w:noProof/>
+          </w:rPr>
+          <w:t>6</w:t>
+        </w:r>
+      </w:fldSimple>
       <w:r>
         <w:t>:</w:t>
       </w:r>
@@ -3360,24 +3582,14 @@
       <w:r>
         <w:t xml:space="preserve">Figure </w:t>
       </w:r>
-      <w:r>
-        <w:fldChar w:fldCharType="begin"/>
-      </w:r>
-      <w:r>
-        <w:instrText xml:space="preserve"> SEQ Figure \* ARABIC </w:instrText>
-      </w:r>
-      <w:r>
-        <w:fldChar w:fldCharType="separate"/>
-      </w:r>
-      <w:r>
-        <w:rPr>
-          <w:noProof/>
-        </w:rPr>
-        <w:t>7</w:t>
-      </w:r>
-      <w:r>
-        <w:fldChar w:fldCharType="end"/>
-      </w:r>
+      <w:fldSimple w:instr=" SEQ Figure \* ARABIC ">
+        <w:r>
+          <w:rPr>
+            <w:noProof/>
+          </w:rPr>
+          <w:t>7</w:t>
+        </w:r>
+      </w:fldSimple>
       <w:r>
         <w:t>:</w:t>
       </w:r>
@@ -3455,24 +3667,14 @@
       <w:r>
         <w:t xml:space="preserve">Figure </w:t>
       </w:r>
-      <w:r>
-        <w:fldChar w:fldCharType="begin"/>
-      </w:r>
-      <w:r>
-        <w:instrText xml:space="preserve"> SEQ Figure \* ARABIC </w:instrText>
-      </w:r>
-      <w:r>
-        <w:fldChar w:fldCharType="separate"/>
-      </w:r>
-      <w:r>
-        <w:rPr>
-          <w:noProof/>
-        </w:rPr>
-        <w:t>8</w:t>
-      </w:r>
-      <w:r>
-        <w:fldChar w:fldCharType="end"/>
-      </w:r>
+      <w:fldSimple w:instr=" SEQ Figure \* ARABIC ">
+        <w:r>
+          <w:rPr>
+            <w:noProof/>
+          </w:rPr>
+          <w:t>8</w:t>
+        </w:r>
+      </w:fldSimple>
       <w:r>
         <w:t xml:space="preserve">: </w:t>
       </w:r>
@@ -3550,24 +3752,14 @@
       <w:r>
         <w:t xml:space="preserve">Figure </w:t>
       </w:r>
-      <w:r>
-        <w:fldChar w:fldCharType="begin"/>
-      </w:r>
-      <w:r>
-        <w:instrText xml:space="preserve"> SEQ Figure \* ARABIC </w:instrText>
-      </w:r>
-      <w:r>
-        <w:fldChar w:fldCharType="separate"/>
-      </w:r>
-      <w:r>
-        <w:rPr>
-          <w:noProof/>
-        </w:rPr>
-        <w:t>9</w:t>
-      </w:r>
-      <w:r>
-        <w:fldChar w:fldCharType="end"/>
-      </w:r>
+      <w:fldSimple w:instr=" SEQ Figure \* ARABIC ">
+        <w:r>
+          <w:rPr>
+            <w:noProof/>
+          </w:rPr>
+          <w:t>9</w:t>
+        </w:r>
+      </w:fldSimple>
       <w:r>
         <w:t xml:space="preserve">: </w:t>
       </w:r>
@@ -3645,24 +3837,14 @@
       <w:r>
         <w:t xml:space="preserve">Figure </w:t>
       </w:r>
-      <w:r>
-        <w:fldChar w:fldCharType="begin"/>
-      </w:r>
-      <w:r>
-        <w:instrText xml:space="preserve"> SEQ Figure \* ARABIC </w:instrText>
-      </w:r>
-      <w:r>
-        <w:fldChar w:fldCharType="separate"/>
-      </w:r>
-      <w:r>
-        <w:rPr>
-          <w:noProof/>
-        </w:rPr>
-        <w:t>10</w:t>
-      </w:r>
-      <w:r>
-        <w:fldChar w:fldCharType="end"/>
-      </w:r>
+      <w:fldSimple w:instr=" SEQ Figure \* ARABIC ">
+        <w:r>
+          <w:rPr>
+            <w:noProof/>
+          </w:rPr>
+          <w:t>10</w:t>
+        </w:r>
+      </w:fldSimple>
       <w:r>
         <w:t xml:space="preserve">: </w:t>
       </w:r>
@@ -3691,9 +3873,9 @@
           <w:szCs w:val="28"/>
         </w:rPr>
         <w:drawing>
-          <wp:inline distT="0" distB="0" distL="0" distR="0" wp14:anchorId="35933FEC" wp14:editId="24A6066D">
-            <wp:extent cx="2847975" cy="2794000"/>
-            <wp:effectExtent l="0" t="0" r="9525" b="6350"/>
+          <wp:inline distT="0" distB="0" distL="0" distR="0" wp14:anchorId="35933FEC" wp14:editId="04B8412A">
+            <wp:extent cx="3061573" cy="3003550"/>
+            <wp:effectExtent l="0" t="0" r="5715" b="6350"/>
             <wp:docPr id="23" name="Picture 23"/>
             <wp:cNvGraphicFramePr>
               <a:graphicFrameLocks xmlns:a="http://schemas.openxmlformats.org/drawingml/2006/main" noChangeAspect="1"/>
@@ -3720,7 +3902,7 @@
                   <pic:spPr>
                     <a:xfrm>
                       <a:off x="0" y="0"/>
-                      <a:ext cx="2900838" cy="2845861"/>
+                      <a:ext cx="3130020" cy="3070700"/>
                     </a:xfrm>
                     <a:prstGeom prst="rect">
                       <a:avLst/>
@@ -3752,24 +3934,14 @@
       <w:r>
         <w:t xml:space="preserve">Figure </w:t>
       </w:r>
-      <w:r>
-        <w:fldChar w:fldCharType="begin"/>
-      </w:r>
-      <w:r>
-        <w:instrText xml:space="preserve"> SEQ Figure \* ARABIC </w:instrText>
-      </w:r>
-      <w:r>
-        <w:fldChar w:fldCharType="separate"/>
-      </w:r>
-      <w:r>
-        <w:rPr>
-          <w:noProof/>
-        </w:rPr>
-        <w:t>11</w:t>
-      </w:r>
-      <w:r>
-        <w:fldChar w:fldCharType="end"/>
-      </w:r>
+      <w:fldSimple w:instr=" SEQ Figure \* ARABIC ">
+        <w:r>
+          <w:rPr>
+            <w:noProof/>
+          </w:rPr>
+          <w:t>11</w:t>
+        </w:r>
+      </w:fldSimple>
       <w:r>
         <w:t xml:space="preserve">: </w:t>
       </w:r>
@@ -3857,24 +4029,14 @@
       <w:r>
         <w:t xml:space="preserve">Figure </w:t>
       </w:r>
-      <w:r>
-        <w:fldChar w:fldCharType="begin"/>
-      </w:r>
-      <w:r>
-        <w:instrText xml:space="preserve"> SEQ Figure \* ARABIC </w:instrText>
-      </w:r>
-      <w:r>
-        <w:fldChar w:fldCharType="separate"/>
-      </w:r>
-      <w:r>
-        <w:rPr>
-          <w:noProof/>
-        </w:rPr>
-        <w:t>12</w:t>
-      </w:r>
-      <w:r>
-        <w:fldChar w:fldCharType="end"/>
-      </w:r>
+      <w:fldSimple w:instr=" SEQ Figure \* ARABIC ">
+        <w:r>
+          <w:rPr>
+            <w:noProof/>
+          </w:rPr>
+          <w:t>12</w:t>
+        </w:r>
+      </w:fldSimple>
       <w:r>
         <w:t>: Boxplot depicting the relationship between all head widths and task assignment.</w:t>
       </w:r>
@@ -3955,6 +4117,321 @@
         <w:t xml:space="preserve"> function in R. Figure 13 was created to depict the predicted probability of each task with the ribbons showing the lower and upper confidence limits. </w:t>
       </w:r>
     </w:p>
+    <w:p>
+      <w:pPr>
+        <w:pStyle w:val="Caption"/>
+        <w:keepNext/>
+      </w:pPr>
+      <w:r>
+        <w:t xml:space="preserve">Table </w:t>
+      </w:r>
+      <w:fldSimple w:instr=" SEQ Table \* ARABIC ">
+        <w:r>
+          <w:rPr>
+            <w:noProof/>
+          </w:rPr>
+          <w:t>1</w:t>
+        </w:r>
+      </w:fldSimple>
+      <w:r>
+        <w:t>: Table showing data found via multinomial logistic regression using task as a function of head width.</w:t>
+      </w:r>
+    </w:p>
+    <w:tbl>
+      <w:tblPr>
+        <w:tblStyle w:val="TableGrid"/>
+        <w:tblW w:w="0" w:type="auto"/>
+        <w:tblLook w:val="04A0" w:firstRow="1" w:lastRow="0" w:firstColumn="1" w:lastColumn="0" w:noHBand="0" w:noVBand="1"/>
+      </w:tblPr>
+      <w:tblGrid>
+        <w:gridCol w:w="2337"/>
+        <w:gridCol w:w="2337"/>
+        <w:gridCol w:w="2338"/>
+        <w:gridCol w:w="2338"/>
+      </w:tblGrid>
+      <w:tr>
+        <w:tc>
+          <w:tcPr>
+            <w:tcW w:w="2337" w:type="dxa"/>
+          </w:tcPr>
+          <w:p>
+            <w:pPr>
+              <w:spacing w:line="480" w:lineRule="auto"/>
+              <w:rPr>
+                <w:rFonts w:ascii="Times New Roman" w:hAnsi="Times New Roman" w:cs="Times New Roman"/>
+                <w:sz w:val="24"/>
+                <w:szCs w:val="24"/>
+              </w:rPr>
+            </w:pPr>
+            <w:r>
+              <w:rPr>
+                <w:rFonts w:ascii="Times New Roman" w:hAnsi="Times New Roman" w:cs="Times New Roman"/>
+                <w:sz w:val="24"/>
+                <w:szCs w:val="24"/>
+              </w:rPr>
+              <w:t>Task</w:t>
+            </w:r>
+          </w:p>
+        </w:tc>
+        <w:tc>
+          <w:tcPr>
+            <w:tcW w:w="2337" w:type="dxa"/>
+          </w:tcPr>
+          <w:p>
+            <w:pPr>
+              <w:spacing w:line="480" w:lineRule="auto"/>
+              <w:rPr>
+                <w:rFonts w:ascii="Times New Roman" w:hAnsi="Times New Roman" w:cs="Times New Roman"/>
+                <w:sz w:val="24"/>
+                <w:szCs w:val="24"/>
+              </w:rPr>
+            </w:pPr>
+            <w:r>
+              <w:rPr>
+                <w:rFonts w:ascii="Times New Roman" w:hAnsi="Times New Roman" w:cs="Times New Roman"/>
+                <w:sz w:val="24"/>
+                <w:szCs w:val="24"/>
+              </w:rPr>
+              <w:t>Coefficient</w:t>
+            </w:r>
+          </w:p>
+        </w:tc>
+        <w:tc>
+          <w:tcPr>
+            <w:tcW w:w="2338" w:type="dxa"/>
+          </w:tcPr>
+          <w:p>
+            <w:pPr>
+              <w:spacing w:line="480" w:lineRule="auto"/>
+              <w:rPr>
+                <w:rFonts w:ascii="Times New Roman" w:hAnsi="Times New Roman" w:cs="Times New Roman"/>
+                <w:sz w:val="24"/>
+                <w:szCs w:val="24"/>
+              </w:rPr>
+            </w:pPr>
+            <w:r>
+              <w:rPr>
+                <w:rFonts w:ascii="Times New Roman" w:hAnsi="Times New Roman" w:cs="Times New Roman"/>
+                <w:sz w:val="24"/>
+                <w:szCs w:val="24"/>
+              </w:rPr>
+              <w:t>Standard Error</w:t>
+            </w:r>
+          </w:p>
+        </w:tc>
+        <w:tc>
+          <w:tcPr>
+            <w:tcW w:w="2338" w:type="dxa"/>
+          </w:tcPr>
+          <w:p>
+            <w:pPr>
+              <w:spacing w:line="480" w:lineRule="auto"/>
+              <w:rPr>
+                <w:rFonts w:ascii="Times New Roman" w:hAnsi="Times New Roman" w:cs="Times New Roman"/>
+                <w:sz w:val="24"/>
+                <w:szCs w:val="24"/>
+              </w:rPr>
+            </w:pPr>
+            <w:r>
+              <w:rPr>
+                <w:rFonts w:ascii="Times New Roman" w:hAnsi="Times New Roman" w:cs="Times New Roman"/>
+                <w:sz w:val="24"/>
+                <w:szCs w:val="24"/>
+              </w:rPr>
+              <w:t>Confidence Interval</w:t>
+            </w:r>
+          </w:p>
+        </w:tc>
+      </w:tr>
+      <w:tr>
+        <w:tc>
+          <w:tcPr>
+            <w:tcW w:w="2337" w:type="dxa"/>
+          </w:tcPr>
+          <w:p>
+            <w:pPr>
+              <w:spacing w:line="480" w:lineRule="auto"/>
+              <w:rPr>
+                <w:rFonts w:ascii="Times New Roman" w:hAnsi="Times New Roman" w:cs="Times New Roman"/>
+                <w:sz w:val="24"/>
+                <w:szCs w:val="24"/>
+              </w:rPr>
+            </w:pPr>
+            <w:r>
+              <w:rPr>
+                <w:rFonts w:ascii="Times New Roman" w:hAnsi="Times New Roman" w:cs="Times New Roman"/>
+                <w:sz w:val="24"/>
+                <w:szCs w:val="24"/>
+              </w:rPr>
+              <w:t>NB-HC</w:t>
+            </w:r>
+          </w:p>
+        </w:tc>
+        <w:tc>
+          <w:tcPr>
+            <w:tcW w:w="2337" w:type="dxa"/>
+          </w:tcPr>
+          <w:p>
+            <w:pPr>
+              <w:spacing w:line="480" w:lineRule="auto"/>
+              <w:rPr>
+                <w:rFonts w:ascii="Times New Roman" w:hAnsi="Times New Roman" w:cs="Times New Roman"/>
+                <w:sz w:val="24"/>
+                <w:szCs w:val="24"/>
+              </w:rPr>
+            </w:pPr>
+            <w:r>
+              <w:rPr>
+                <w:rFonts w:ascii="Times New Roman" w:hAnsi="Times New Roman" w:cs="Times New Roman"/>
+                <w:sz w:val="24"/>
+                <w:szCs w:val="24"/>
+              </w:rPr>
+              <w:t>4.26</w:t>
+            </w:r>
+          </w:p>
+        </w:tc>
+        <w:tc>
+          <w:tcPr>
+            <w:tcW w:w="2338" w:type="dxa"/>
+          </w:tcPr>
+          <w:p>
+            <w:pPr>
+              <w:spacing w:line="480" w:lineRule="auto"/>
+              <w:rPr>
+                <w:rFonts w:ascii="Times New Roman" w:hAnsi="Times New Roman" w:cs="Times New Roman"/>
+                <w:sz w:val="24"/>
+                <w:szCs w:val="24"/>
+              </w:rPr>
+            </w:pPr>
+            <w:r>
+              <w:rPr>
+                <w:rFonts w:ascii="Times New Roman" w:hAnsi="Times New Roman" w:cs="Times New Roman"/>
+                <w:sz w:val="24"/>
+                <w:szCs w:val="24"/>
+              </w:rPr>
+              <w:t>0.35</w:t>
+            </w:r>
+          </w:p>
+        </w:tc>
+        <w:tc>
+          <w:tcPr>
+            <w:tcW w:w="2338" w:type="dxa"/>
+          </w:tcPr>
+          <w:p>
+            <w:pPr>
+              <w:spacing w:line="480" w:lineRule="auto"/>
+              <w:rPr>
+                <w:rFonts w:ascii="Times New Roman" w:hAnsi="Times New Roman" w:cs="Times New Roman"/>
+                <w:sz w:val="24"/>
+                <w:szCs w:val="24"/>
+              </w:rPr>
+            </w:pPr>
+            <w:r>
+              <w:rPr>
+                <w:rFonts w:ascii="Times New Roman" w:hAnsi="Times New Roman" w:cs="Times New Roman"/>
+                <w:sz w:val="24"/>
+                <w:szCs w:val="24"/>
+              </w:rPr>
+              <w:t>(3.57, 4.95)</w:t>
+            </w:r>
+          </w:p>
+        </w:tc>
+      </w:tr>
+      <w:tr>
+        <w:tc>
+          <w:tcPr>
+            <w:tcW w:w="2337" w:type="dxa"/>
+          </w:tcPr>
+          <w:p>
+            <w:pPr>
+              <w:spacing w:line="480" w:lineRule="auto"/>
+              <w:rPr>
+                <w:rFonts w:ascii="Times New Roman" w:hAnsi="Times New Roman" w:cs="Times New Roman"/>
+                <w:sz w:val="24"/>
+                <w:szCs w:val="24"/>
+              </w:rPr>
+            </w:pPr>
+            <w:r>
+              <w:rPr>
+                <w:rFonts w:ascii="Times New Roman" w:hAnsi="Times New Roman" w:cs="Times New Roman"/>
+                <w:sz w:val="24"/>
+                <w:szCs w:val="24"/>
+              </w:rPr>
+              <w:t>PF-HC</w:t>
+            </w:r>
+          </w:p>
+        </w:tc>
+        <w:tc>
+          <w:tcPr>
+            <w:tcW w:w="2337" w:type="dxa"/>
+          </w:tcPr>
+          <w:p>
+            <w:pPr>
+              <w:spacing w:line="480" w:lineRule="auto"/>
+              <w:rPr>
+                <w:rFonts w:ascii="Times New Roman" w:hAnsi="Times New Roman" w:cs="Times New Roman"/>
+                <w:sz w:val="24"/>
+                <w:szCs w:val="24"/>
+              </w:rPr>
+            </w:pPr>
+            <w:r>
+              <w:rPr>
+                <w:rFonts w:ascii="Times New Roman" w:hAnsi="Times New Roman" w:cs="Times New Roman"/>
+                <w:sz w:val="24"/>
+                <w:szCs w:val="24"/>
+              </w:rPr>
+              <w:t>3.62</w:t>
+            </w:r>
+          </w:p>
+        </w:tc>
+        <w:tc>
+          <w:tcPr>
+            <w:tcW w:w="2338" w:type="dxa"/>
+          </w:tcPr>
+          <w:p>
+            <w:pPr>
+              <w:spacing w:line="480" w:lineRule="auto"/>
+              <w:rPr>
+                <w:rFonts w:ascii="Times New Roman" w:hAnsi="Times New Roman" w:cs="Times New Roman"/>
+                <w:sz w:val="24"/>
+                <w:szCs w:val="24"/>
+              </w:rPr>
+            </w:pPr>
+            <w:r>
+              <w:rPr>
+                <w:rFonts w:ascii="Times New Roman" w:hAnsi="Times New Roman" w:cs="Times New Roman"/>
+                <w:sz w:val="24"/>
+                <w:szCs w:val="24"/>
+              </w:rPr>
+              <w:t>0.35</w:t>
+            </w:r>
+          </w:p>
+        </w:tc>
+        <w:tc>
+          <w:tcPr>
+            <w:tcW w:w="2338" w:type="dxa"/>
+          </w:tcPr>
+          <w:p>
+            <w:pPr>
+              <w:spacing w:line="480" w:lineRule="auto"/>
+              <w:rPr>
+                <w:rFonts w:ascii="Times New Roman" w:hAnsi="Times New Roman" w:cs="Times New Roman"/>
+                <w:sz w:val="24"/>
+                <w:szCs w:val="24"/>
+              </w:rPr>
+            </w:pPr>
+            <w:r>
+              <w:rPr>
+                <w:rFonts w:ascii="Times New Roman" w:hAnsi="Times New Roman" w:cs="Times New Roman"/>
+                <w:sz w:val="24"/>
+                <w:szCs w:val="24"/>
+              </w:rPr>
+              <w:t>(2.94, 4.31)</w:t>
+            </w:r>
+          </w:p>
+        </w:tc>
+      </w:tr>
+    </w:tbl>
     <w:p>
       <w:pPr>
         <w:spacing w:line="480" w:lineRule="auto"/>
@@ -4039,24 +4516,14 @@
       <w:r>
         <w:t xml:space="preserve">Figure </w:t>
       </w:r>
-      <w:r>
-        <w:fldChar w:fldCharType="begin"/>
-      </w:r>
-      <w:r>
-        <w:instrText xml:space="preserve"> SEQ Figure \* ARABIC </w:instrText>
-      </w:r>
-      <w:r>
-        <w:fldChar w:fldCharType="separate"/>
-      </w:r>
-      <w:r>
-        <w:rPr>
-          <w:noProof/>
-        </w:rPr>
-        <w:t>13</w:t>
-      </w:r>
-      <w:r>
-        <w:fldChar w:fldCharType="end"/>
-      </w:r>
+      <w:fldSimple w:instr=" SEQ Figure \* ARABIC ">
+        <w:r>
+          <w:rPr>
+            <w:noProof/>
+          </w:rPr>
+          <w:t>13</w:t>
+        </w:r>
+      </w:fldSimple>
       <w:r>
         <w:t>: Graph showing the predicted values of which task will be selected depending on head width with ribbons showing the lower and upper confidence limits.</w:t>
       </w:r>
@@ -4395,6 +4862,295 @@
         <w:t xml:space="preserve"> all had higher coefficients and lower standards of error than NB. </w:t>
       </w:r>
     </w:p>
+    <w:p>
+      <w:pPr>
+        <w:spacing w:line="480" w:lineRule="auto"/>
+        <w:rPr>
+          <w:rFonts w:ascii="Times New Roman" w:hAnsi="Times New Roman" w:cs="Times New Roman"/>
+          <w:sz w:val="24"/>
+          <w:szCs w:val="24"/>
+        </w:rPr>
+      </w:pPr>
+    </w:p>
+    <w:tbl>
+      <w:tblPr>
+        <w:tblStyle w:val="TableGrid"/>
+        <w:tblW w:w="0" w:type="auto"/>
+        <w:tblLook w:val="04A0" w:firstRow="1" w:lastRow="0" w:firstColumn="1" w:lastColumn="0" w:noHBand="0" w:noVBand="1"/>
+      </w:tblPr>
+      <w:tblGrid>
+        <w:gridCol w:w="2337"/>
+        <w:gridCol w:w="2337"/>
+        <w:gridCol w:w="2338"/>
+        <w:gridCol w:w="2338"/>
+      </w:tblGrid>
+      <w:tr>
+        <w:tc>
+          <w:tcPr>
+            <w:tcW w:w="2337" w:type="dxa"/>
+          </w:tcPr>
+          <w:p>
+            <w:pPr>
+              <w:spacing w:line="480" w:lineRule="auto"/>
+              <w:rPr>
+                <w:rFonts w:ascii="Times New Roman" w:hAnsi="Times New Roman" w:cs="Times New Roman"/>
+                <w:sz w:val="24"/>
+                <w:szCs w:val="24"/>
+              </w:rPr>
+            </w:pPr>
+            <w:r>
+              <w:rPr>
+                <w:rFonts w:ascii="Times New Roman" w:hAnsi="Times New Roman" w:cs="Times New Roman"/>
+                <w:sz w:val="24"/>
+                <w:szCs w:val="24"/>
+              </w:rPr>
+              <w:t xml:space="preserve">Task </w:t>
+            </w:r>
+          </w:p>
+        </w:tc>
+        <w:tc>
+          <w:tcPr>
+            <w:tcW w:w="2337" w:type="dxa"/>
+          </w:tcPr>
+          <w:p>
+            <w:pPr>
+              <w:spacing w:line="480" w:lineRule="auto"/>
+              <w:rPr>
+                <w:rFonts w:ascii="Times New Roman" w:hAnsi="Times New Roman" w:cs="Times New Roman"/>
+                <w:sz w:val="24"/>
+                <w:szCs w:val="24"/>
+              </w:rPr>
+            </w:pPr>
+            <w:r>
+              <w:rPr>
+                <w:rFonts w:ascii="Times New Roman" w:hAnsi="Times New Roman" w:cs="Times New Roman"/>
+                <w:sz w:val="24"/>
+                <w:szCs w:val="24"/>
+              </w:rPr>
+              <w:t>Coefficient</w:t>
+            </w:r>
+          </w:p>
+        </w:tc>
+        <w:tc>
+          <w:tcPr>
+            <w:tcW w:w="2338" w:type="dxa"/>
+          </w:tcPr>
+          <w:p>
+            <w:pPr>
+              <w:spacing w:line="480" w:lineRule="auto"/>
+              <w:rPr>
+                <w:rFonts w:ascii="Times New Roman" w:hAnsi="Times New Roman" w:cs="Times New Roman"/>
+                <w:sz w:val="24"/>
+                <w:szCs w:val="24"/>
+              </w:rPr>
+            </w:pPr>
+            <w:r>
+              <w:rPr>
+                <w:rFonts w:ascii="Times New Roman" w:hAnsi="Times New Roman" w:cs="Times New Roman"/>
+                <w:sz w:val="24"/>
+                <w:szCs w:val="24"/>
+              </w:rPr>
+              <w:t>Standard Error</w:t>
+            </w:r>
+          </w:p>
+        </w:tc>
+        <w:tc>
+          <w:tcPr>
+            <w:tcW w:w="2338" w:type="dxa"/>
+          </w:tcPr>
+          <w:p>
+            <w:pPr>
+              <w:spacing w:line="480" w:lineRule="auto"/>
+              <w:rPr>
+                <w:rFonts w:ascii="Times New Roman" w:hAnsi="Times New Roman" w:cs="Times New Roman"/>
+                <w:sz w:val="24"/>
+                <w:szCs w:val="24"/>
+              </w:rPr>
+            </w:pPr>
+            <w:r>
+              <w:rPr>
+                <w:rFonts w:ascii="Times New Roman" w:hAnsi="Times New Roman" w:cs="Times New Roman"/>
+                <w:sz w:val="24"/>
+                <w:szCs w:val="24"/>
+              </w:rPr>
+              <w:t>Confidence Interval</w:t>
+            </w:r>
+          </w:p>
+        </w:tc>
+      </w:tr>
+      <w:tr>
+        <w:tc>
+          <w:tcPr>
+            <w:tcW w:w="2337" w:type="dxa"/>
+          </w:tcPr>
+          <w:p>
+            <w:pPr>
+              <w:spacing w:line="480" w:lineRule="auto"/>
+              <w:rPr>
+                <w:rFonts w:ascii="Times New Roman" w:hAnsi="Times New Roman" w:cs="Times New Roman"/>
+                <w:sz w:val="24"/>
+                <w:szCs w:val="24"/>
+              </w:rPr>
+            </w:pPr>
+            <w:r>
+              <w:rPr>
+                <w:rFonts w:ascii="Times New Roman" w:hAnsi="Times New Roman" w:cs="Times New Roman"/>
+                <w:sz w:val="24"/>
+                <w:szCs w:val="24"/>
+              </w:rPr>
+              <w:t>NB-HC</w:t>
+            </w:r>
+          </w:p>
+        </w:tc>
+        <w:tc>
+          <w:tcPr>
+            <w:tcW w:w="2337" w:type="dxa"/>
+          </w:tcPr>
+          <w:p>
+            <w:pPr>
+              <w:spacing w:line="480" w:lineRule="auto"/>
+              <w:rPr>
+                <w:rFonts w:ascii="Times New Roman" w:hAnsi="Times New Roman" w:cs="Times New Roman"/>
+                <w:sz w:val="24"/>
+                <w:szCs w:val="24"/>
+              </w:rPr>
+            </w:pPr>
+            <w:r>
+              <w:rPr>
+                <w:rFonts w:ascii="Times New Roman" w:hAnsi="Times New Roman" w:cs="Times New Roman"/>
+                <w:sz w:val="24"/>
+                <w:szCs w:val="24"/>
+              </w:rPr>
+              <w:t>7.16</w:t>
+            </w:r>
+          </w:p>
+        </w:tc>
+        <w:tc>
+          <w:tcPr>
+            <w:tcW w:w="2338" w:type="dxa"/>
+          </w:tcPr>
+          <w:p>
+            <w:pPr>
+              <w:spacing w:line="480" w:lineRule="auto"/>
+              <w:rPr>
+                <w:rFonts w:ascii="Times New Roman" w:hAnsi="Times New Roman" w:cs="Times New Roman"/>
+                <w:sz w:val="24"/>
+                <w:szCs w:val="24"/>
+              </w:rPr>
+            </w:pPr>
+            <w:r>
+              <w:rPr>
+                <w:rFonts w:ascii="Times New Roman" w:hAnsi="Times New Roman" w:cs="Times New Roman"/>
+                <w:sz w:val="24"/>
+                <w:szCs w:val="24"/>
+              </w:rPr>
+              <w:t>0.53</w:t>
+            </w:r>
+          </w:p>
+        </w:tc>
+        <w:tc>
+          <w:tcPr>
+            <w:tcW w:w="2338" w:type="dxa"/>
+          </w:tcPr>
+          <w:p>
+            <w:pPr>
+              <w:spacing w:line="480" w:lineRule="auto"/>
+              <w:rPr>
+                <w:rFonts w:ascii="Times New Roman" w:hAnsi="Times New Roman" w:cs="Times New Roman"/>
+                <w:sz w:val="24"/>
+                <w:szCs w:val="24"/>
+              </w:rPr>
+            </w:pPr>
+          </w:p>
+        </w:tc>
+      </w:tr>
+      <w:tr>
+        <w:tc>
+          <w:tcPr>
+            <w:tcW w:w="2337" w:type="dxa"/>
+          </w:tcPr>
+          <w:p>
+            <w:pPr>
+              <w:spacing w:line="480" w:lineRule="auto"/>
+              <w:rPr>
+                <w:rFonts w:ascii="Times New Roman" w:hAnsi="Times New Roman" w:cs="Times New Roman"/>
+                <w:sz w:val="24"/>
+                <w:szCs w:val="24"/>
+              </w:rPr>
+            </w:pPr>
+            <w:r>
+              <w:rPr>
+                <w:rFonts w:ascii="Times New Roman" w:hAnsi="Times New Roman" w:cs="Times New Roman"/>
+                <w:sz w:val="24"/>
+                <w:szCs w:val="24"/>
+              </w:rPr>
+              <w:t>PF-HC</w:t>
+            </w:r>
+          </w:p>
+        </w:tc>
+        <w:tc>
+          <w:tcPr>
+            <w:tcW w:w="2337" w:type="dxa"/>
+          </w:tcPr>
+          <w:p>
+            <w:pPr>
+              <w:spacing w:line="480" w:lineRule="auto"/>
+              <w:rPr>
+                <w:rFonts w:ascii="Times New Roman" w:hAnsi="Times New Roman" w:cs="Times New Roman"/>
+                <w:sz w:val="24"/>
+                <w:szCs w:val="24"/>
+              </w:rPr>
+            </w:pPr>
+            <w:r>
+              <w:rPr>
+                <w:rFonts w:ascii="Times New Roman" w:hAnsi="Times New Roman" w:cs="Times New Roman"/>
+                <w:sz w:val="24"/>
+                <w:szCs w:val="24"/>
+              </w:rPr>
+              <w:t>6.59</w:t>
+            </w:r>
+          </w:p>
+        </w:tc>
+        <w:tc>
+          <w:tcPr>
+            <w:tcW w:w="2338" w:type="dxa"/>
+          </w:tcPr>
+          <w:p>
+            <w:pPr>
+              <w:spacing w:line="480" w:lineRule="auto"/>
+              <w:rPr>
+                <w:rFonts w:ascii="Times New Roman" w:hAnsi="Times New Roman" w:cs="Times New Roman"/>
+                <w:sz w:val="24"/>
+                <w:szCs w:val="24"/>
+              </w:rPr>
+            </w:pPr>
+            <w:r>
+              <w:rPr>
+                <w:rFonts w:ascii="Times New Roman" w:hAnsi="Times New Roman" w:cs="Times New Roman"/>
+                <w:sz w:val="24"/>
+                <w:szCs w:val="24"/>
+              </w:rPr>
+              <w:t>0.51</w:t>
+            </w:r>
+          </w:p>
+        </w:tc>
+        <w:tc>
+          <w:tcPr>
+            <w:tcW w:w="2338" w:type="dxa"/>
+          </w:tcPr>
+          <w:p>
+            <w:pPr>
+              <w:spacing w:line="480" w:lineRule="auto"/>
+              <w:rPr>
+                <w:rFonts w:ascii="Times New Roman" w:hAnsi="Times New Roman" w:cs="Times New Roman"/>
+                <w:sz w:val="24"/>
+                <w:szCs w:val="24"/>
+              </w:rPr>
+            </w:pPr>
+          </w:p>
+        </w:tc>
+      </w:tr>
+    </w:tbl>
     <w:p>
       <w:pPr>
         <w:spacing w:line="480" w:lineRule="auto"/>
@@ -4664,23 +5420,193 @@
           <w:sz w:val="24"/>
           <w:szCs w:val="24"/>
         </w:rPr>
-        <w:t xml:space="preserve"> When thinking about assigning tasks, it would make sense that the smaller ants get the least physically demanding job, so in groups that are mound-building where there </w:t>
-      </w:r>
-      <w:r>
-        <w:rPr>
-          <w:rFonts w:ascii="Times New Roman" w:hAnsi="Times New Roman" w:cs="Times New Roman"/>
-          <w:sz w:val="24"/>
-          <w:szCs w:val="24"/>
-        </w:rPr>
-        <w:t>are</w:t>
-      </w:r>
-      <w:r>
-        <w:rPr>
-          <w:rFonts w:ascii="Times New Roman" w:hAnsi="Times New Roman" w:cs="Times New Roman"/>
-          <w:sz w:val="24"/>
-          <w:szCs w:val="24"/>
-        </w:rPr>
-        <w:t xml:space="preserve"> taxing jobs that often require ants with larger heads, then it makes sense that these species would assign tasks based on head width more frequently than the subterranean groups. </w:t>
+        <w:t xml:space="preserve"> </w:t>
+      </w:r>
+      <w:r>
+        <w:rPr>
+          <w:rFonts w:ascii="Times New Roman" w:hAnsi="Times New Roman" w:cs="Times New Roman"/>
+          <w:sz w:val="24"/>
+          <w:szCs w:val="24"/>
+        </w:rPr>
+        <w:t xml:space="preserve">Since mound-building requires carrying larger loads to build the mounds, the ants with larger heads could be assigned to the more physically demanding jobs to make them more efficient. Whereas, in the subterranean groups this would not be as </w:t>
+      </w:r>
+      <w:r>
+        <w:rPr>
+          <w:rFonts w:ascii="Times New Roman" w:hAnsi="Times New Roman" w:cs="Times New Roman"/>
+          <w:sz w:val="24"/>
+          <w:szCs w:val="24"/>
+        </w:rPr>
+        <w:t>necessary,</w:t>
+      </w:r>
+      <w:r>
+        <w:rPr>
+          <w:rFonts w:ascii="Times New Roman" w:hAnsi="Times New Roman" w:cs="Times New Roman"/>
+          <w:sz w:val="24"/>
+          <w:szCs w:val="24"/>
+        </w:rPr>
+        <w:t xml:space="preserve"> which would explain why they have a weaker association between tasks. </w:t>
+      </w:r>
+      <w:r>
+        <w:rPr>
+          <w:rFonts w:ascii="Times New Roman" w:hAnsi="Times New Roman" w:cs="Times New Roman"/>
+          <w:sz w:val="24"/>
+          <w:szCs w:val="24"/>
+        </w:rPr>
+        <w:t xml:space="preserve">The association in </w:t>
+      </w:r>
+      <w:r>
+        <w:rPr>
+          <w:rFonts w:ascii="Times New Roman" w:hAnsi="Times New Roman" w:cs="Times New Roman"/>
+          <w:i/>
+          <w:iCs/>
+          <w:sz w:val="24"/>
+          <w:szCs w:val="24"/>
+        </w:rPr>
+        <w:t xml:space="preserve">F. </w:t>
+      </w:r>
+      <w:proofErr w:type="spellStart"/>
+      <w:r>
+        <w:rPr>
+          <w:rFonts w:ascii="Times New Roman" w:hAnsi="Times New Roman" w:cs="Times New Roman"/>
+          <w:i/>
+          <w:iCs/>
+          <w:sz w:val="24"/>
+          <w:szCs w:val="24"/>
+        </w:rPr>
+        <w:t>Dakotensis</w:t>
+      </w:r>
+      <w:proofErr w:type="spellEnd"/>
+      <w:r>
+        <w:rPr>
+          <w:rFonts w:ascii="Times New Roman" w:hAnsi="Times New Roman" w:cs="Times New Roman"/>
+          <w:i/>
+          <w:iCs/>
+          <w:sz w:val="24"/>
+          <w:szCs w:val="24"/>
+        </w:rPr>
+        <w:t xml:space="preserve"> </w:t>
+      </w:r>
+      <w:r>
+        <w:rPr>
+          <w:rFonts w:ascii="Times New Roman" w:hAnsi="Times New Roman" w:cs="Times New Roman"/>
+          <w:sz w:val="24"/>
+          <w:szCs w:val="24"/>
+        </w:rPr>
+        <w:t>and</w:t>
+      </w:r>
+      <w:r>
+        <w:rPr>
+          <w:rFonts w:ascii="Times New Roman" w:hAnsi="Times New Roman" w:cs="Times New Roman"/>
+          <w:i/>
+          <w:iCs/>
+          <w:sz w:val="24"/>
+          <w:szCs w:val="24"/>
+        </w:rPr>
+        <w:t xml:space="preserve"> F. </w:t>
+      </w:r>
+      <w:proofErr w:type="spellStart"/>
+      <w:r>
+        <w:rPr>
+          <w:rFonts w:ascii="Times New Roman" w:hAnsi="Times New Roman" w:cs="Times New Roman"/>
+          <w:i/>
+          <w:iCs/>
+          <w:sz w:val="24"/>
+          <w:szCs w:val="24"/>
+        </w:rPr>
+        <w:t>Neorufibarbes</w:t>
+      </w:r>
+      <w:proofErr w:type="spellEnd"/>
+      <w:r>
+        <w:rPr>
+          <w:rFonts w:ascii="Times New Roman" w:hAnsi="Times New Roman" w:cs="Times New Roman"/>
+          <w:i/>
+          <w:iCs/>
+          <w:sz w:val="24"/>
+          <w:szCs w:val="24"/>
+        </w:rPr>
+        <w:t xml:space="preserve"> </w:t>
+      </w:r>
+      <w:proofErr w:type="gramStart"/>
+      <w:r>
+        <w:rPr>
+          <w:rFonts w:ascii="Times New Roman" w:hAnsi="Times New Roman" w:cs="Times New Roman"/>
+          <w:sz w:val="24"/>
+          <w:szCs w:val="24"/>
+        </w:rPr>
+        <w:t>were</w:t>
+      </w:r>
+      <w:proofErr w:type="gramEnd"/>
+      <w:r>
+        <w:rPr>
+          <w:rFonts w:ascii="Times New Roman" w:hAnsi="Times New Roman" w:cs="Times New Roman"/>
+          <w:sz w:val="24"/>
+          <w:szCs w:val="24"/>
+        </w:rPr>
+        <w:t xml:space="preserve"> not as strong as the relationship found in the other mound-building species. This could be due to the </w:t>
+      </w:r>
+      <w:r>
+        <w:rPr>
+          <w:rFonts w:ascii="Times New Roman" w:hAnsi="Times New Roman" w:cs="Times New Roman"/>
+          <w:sz w:val="24"/>
+          <w:szCs w:val="24"/>
+        </w:rPr>
+        <w:t xml:space="preserve">variance in </w:t>
+      </w:r>
+      <w:r>
+        <w:rPr>
+          <w:rFonts w:ascii="Times New Roman" w:hAnsi="Times New Roman" w:cs="Times New Roman"/>
+          <w:sz w:val="24"/>
+          <w:szCs w:val="24"/>
+        </w:rPr>
+        <w:t>sampling size impact</w:t>
+      </w:r>
+      <w:r>
+        <w:rPr>
+          <w:rFonts w:ascii="Times New Roman" w:hAnsi="Times New Roman" w:cs="Times New Roman"/>
+          <w:sz w:val="24"/>
+          <w:szCs w:val="24"/>
+        </w:rPr>
+        <w:t xml:space="preserve">ing the quality of </w:t>
+      </w:r>
+      <w:r>
+        <w:rPr>
+          <w:rFonts w:ascii="Times New Roman" w:hAnsi="Times New Roman" w:cs="Times New Roman"/>
+          <w:sz w:val="24"/>
+          <w:szCs w:val="24"/>
+        </w:rPr>
+        <w:t>data</w:t>
+      </w:r>
+      <w:r>
+        <w:rPr>
+          <w:rFonts w:ascii="Times New Roman" w:hAnsi="Times New Roman" w:cs="Times New Roman"/>
+          <w:sz w:val="24"/>
+          <w:szCs w:val="24"/>
+        </w:rPr>
+        <w:t xml:space="preserve"> necessary</w:t>
+      </w:r>
+      <w:r>
+        <w:rPr>
+          <w:rFonts w:ascii="Times New Roman" w:hAnsi="Times New Roman" w:cs="Times New Roman"/>
+          <w:sz w:val="24"/>
+          <w:szCs w:val="24"/>
+        </w:rPr>
+        <w:t xml:space="preserve"> to draw conclusions.</w:t>
+      </w:r>
+      <w:r>
+        <w:rPr>
+          <w:rFonts w:ascii="Times New Roman" w:hAnsi="Times New Roman" w:cs="Times New Roman"/>
+          <w:sz w:val="24"/>
+          <w:szCs w:val="24"/>
+        </w:rPr>
+        <w:t xml:space="preserve"> Another possibility would be that these species did not build as big of mounds as the other species, so ants with smaller heads could still complete the task. Likely the most possible explanation would be that head width specifically may not be the determinate of task assignment in those species. This could be the case in any of the subterranean groups as well</w:t>
+      </w:r>
+      <w:r>
+        <w:rPr>
+          <w:rFonts w:ascii="Times New Roman" w:hAnsi="Times New Roman" w:cs="Times New Roman"/>
+          <w:sz w:val="24"/>
+          <w:szCs w:val="24"/>
+        </w:rPr>
+        <w:t xml:space="preserve">. </w:t>
       </w:r>
     </w:p>
     <w:p>
@@ -4699,129 +5625,63 @@
           <w:sz w:val="24"/>
           <w:szCs w:val="24"/>
         </w:rPr>
-        <w:t xml:space="preserve">The association in </w:t>
-      </w:r>
-      <w:r>
-        <w:rPr>
-          <w:rFonts w:ascii="Times New Roman" w:hAnsi="Times New Roman" w:cs="Times New Roman"/>
-          <w:i/>
-          <w:iCs/>
-          <w:sz w:val="24"/>
-          <w:szCs w:val="24"/>
-        </w:rPr>
-        <w:t xml:space="preserve">F. </w:t>
-      </w:r>
-      <w:proofErr w:type="spellStart"/>
-      <w:r>
-        <w:rPr>
-          <w:rFonts w:ascii="Times New Roman" w:hAnsi="Times New Roman" w:cs="Times New Roman"/>
-          <w:i/>
-          <w:iCs/>
-          <w:sz w:val="24"/>
-          <w:szCs w:val="24"/>
-        </w:rPr>
-        <w:t>Dakotensis</w:t>
-      </w:r>
-      <w:proofErr w:type="spellEnd"/>
-      <w:r>
-        <w:rPr>
-          <w:rFonts w:ascii="Times New Roman" w:hAnsi="Times New Roman" w:cs="Times New Roman"/>
-          <w:i/>
-          <w:iCs/>
-          <w:sz w:val="24"/>
-          <w:szCs w:val="24"/>
-        </w:rPr>
-        <w:t xml:space="preserve"> </w:t>
-      </w:r>
-      <w:r>
-        <w:rPr>
-          <w:rFonts w:ascii="Times New Roman" w:hAnsi="Times New Roman" w:cs="Times New Roman"/>
-          <w:sz w:val="24"/>
-          <w:szCs w:val="24"/>
-        </w:rPr>
-        <w:t>and</w:t>
-      </w:r>
-      <w:r>
-        <w:rPr>
-          <w:rFonts w:ascii="Times New Roman" w:hAnsi="Times New Roman" w:cs="Times New Roman"/>
-          <w:i/>
-          <w:iCs/>
-          <w:sz w:val="24"/>
-          <w:szCs w:val="24"/>
-        </w:rPr>
-        <w:t xml:space="preserve"> F. </w:t>
-      </w:r>
-      <w:proofErr w:type="spellStart"/>
-      <w:r>
-        <w:rPr>
-          <w:rFonts w:ascii="Times New Roman" w:hAnsi="Times New Roman" w:cs="Times New Roman"/>
-          <w:i/>
-          <w:iCs/>
-          <w:sz w:val="24"/>
-          <w:szCs w:val="24"/>
-        </w:rPr>
-        <w:t>Neorufi</w:t>
-      </w:r>
-      <w:r>
-        <w:rPr>
-          <w:rFonts w:ascii="Times New Roman" w:hAnsi="Times New Roman" w:cs="Times New Roman"/>
-          <w:i/>
-          <w:iCs/>
-          <w:sz w:val="24"/>
-          <w:szCs w:val="24"/>
-        </w:rPr>
-        <w:t>barbes</w:t>
-      </w:r>
-      <w:proofErr w:type="spellEnd"/>
-      <w:r>
-        <w:rPr>
-          <w:rFonts w:ascii="Times New Roman" w:hAnsi="Times New Roman" w:cs="Times New Roman"/>
-          <w:i/>
-          <w:iCs/>
-          <w:sz w:val="24"/>
-          <w:szCs w:val="24"/>
-        </w:rPr>
-        <w:t xml:space="preserve"> </w:t>
-      </w:r>
-      <w:r>
-        <w:rPr>
-          <w:rFonts w:ascii="Times New Roman" w:hAnsi="Times New Roman" w:cs="Times New Roman"/>
-          <w:sz w:val="24"/>
-          <w:szCs w:val="24"/>
-        </w:rPr>
-        <w:t xml:space="preserve">were not as strong as the relationship found in the other mound-building species. This could be due to the </w:t>
-      </w:r>
-      <w:r>
-        <w:rPr>
-          <w:rFonts w:ascii="Times New Roman" w:hAnsi="Times New Roman" w:cs="Times New Roman"/>
-          <w:sz w:val="24"/>
-          <w:szCs w:val="24"/>
-        </w:rPr>
-        <w:t xml:space="preserve">variance in </w:t>
-      </w:r>
-      <w:r>
-        <w:rPr>
-          <w:rFonts w:ascii="Times New Roman" w:hAnsi="Times New Roman" w:cs="Times New Roman"/>
-          <w:sz w:val="24"/>
-          <w:szCs w:val="24"/>
-        </w:rPr>
-        <w:t>sampling size. There was not an even collection of data from each species, so that could have an impact on providing sufficient data to draw conclusions.</w:t>
-      </w:r>
-      <w:r>
-        <w:rPr>
-          <w:rFonts w:ascii="Times New Roman" w:hAnsi="Times New Roman" w:cs="Times New Roman"/>
-          <w:sz w:val="24"/>
-          <w:szCs w:val="24"/>
-        </w:rPr>
-        <w:t xml:space="preserve"> Another possibility would be that these species did not build as big of mounds as the other species, so ants with smaller heads could still complete the task. Likely the most possible explanation would be that head width specifically may not be the determinate of task assignment in those species. This could be the case in any of the subterranean groups as well</w:t>
-      </w:r>
-      <w:r>
-        <w:rPr>
-          <w:rFonts w:ascii="Times New Roman" w:hAnsi="Times New Roman" w:cs="Times New Roman"/>
-          <w:sz w:val="24"/>
-          <w:szCs w:val="24"/>
-        </w:rPr>
-        <w:t xml:space="preserve">. </w:t>
+        <w:t xml:space="preserve">The coefficients for the relative risk of task and head width found that PF to HC was more accurate than NB to HC. Since they both have a standard error of 0.35, the smaller coefficient in the PF makes it the more precise measurement. This means that each additional increase in head width the log odds of choosing </w:t>
+      </w:r>
+      <w:r>
+        <w:rPr>
+          <w:rFonts w:ascii="Times New Roman" w:hAnsi="Times New Roman" w:cs="Times New Roman"/>
+          <w:sz w:val="24"/>
+          <w:szCs w:val="24"/>
+        </w:rPr>
+        <w:t>NB is 3.62 chances higher, while the log odds of choosing PF is 4.26 chances higher.</w:t>
+      </w:r>
+      <w:r>
+        <w:rPr>
+          <w:rFonts w:ascii="Times New Roman" w:hAnsi="Times New Roman" w:cs="Times New Roman"/>
+          <w:sz w:val="24"/>
+          <w:szCs w:val="24"/>
+        </w:rPr>
+        <w:t xml:space="preserve"> Figure 13 shows the predicted values of a certain task being selected based on head width with upper and lower confidence levels. This shows that HC has </w:t>
+      </w:r>
+      <w:r>
+        <w:rPr>
+          <w:rFonts w:ascii="Times New Roman" w:hAnsi="Times New Roman" w:cs="Times New Roman"/>
+          <w:sz w:val="24"/>
+          <w:szCs w:val="24"/>
+        </w:rPr>
+        <w:t xml:space="preserve">a much higher chance of being assigned if the head width is small compared to NB or PF. As the head width increases, the chances of getting assigned either NB or PF increases, while the likelihood of HC decreases. </w:t>
+      </w:r>
+      <w:r>
+        <w:rPr>
+          <w:rFonts w:ascii="Times New Roman" w:hAnsi="Times New Roman" w:cs="Times New Roman"/>
+          <w:sz w:val="24"/>
+          <w:szCs w:val="24"/>
+        </w:rPr>
+        <w:t>In can be concluded that</w:t>
+      </w:r>
+      <w:r>
+        <w:rPr>
+          <w:rFonts w:ascii="Times New Roman" w:hAnsi="Times New Roman" w:cs="Times New Roman"/>
+          <w:sz w:val="24"/>
+          <w:szCs w:val="24"/>
+        </w:rPr>
+        <w:t xml:space="preserve"> in most cases there is an association between head width and task assignments suggesting that this could be an evolutionary change that help</w:t>
+      </w:r>
+      <w:r>
+        <w:rPr>
+          <w:rFonts w:ascii="Times New Roman" w:hAnsi="Times New Roman" w:cs="Times New Roman"/>
+          <w:sz w:val="24"/>
+          <w:szCs w:val="24"/>
+        </w:rPr>
+        <w:t>s</w:t>
+      </w:r>
+      <w:r>
+        <w:rPr>
+          <w:rFonts w:ascii="Times New Roman" w:hAnsi="Times New Roman" w:cs="Times New Roman"/>
+          <w:sz w:val="24"/>
+          <w:szCs w:val="24"/>
+        </w:rPr>
+        <w:t xml:space="preserve"> the ants protect their colonies. </w:t>
       </w:r>
     </w:p>
     <w:p>
@@ -4840,47 +5700,173 @@
           <w:sz w:val="24"/>
           <w:szCs w:val="24"/>
         </w:rPr>
-        <w:t xml:space="preserve">The coefficients for the relative risk of task and head width found that PF to HC was more accurate than NB to HC. Since they both have a standard error of 0.35, the smaller coefficient in the PF makes it the more precise measurement. This means that each additional increase in head width the log odds of choosing </w:t>
-      </w:r>
-      <w:r>
-        <w:rPr>
-          <w:rFonts w:ascii="Times New Roman" w:hAnsi="Times New Roman" w:cs="Times New Roman"/>
-          <w:sz w:val="24"/>
-          <w:szCs w:val="24"/>
-        </w:rPr>
-        <w:t>NB is 3.62 chances higher, while the log odds of choosing PF is 4.26 chances higher.</w:t>
-      </w:r>
-      <w:r>
-        <w:rPr>
-          <w:rFonts w:ascii="Times New Roman" w:hAnsi="Times New Roman" w:cs="Times New Roman"/>
-          <w:sz w:val="24"/>
-          <w:szCs w:val="24"/>
-        </w:rPr>
-        <w:t xml:space="preserve"> Figure 13 shows the predicted values of a certain task being selected based on head width with upper and lower confidence levels. This shows that HC has </w:t>
-      </w:r>
-      <w:r>
-        <w:rPr>
-          <w:rFonts w:ascii="Times New Roman" w:hAnsi="Times New Roman" w:cs="Times New Roman"/>
-          <w:sz w:val="24"/>
-          <w:szCs w:val="24"/>
-        </w:rPr>
-        <w:t xml:space="preserve">a much higher chance of being assigned if the head width is small compared to NB or PF. As the head width increases, the chances of getting assigned either NB or PF increases, while the likelihood of HC decreases. This shows that in most cases there is an association between head width and task assignments and that </w:t>
-      </w:r>
-      <w:r>
-        <w:rPr>
-          <w:rFonts w:ascii="Times New Roman" w:hAnsi="Times New Roman" w:cs="Times New Roman"/>
-          <w:sz w:val="24"/>
-          <w:szCs w:val="24"/>
-        </w:rPr>
-        <w:t xml:space="preserve">it </w:t>
-      </w:r>
-      <w:r>
-        <w:rPr>
-          <w:rFonts w:ascii="Times New Roman" w:hAnsi="Times New Roman" w:cs="Times New Roman"/>
-          <w:sz w:val="24"/>
-          <w:szCs w:val="24"/>
-        </w:rPr>
-        <w:t xml:space="preserve">is demonstrated across different taxa suggesting that this could be an evolutionary change that has evolved to help the ants protect their colonies. </w:t>
+        <w:t xml:space="preserve">To further consider the impact that species may have on this relationship we performed a multinomial logistic regression using both head width and species as a function of task. </w:t>
+      </w:r>
+      <w:r>
+        <w:rPr>
+          <w:rFonts w:ascii="Times New Roman" w:hAnsi="Times New Roman" w:cs="Times New Roman"/>
+          <w:sz w:val="24"/>
+          <w:szCs w:val="24"/>
+        </w:rPr>
+        <w:t xml:space="preserve">By looking at the AIC values between this multinomial logistic regression and the one that only uses task and head width, it shows that this model is a better fit for the data. The AIC of this model is 2522.92 with residual deviance of 2478.92 which is lower and therefore more accurate than the previous model which had an AIC of 2621.004 with residual deviance of 2613.004. </w:t>
+      </w:r>
+      <w:r>
+        <w:rPr>
+          <w:rFonts w:ascii="Times New Roman" w:hAnsi="Times New Roman" w:cs="Times New Roman"/>
+          <w:i/>
+          <w:iCs/>
+          <w:sz w:val="24"/>
+          <w:szCs w:val="24"/>
+        </w:rPr>
+        <w:t xml:space="preserve">F. Glacialis, F. </w:t>
+      </w:r>
+      <w:proofErr w:type="spellStart"/>
+      <w:r>
+        <w:rPr>
+          <w:rFonts w:ascii="Times New Roman" w:hAnsi="Times New Roman" w:cs="Times New Roman"/>
+          <w:i/>
+          <w:iCs/>
+          <w:sz w:val="24"/>
+          <w:szCs w:val="24"/>
+        </w:rPr>
+        <w:t>Neorufibarbes</w:t>
+      </w:r>
+      <w:proofErr w:type="spellEnd"/>
+      <w:r>
+        <w:rPr>
+          <w:rFonts w:ascii="Times New Roman" w:hAnsi="Times New Roman" w:cs="Times New Roman"/>
+          <w:sz w:val="24"/>
+          <w:szCs w:val="24"/>
+        </w:rPr>
+        <w:t xml:space="preserve">, and </w:t>
+      </w:r>
+      <w:r>
+        <w:rPr>
+          <w:rFonts w:ascii="Times New Roman" w:hAnsi="Times New Roman" w:cs="Times New Roman"/>
+          <w:i/>
+          <w:iCs/>
+          <w:sz w:val="24"/>
+          <w:szCs w:val="24"/>
+        </w:rPr>
+        <w:t xml:space="preserve">F. </w:t>
+      </w:r>
+      <w:proofErr w:type="spellStart"/>
+      <w:r>
+        <w:rPr>
+          <w:rFonts w:ascii="Times New Roman" w:hAnsi="Times New Roman" w:cs="Times New Roman"/>
+          <w:i/>
+          <w:iCs/>
+          <w:sz w:val="24"/>
+          <w:szCs w:val="24"/>
+        </w:rPr>
+        <w:t>Podzolica</w:t>
+      </w:r>
+      <w:proofErr w:type="spellEnd"/>
+      <w:r>
+        <w:rPr>
+          <w:rFonts w:ascii="Times New Roman" w:hAnsi="Times New Roman" w:cs="Times New Roman"/>
+          <w:i/>
+          <w:iCs/>
+          <w:sz w:val="24"/>
+          <w:szCs w:val="24"/>
+        </w:rPr>
+        <w:t xml:space="preserve"> </w:t>
+      </w:r>
+      <w:r>
+        <w:rPr>
+          <w:rFonts w:ascii="Times New Roman" w:hAnsi="Times New Roman" w:cs="Times New Roman"/>
+          <w:sz w:val="24"/>
+          <w:szCs w:val="24"/>
+        </w:rPr>
+        <w:t xml:space="preserve">had the lowest coefficient as well as the lowest standard error suggesting that they were the most precise. </w:t>
+      </w:r>
+      <w:r>
+        <w:rPr>
+          <w:rFonts w:ascii="Times New Roman" w:hAnsi="Times New Roman" w:cs="Times New Roman"/>
+          <w:i/>
+          <w:iCs/>
+          <w:sz w:val="24"/>
+          <w:szCs w:val="24"/>
+        </w:rPr>
+        <w:t>F. Glacialis</w:t>
+      </w:r>
+      <w:r>
+        <w:rPr>
+          <w:rFonts w:ascii="Times New Roman" w:hAnsi="Times New Roman" w:cs="Times New Roman"/>
+          <w:sz w:val="24"/>
+          <w:szCs w:val="24"/>
+        </w:rPr>
+        <w:t xml:space="preserve"> and </w:t>
+      </w:r>
+      <w:r>
+        <w:rPr>
+          <w:rFonts w:ascii="Times New Roman" w:hAnsi="Times New Roman" w:cs="Times New Roman"/>
+          <w:i/>
+          <w:iCs/>
+          <w:sz w:val="24"/>
+          <w:szCs w:val="24"/>
+        </w:rPr>
+        <w:t xml:space="preserve">F. </w:t>
+      </w:r>
+      <w:proofErr w:type="spellStart"/>
+      <w:r>
+        <w:rPr>
+          <w:rFonts w:ascii="Times New Roman" w:hAnsi="Times New Roman" w:cs="Times New Roman"/>
+          <w:i/>
+          <w:iCs/>
+          <w:sz w:val="24"/>
+          <w:szCs w:val="24"/>
+        </w:rPr>
+        <w:t>Podzolica</w:t>
+      </w:r>
+      <w:proofErr w:type="spellEnd"/>
+      <w:r>
+        <w:rPr>
+          <w:rFonts w:ascii="Times New Roman" w:hAnsi="Times New Roman" w:cs="Times New Roman"/>
+          <w:i/>
+          <w:iCs/>
+          <w:sz w:val="24"/>
+          <w:szCs w:val="24"/>
+        </w:rPr>
+        <w:t xml:space="preserve"> </w:t>
+      </w:r>
+      <w:r>
+        <w:rPr>
+          <w:rFonts w:ascii="Times New Roman" w:hAnsi="Times New Roman" w:cs="Times New Roman"/>
+          <w:sz w:val="24"/>
+          <w:szCs w:val="24"/>
+        </w:rPr>
+        <w:t xml:space="preserve">are both subterranean species, but </w:t>
+      </w:r>
+      <w:r>
+        <w:rPr>
+          <w:rFonts w:ascii="Times New Roman" w:hAnsi="Times New Roman" w:cs="Times New Roman"/>
+          <w:i/>
+          <w:iCs/>
+          <w:sz w:val="24"/>
+          <w:szCs w:val="24"/>
+        </w:rPr>
+        <w:t xml:space="preserve">F. </w:t>
+      </w:r>
+      <w:proofErr w:type="spellStart"/>
+      <w:r>
+        <w:rPr>
+          <w:rFonts w:ascii="Times New Roman" w:hAnsi="Times New Roman" w:cs="Times New Roman"/>
+          <w:i/>
+          <w:iCs/>
+          <w:sz w:val="24"/>
+          <w:szCs w:val="24"/>
+        </w:rPr>
+        <w:t>Neorufibarbes</w:t>
+      </w:r>
+      <w:proofErr w:type="spellEnd"/>
+      <w:r>
+        <w:rPr>
+          <w:rFonts w:ascii="Times New Roman" w:hAnsi="Times New Roman" w:cs="Times New Roman"/>
+          <w:sz w:val="24"/>
+          <w:szCs w:val="24"/>
+        </w:rPr>
+        <w:t xml:space="preserve"> is a mound-building species. These are all species that had smaller sampling sizes, which could be why the results are showing that they are the most precise. One thing that would need to be considered is to test larger sample sizes of these species to see if the results match on larger populations. </w:t>
       </w:r>
     </w:p>
     <w:p>
@@ -4899,239 +5885,31 @@
           <w:sz w:val="24"/>
           <w:szCs w:val="24"/>
         </w:rPr>
-        <w:t xml:space="preserve">To further consider the impact that species may have on this relationship we performed a multinomial logistic regression using both head width and species as a function of task. </w:t>
-      </w:r>
-      <w:r>
-        <w:rPr>
-          <w:rFonts w:ascii="Times New Roman" w:hAnsi="Times New Roman" w:cs="Times New Roman"/>
-          <w:sz w:val="24"/>
-          <w:szCs w:val="24"/>
-        </w:rPr>
-        <w:t xml:space="preserve">By looking at the AIC values between this multinomial logistic regression and the one that only uses task and head width, it shows that this model is a better fit for the data. The AIC of this model is 2522.92 with residual deviance of 2478.92 which is lower and therefore more accurate than the previous model which had an AIC of 2621.004 with residual deviance of 2613.004. </w:t>
-      </w:r>
-      <w:r>
-        <w:rPr>
-          <w:rFonts w:ascii="Times New Roman" w:hAnsi="Times New Roman" w:cs="Times New Roman"/>
-          <w:i/>
-          <w:iCs/>
-          <w:sz w:val="24"/>
-          <w:szCs w:val="24"/>
-        </w:rPr>
-        <w:t xml:space="preserve">F. Glacialis, F. </w:t>
-      </w:r>
-      <w:proofErr w:type="spellStart"/>
-      <w:r>
-        <w:rPr>
-          <w:rFonts w:ascii="Times New Roman" w:hAnsi="Times New Roman" w:cs="Times New Roman"/>
-          <w:i/>
-          <w:iCs/>
-          <w:sz w:val="24"/>
-          <w:szCs w:val="24"/>
-        </w:rPr>
-        <w:t>Neorufibarbes</w:t>
-      </w:r>
-      <w:proofErr w:type="spellEnd"/>
-      <w:r>
-        <w:rPr>
-          <w:rFonts w:ascii="Times New Roman" w:hAnsi="Times New Roman" w:cs="Times New Roman"/>
-          <w:sz w:val="24"/>
-          <w:szCs w:val="24"/>
-        </w:rPr>
-        <w:t xml:space="preserve">, and </w:t>
-      </w:r>
-      <w:r>
-        <w:rPr>
-          <w:rFonts w:ascii="Times New Roman" w:hAnsi="Times New Roman" w:cs="Times New Roman"/>
-          <w:i/>
-          <w:iCs/>
-          <w:sz w:val="24"/>
-          <w:szCs w:val="24"/>
-        </w:rPr>
-        <w:t xml:space="preserve">F. </w:t>
-      </w:r>
-      <w:proofErr w:type="spellStart"/>
-      <w:r>
-        <w:rPr>
-          <w:rFonts w:ascii="Times New Roman" w:hAnsi="Times New Roman" w:cs="Times New Roman"/>
-          <w:i/>
-          <w:iCs/>
-          <w:sz w:val="24"/>
-          <w:szCs w:val="24"/>
-        </w:rPr>
-        <w:t>Podzolica</w:t>
-      </w:r>
-      <w:proofErr w:type="spellEnd"/>
-      <w:r>
-        <w:rPr>
-          <w:rFonts w:ascii="Times New Roman" w:hAnsi="Times New Roman" w:cs="Times New Roman"/>
-          <w:i/>
-          <w:iCs/>
-          <w:sz w:val="24"/>
-          <w:szCs w:val="24"/>
-        </w:rPr>
-        <w:t xml:space="preserve"> </w:t>
-      </w:r>
-      <w:r>
-        <w:rPr>
-          <w:rFonts w:ascii="Times New Roman" w:hAnsi="Times New Roman" w:cs="Times New Roman"/>
-          <w:sz w:val="24"/>
-          <w:szCs w:val="24"/>
-        </w:rPr>
-        <w:t xml:space="preserve">had the lowest coefficient as well as the lowest standard error suggesting that they were the most precise. </w:t>
-      </w:r>
-      <w:r>
-        <w:rPr>
-          <w:rFonts w:ascii="Times New Roman" w:hAnsi="Times New Roman" w:cs="Times New Roman"/>
-          <w:i/>
-          <w:iCs/>
-          <w:sz w:val="24"/>
-          <w:szCs w:val="24"/>
-        </w:rPr>
-        <w:t>F. Glacialis</w:t>
-      </w:r>
-      <w:r>
-        <w:rPr>
-          <w:rFonts w:ascii="Times New Roman" w:hAnsi="Times New Roman" w:cs="Times New Roman"/>
-          <w:sz w:val="24"/>
-          <w:szCs w:val="24"/>
-        </w:rPr>
-        <w:t xml:space="preserve"> and </w:t>
-      </w:r>
-      <w:r>
-        <w:rPr>
-          <w:rFonts w:ascii="Times New Roman" w:hAnsi="Times New Roman" w:cs="Times New Roman"/>
-          <w:i/>
-          <w:iCs/>
-          <w:sz w:val="24"/>
-          <w:szCs w:val="24"/>
-        </w:rPr>
-        <w:t xml:space="preserve">F. </w:t>
-      </w:r>
-      <w:proofErr w:type="spellStart"/>
-      <w:r>
-        <w:rPr>
-          <w:rFonts w:ascii="Times New Roman" w:hAnsi="Times New Roman" w:cs="Times New Roman"/>
-          <w:i/>
-          <w:iCs/>
-          <w:sz w:val="24"/>
-          <w:szCs w:val="24"/>
-        </w:rPr>
-        <w:t>Podzolica</w:t>
-      </w:r>
-      <w:proofErr w:type="spellEnd"/>
-      <w:r>
-        <w:rPr>
-          <w:rFonts w:ascii="Times New Roman" w:hAnsi="Times New Roman" w:cs="Times New Roman"/>
-          <w:i/>
-          <w:iCs/>
-          <w:sz w:val="24"/>
-          <w:szCs w:val="24"/>
-        </w:rPr>
-        <w:t xml:space="preserve"> </w:t>
-      </w:r>
-      <w:r>
-        <w:rPr>
-          <w:rFonts w:ascii="Times New Roman" w:hAnsi="Times New Roman" w:cs="Times New Roman"/>
-          <w:sz w:val="24"/>
-          <w:szCs w:val="24"/>
-        </w:rPr>
-        <w:t xml:space="preserve">are both subterranean species, but </w:t>
-      </w:r>
-      <w:r>
-        <w:rPr>
-          <w:rFonts w:ascii="Times New Roman" w:hAnsi="Times New Roman" w:cs="Times New Roman"/>
-          <w:i/>
-          <w:iCs/>
-          <w:sz w:val="24"/>
-          <w:szCs w:val="24"/>
-        </w:rPr>
-        <w:t xml:space="preserve">F. </w:t>
-      </w:r>
-      <w:proofErr w:type="spellStart"/>
-      <w:r>
-        <w:rPr>
-          <w:rFonts w:ascii="Times New Roman" w:hAnsi="Times New Roman" w:cs="Times New Roman"/>
-          <w:i/>
-          <w:iCs/>
-          <w:sz w:val="24"/>
-          <w:szCs w:val="24"/>
-        </w:rPr>
-        <w:t>Neorufibarbes</w:t>
-      </w:r>
-      <w:proofErr w:type="spellEnd"/>
-      <w:r>
-        <w:rPr>
-          <w:rFonts w:ascii="Times New Roman" w:hAnsi="Times New Roman" w:cs="Times New Roman"/>
-          <w:sz w:val="24"/>
-          <w:szCs w:val="24"/>
-        </w:rPr>
-        <w:t xml:space="preserve"> is a mound-building species. These are all species that had smaller sampling sizes, which could be why the results are showing that they are the most precise. One thing that would need to be considered is to test larger sample sizes of these species to see if the results match on larger populations. </w:t>
+        <w:t xml:space="preserve">There is some variation in the results, but most of them followed the trend that subterranean groups did not have as strong of a relationship between head width and task association. In </w:t>
+      </w:r>
+      <w:proofErr w:type="gramStart"/>
+      <w:r>
+        <w:rPr>
+          <w:rFonts w:ascii="Times New Roman" w:hAnsi="Times New Roman" w:cs="Times New Roman"/>
+          <w:sz w:val="24"/>
+          <w:szCs w:val="24"/>
+        </w:rPr>
+        <w:t>all of</w:t>
+      </w:r>
+      <w:proofErr w:type="gramEnd"/>
+      <w:r>
+        <w:rPr>
+          <w:rFonts w:ascii="Times New Roman" w:hAnsi="Times New Roman" w:cs="Times New Roman"/>
+          <w:sz w:val="24"/>
+          <w:szCs w:val="24"/>
+        </w:rPr>
+        <w:t xml:space="preserve"> the mound-building groups it was found that ants with smaller head widths were more commonly assigned to the honeydew collecting task rather than nest building or protein foraging. There are some cases where ants with smaller head widths are assigned to other tasks, but it seems that there are relatively few with larger heads that are assigned to honeydew collecting. This suggests that smaller ants may be able to step up to larger tasks, but most of the larger headed ants are needed for the physically demanding tasks and would not be assigned to the honeydew collecting task. </w:t>
       </w:r>
     </w:p>
     <w:p>
       <w:pPr>
         <w:spacing w:line="480" w:lineRule="auto"/>
-        <w:ind w:firstLine="720"/>
-        <w:rPr>
-          <w:rFonts w:ascii="Times New Roman" w:hAnsi="Times New Roman" w:cs="Times New Roman"/>
-          <w:sz w:val="24"/>
-          <w:szCs w:val="24"/>
-        </w:rPr>
-      </w:pPr>
-      <w:r>
-        <w:rPr>
-          <w:rFonts w:ascii="Times New Roman" w:hAnsi="Times New Roman" w:cs="Times New Roman"/>
-          <w:sz w:val="24"/>
-          <w:szCs w:val="24"/>
-        </w:rPr>
-        <w:t xml:space="preserve">There is some variation in the results, but most of them followed the trend that subterranean groups did not have as strong of a relationship between head width and task association. In all of the mound-building groups it was found that ants with smaller head widths were more commonly assigned to the honeydew collecting task rather than nest building or protein foraging. There are some cases where ants with smaller head widths are assigned to other tasks, but it seems that there are relatively few with larger heads that are assigned to honeydew collecting. This suggests that smaller ants may be able to step up to larger tasks, but most of the larger headed ants are needed for the physically demanding tasks and would not be assigned to the honeydew collecting task. </w:t>
-      </w:r>
-    </w:p>
-    <w:p>
-      <w:pPr>
-        <w:spacing w:line="480" w:lineRule="auto"/>
-        <w:rPr>
-          <w:rFonts w:ascii="Times New Roman" w:hAnsi="Times New Roman" w:cs="Times New Roman"/>
-          <w:sz w:val="24"/>
-          <w:szCs w:val="24"/>
-        </w:rPr>
-      </w:pPr>
-      <w:r>
-        <w:rPr>
-          <w:rFonts w:ascii="Times New Roman" w:hAnsi="Times New Roman" w:cs="Times New Roman"/>
-          <w:sz w:val="24"/>
-          <w:szCs w:val="24"/>
-        </w:rPr>
-        <w:t>DATA AVAILABILITY</w:t>
-      </w:r>
-    </w:p>
-    <w:p>
-      <w:pPr>
-        <w:spacing w:line="480" w:lineRule="auto"/>
-        <w:rPr>
-          <w:rFonts w:ascii="Times New Roman" w:hAnsi="Times New Roman" w:cs="Times New Roman"/>
-          <w:sz w:val="24"/>
-          <w:szCs w:val="24"/>
-        </w:rPr>
-      </w:pPr>
-    </w:p>
-    <w:p>
-      <w:pPr>
-        <w:spacing w:line="480" w:lineRule="auto"/>
-        <w:rPr>
-          <w:rFonts w:ascii="Times New Roman" w:hAnsi="Times New Roman" w:cs="Times New Roman"/>
-          <w:sz w:val="24"/>
-          <w:szCs w:val="24"/>
-        </w:rPr>
-      </w:pPr>
-      <w:r>
-        <w:rPr>
-          <w:rFonts w:ascii="Times New Roman" w:hAnsi="Times New Roman" w:cs="Times New Roman"/>
-          <w:sz w:val="24"/>
-          <w:szCs w:val="24"/>
-        </w:rPr>
-        <w:t>ACKNOWLEDGEMENTS</w:t>
-      </w:r>
+      </w:pPr>
     </w:p>
     <w:p>
       <w:pPr>
@@ -5171,65 +5949,23 @@
         <w:rPr>
           <w:rFonts w:ascii="Times New Roman" w:hAnsi="Times New Roman" w:cs="Times New Roman"/>
           <w:sz w:val="24"/>
-          <w:szCs w:val="20"/>
-        </w:rPr>
-      </w:pPr>
-      <w:r>
-        <w:rPr>
-          <w:sz w:val="24"/>
-          <w:szCs w:val="24"/>
-        </w:rPr>
+        </w:rPr>
+      </w:pPr>
+      <w:r>
         <w:fldChar w:fldCharType="begin"/>
       </w:r>
       <w:r>
-        <w:rPr>
-          <w:sz w:val="24"/>
-          <w:szCs w:val="24"/>
-        </w:rPr>
         <w:instrText xml:space="preserve"> ADDIN ZOTERO_BIBL {"uncited":[],"omitted":[],"custom":[]} CSL_BIBLIOGRAPHY </w:instrText>
       </w:r>
       <w:r>
-        <w:rPr>
-          <w:sz w:val="24"/>
-          <w:szCs w:val="24"/>
-        </w:rPr>
         <w:fldChar w:fldCharType="separate"/>
       </w:r>
-      <w:proofErr w:type="spellStart"/>
-      <w:r>
-        <w:rPr>
-          <w:rFonts w:ascii="Times New Roman" w:hAnsi="Times New Roman" w:cs="Times New Roman"/>
-          <w:sz w:val="24"/>
-          <w:szCs w:val="20"/>
-        </w:rPr>
-        <w:t>Chittka</w:t>
-      </w:r>
-      <w:proofErr w:type="spellEnd"/>
-      <w:r>
-        <w:rPr>
-          <w:rFonts w:ascii="Times New Roman" w:hAnsi="Times New Roman" w:cs="Times New Roman"/>
-          <w:sz w:val="24"/>
-          <w:szCs w:val="20"/>
-        </w:rPr>
-        <w:t xml:space="preserve">, L., and H. Muller. 2009. Learning, specialization, </w:t>
-      </w:r>
-      <w:proofErr w:type="gramStart"/>
-      <w:r>
-        <w:rPr>
-          <w:rFonts w:ascii="Times New Roman" w:hAnsi="Times New Roman" w:cs="Times New Roman"/>
-          <w:sz w:val="24"/>
-          <w:szCs w:val="20"/>
-        </w:rPr>
-        <w:t>efficiency</w:t>
-      </w:r>
-      <w:proofErr w:type="gramEnd"/>
-      <w:r>
-        <w:rPr>
-          <w:rFonts w:ascii="Times New Roman" w:hAnsi="Times New Roman" w:cs="Times New Roman"/>
-          <w:sz w:val="24"/>
-          <w:szCs w:val="20"/>
-        </w:rPr>
-        <w:t xml:space="preserve"> and task allocation in social insects.</w:t>
+      <w:r>
+        <w:rPr>
+          <w:rFonts w:ascii="Times New Roman" w:hAnsi="Times New Roman" w:cs="Times New Roman"/>
+          <w:sz w:val="24"/>
+        </w:rPr>
+        <w:t>Chittka, L., and H. Muller. 2009. Learning, specialization, efficiency and task allocation in social insects.</w:t>
       </w:r>
     </w:p>
     <w:p>
@@ -5238,62 +5974,14 @@
         <w:rPr>
           <w:rFonts w:ascii="Times New Roman" w:hAnsi="Times New Roman" w:cs="Times New Roman"/>
           <w:sz w:val="24"/>
-          <w:szCs w:val="20"/>
-        </w:rPr>
-      </w:pPr>
-      <w:proofErr w:type="spellStart"/>
-      <w:r>
-        <w:rPr>
-          <w:rFonts w:ascii="Times New Roman" w:hAnsi="Times New Roman" w:cs="Times New Roman"/>
-          <w:sz w:val="24"/>
-          <w:szCs w:val="20"/>
-        </w:rPr>
-        <w:t>Goryunov</w:t>
-      </w:r>
-      <w:proofErr w:type="spellEnd"/>
-      <w:r>
-        <w:rPr>
-          <w:rFonts w:ascii="Times New Roman" w:hAnsi="Times New Roman" w:cs="Times New Roman"/>
-          <w:sz w:val="24"/>
-          <w:szCs w:val="20"/>
-        </w:rPr>
-        <w:t xml:space="preserve">, D. N. 2015. Nest-building in ants Formica </w:t>
-      </w:r>
-      <w:proofErr w:type="spellStart"/>
-      <w:r>
-        <w:rPr>
-          <w:rFonts w:ascii="Times New Roman" w:hAnsi="Times New Roman" w:cs="Times New Roman"/>
-          <w:sz w:val="24"/>
-          <w:szCs w:val="20"/>
-        </w:rPr>
-        <w:t>exsecta</w:t>
-      </w:r>
-      <w:proofErr w:type="spellEnd"/>
-      <w:r>
-        <w:rPr>
-          <w:rFonts w:ascii="Times New Roman" w:hAnsi="Times New Roman" w:cs="Times New Roman"/>
-          <w:sz w:val="24"/>
-          <w:szCs w:val="20"/>
-        </w:rPr>
-        <w:t xml:space="preserve"> (Hymenoptera, Formicidae). </w:t>
-      </w:r>
-      <w:proofErr w:type="spellStart"/>
-      <w:r>
-        <w:rPr>
-          <w:rFonts w:ascii="Times New Roman" w:hAnsi="Times New Roman" w:cs="Times New Roman"/>
-          <w:sz w:val="24"/>
-          <w:szCs w:val="20"/>
-        </w:rPr>
-        <w:t>Entmol</w:t>
-      </w:r>
-      <w:proofErr w:type="spellEnd"/>
-      <w:r>
-        <w:rPr>
-          <w:rFonts w:ascii="Times New Roman" w:hAnsi="Times New Roman" w:cs="Times New Roman"/>
-          <w:sz w:val="24"/>
-          <w:szCs w:val="20"/>
-        </w:rPr>
-        <w:t>. Rev. 95:953–958.</w:t>
+        </w:rPr>
+      </w:pPr>
+      <w:r>
+        <w:rPr>
+          <w:rFonts w:ascii="Times New Roman" w:hAnsi="Times New Roman" w:cs="Times New Roman"/>
+          <w:sz w:val="24"/>
+        </w:rPr>
+        <w:t>Goryunov, D. N. 2015. Nest-building in ants Formica exsecta (Hymenoptera, Formicidae). Entmol. Rev. 95:953–958.</w:t>
       </w:r>
     </w:p>
     <w:p>
@@ -5302,44 +5990,14 @@
         <w:rPr>
           <w:rFonts w:ascii="Times New Roman" w:hAnsi="Times New Roman" w:cs="Times New Roman"/>
           <w:sz w:val="24"/>
-          <w:szCs w:val="20"/>
-        </w:rPr>
-      </w:pPr>
-      <w:proofErr w:type="spellStart"/>
-      <w:r>
-        <w:rPr>
-          <w:rFonts w:ascii="Times New Roman" w:hAnsi="Times New Roman" w:cs="Times New Roman"/>
-          <w:sz w:val="24"/>
-          <w:szCs w:val="20"/>
-        </w:rPr>
-        <w:t>Grüter</w:t>
-      </w:r>
-      <w:proofErr w:type="spellEnd"/>
-      <w:r>
-        <w:rPr>
-          <w:rFonts w:ascii="Times New Roman" w:hAnsi="Times New Roman" w:cs="Times New Roman"/>
-          <w:sz w:val="24"/>
-          <w:szCs w:val="20"/>
-        </w:rPr>
-        <w:t xml:space="preserve">, C., C. Menezes, V. Imperatriz-Fonseca, and F. </w:t>
-      </w:r>
-      <w:proofErr w:type="spellStart"/>
-      <w:r>
-        <w:rPr>
-          <w:rFonts w:ascii="Times New Roman" w:hAnsi="Times New Roman" w:cs="Times New Roman"/>
-          <w:sz w:val="24"/>
-          <w:szCs w:val="20"/>
-        </w:rPr>
-        <w:t>Ratnieks</w:t>
-      </w:r>
-      <w:proofErr w:type="spellEnd"/>
-      <w:r>
-        <w:rPr>
-          <w:rFonts w:ascii="Times New Roman" w:hAnsi="Times New Roman" w:cs="Times New Roman"/>
-          <w:sz w:val="24"/>
-          <w:szCs w:val="20"/>
-        </w:rPr>
-        <w:t>. 2011. A morphologically specialized soldier caste improves colony defense in a neotropical eusocial bee.</w:t>
+        </w:rPr>
+      </w:pPr>
+      <w:r>
+        <w:rPr>
+          <w:rFonts w:ascii="Times New Roman" w:hAnsi="Times New Roman" w:cs="Times New Roman"/>
+          <w:sz w:val="24"/>
+        </w:rPr>
+        <w:t>Grüter, C., C. Menezes, V. Imperatriz-Fonseca, and F. Ratnieks. 2011. A morphologically specialized soldier caste improves colony defense in a neotropical eusocial bee.</w:t>
       </w:r>
     </w:p>
     <w:p>
@@ -5348,14 +6006,12 @@
         <w:rPr>
           <w:rFonts w:ascii="Times New Roman" w:hAnsi="Times New Roman" w:cs="Times New Roman"/>
           <w:sz w:val="24"/>
-          <w:szCs w:val="20"/>
-        </w:rPr>
-      </w:pPr>
-      <w:r>
-        <w:rPr>
-          <w:rFonts w:ascii="Times New Roman" w:hAnsi="Times New Roman" w:cs="Times New Roman"/>
-          <w:sz w:val="24"/>
-          <w:szCs w:val="20"/>
+        </w:rPr>
+      </w:pPr>
+      <w:r>
+        <w:rPr>
+          <w:rFonts w:ascii="Times New Roman" w:hAnsi="Times New Roman" w:cs="Times New Roman"/>
+          <w:sz w:val="24"/>
         </w:rPr>
         <w:t>Richards, M. H. 2020. Size and shape in Formica ant workers. Insect. Soc. 67:457–458.</w:t>
       </w:r>
@@ -5366,98 +6022,14 @@
         <w:rPr>
           <w:rFonts w:ascii="Times New Roman" w:hAnsi="Times New Roman" w:cs="Times New Roman"/>
           <w:sz w:val="24"/>
-          <w:szCs w:val="20"/>
-        </w:rPr>
-      </w:pPr>
-      <w:proofErr w:type="spellStart"/>
-      <w:r>
-        <w:rPr>
-          <w:rFonts w:ascii="Times New Roman" w:hAnsi="Times New Roman" w:cs="Times New Roman"/>
-          <w:sz w:val="24"/>
-          <w:szCs w:val="20"/>
-        </w:rPr>
-        <w:t>Sundström</w:t>
-      </w:r>
-      <w:proofErr w:type="spellEnd"/>
-      <w:r>
-        <w:rPr>
-          <w:rFonts w:ascii="Times New Roman" w:hAnsi="Times New Roman" w:cs="Times New Roman"/>
-          <w:sz w:val="24"/>
-          <w:szCs w:val="20"/>
-        </w:rPr>
-        <w:t xml:space="preserve">, L., P. </w:t>
-      </w:r>
-      <w:proofErr w:type="spellStart"/>
-      <w:r>
-        <w:rPr>
-          <w:rFonts w:ascii="Times New Roman" w:hAnsi="Times New Roman" w:cs="Times New Roman"/>
-          <w:sz w:val="24"/>
-          <w:szCs w:val="20"/>
-        </w:rPr>
-        <w:t>Seppä</w:t>
-      </w:r>
-      <w:proofErr w:type="spellEnd"/>
-      <w:r>
-        <w:rPr>
-          <w:rFonts w:ascii="Times New Roman" w:hAnsi="Times New Roman" w:cs="Times New Roman"/>
-          <w:sz w:val="24"/>
-          <w:szCs w:val="20"/>
-        </w:rPr>
-        <w:t xml:space="preserve">, and P. </w:t>
-      </w:r>
-      <w:proofErr w:type="spellStart"/>
-      <w:r>
-        <w:rPr>
-          <w:rFonts w:ascii="Times New Roman" w:hAnsi="Times New Roman" w:cs="Times New Roman"/>
-          <w:sz w:val="24"/>
-          <w:szCs w:val="20"/>
-        </w:rPr>
-        <w:t>Pamilo</w:t>
-      </w:r>
-      <w:proofErr w:type="spellEnd"/>
-      <w:r>
-        <w:rPr>
-          <w:rFonts w:ascii="Times New Roman" w:hAnsi="Times New Roman" w:cs="Times New Roman"/>
-          <w:sz w:val="24"/>
-          <w:szCs w:val="20"/>
-        </w:rPr>
-        <w:t xml:space="preserve">. 2005. Genetic population structure and dispersal patterns in Formica ants — a review. Annales </w:t>
-      </w:r>
-      <w:proofErr w:type="spellStart"/>
-      <w:r>
-        <w:rPr>
-          <w:rFonts w:ascii="Times New Roman" w:hAnsi="Times New Roman" w:cs="Times New Roman"/>
-          <w:sz w:val="24"/>
-          <w:szCs w:val="20"/>
-        </w:rPr>
-        <w:t>Zoologici</w:t>
-      </w:r>
-      <w:proofErr w:type="spellEnd"/>
-      <w:r>
-        <w:rPr>
-          <w:rFonts w:ascii="Times New Roman" w:hAnsi="Times New Roman" w:cs="Times New Roman"/>
-          <w:sz w:val="24"/>
-          <w:szCs w:val="20"/>
-        </w:rPr>
-        <w:t xml:space="preserve"> </w:t>
-      </w:r>
-      <w:proofErr w:type="spellStart"/>
-      <w:r>
-        <w:rPr>
-          <w:rFonts w:ascii="Times New Roman" w:hAnsi="Times New Roman" w:cs="Times New Roman"/>
-          <w:sz w:val="24"/>
-          <w:szCs w:val="20"/>
-        </w:rPr>
-        <w:t>Fennici</w:t>
-      </w:r>
-      <w:proofErr w:type="spellEnd"/>
-      <w:r>
-        <w:rPr>
-          <w:rFonts w:ascii="Times New Roman" w:hAnsi="Times New Roman" w:cs="Times New Roman"/>
-          <w:sz w:val="24"/>
-          <w:szCs w:val="20"/>
-        </w:rPr>
-        <w:t xml:space="preserve"> 42:163–177. Finnish Zoological and Botanical Publishing Board.</w:t>
+        </w:rPr>
+      </w:pPr>
+      <w:r>
+        <w:rPr>
+          <w:rFonts w:ascii="Times New Roman" w:hAnsi="Times New Roman" w:cs="Times New Roman"/>
+          <w:sz w:val="24"/>
+        </w:rPr>
+        <w:t>Sundström, L., P. Seppä, and P. Pamilo. 2005. Genetic population structure and dispersal patterns in Formica ants — a review. Annales Zoologici Fennici 42:163–177. Finnish Zoological and Botanical Publishing Board.</w:t>
       </w:r>
     </w:p>
     <w:p>
@@ -5466,26 +6038,14 @@
         <w:rPr>
           <w:rFonts w:ascii="Times New Roman" w:hAnsi="Times New Roman" w:cs="Times New Roman"/>
           <w:sz w:val="24"/>
-          <w:szCs w:val="20"/>
-        </w:rPr>
-      </w:pPr>
-      <w:proofErr w:type="spellStart"/>
-      <w:r>
-        <w:rPr>
-          <w:rFonts w:ascii="Times New Roman" w:hAnsi="Times New Roman" w:cs="Times New Roman"/>
-          <w:sz w:val="24"/>
-          <w:szCs w:val="20"/>
-        </w:rPr>
-        <w:t>Tawdros</w:t>
-      </w:r>
-      <w:proofErr w:type="spellEnd"/>
-      <w:r>
-        <w:rPr>
-          <w:rFonts w:ascii="Times New Roman" w:hAnsi="Times New Roman" w:cs="Times New Roman"/>
-          <w:sz w:val="24"/>
-          <w:szCs w:val="20"/>
-        </w:rPr>
-        <w:t>, S., M. West, and J. Purcell. 2020. Scaling relationships in Formica ants with continuous worker size variation. Insect. Soc. 67:463–472.</w:t>
+        </w:rPr>
+      </w:pPr>
+      <w:r>
+        <w:rPr>
+          <w:rFonts w:ascii="Times New Roman" w:hAnsi="Times New Roman" w:cs="Times New Roman"/>
+          <w:sz w:val="24"/>
+        </w:rPr>
+        <w:t>Tawdros, S., M. West, and J. Purcell. 2020. Scaling relationships in Formica ants with continuous worker size variation. Insect. Soc. 67:463–472.</w:t>
       </w:r>
     </w:p>
     <w:p>
@@ -5494,34 +6054,30 @@
         <w:rPr>
           <w:rFonts w:ascii="Times New Roman" w:hAnsi="Times New Roman" w:cs="Times New Roman"/>
           <w:sz w:val="24"/>
-          <w:szCs w:val="20"/>
-        </w:rPr>
-      </w:pPr>
-      <w:r>
-        <w:rPr>
-          <w:rFonts w:ascii="Times New Roman" w:hAnsi="Times New Roman" w:cs="Times New Roman"/>
-          <w:sz w:val="24"/>
-          <w:szCs w:val="20"/>
-        </w:rPr>
-        <w:t xml:space="preserve">Wong, M. K. L., and B. </w:t>
-      </w:r>
-      <w:proofErr w:type="spellStart"/>
-      <w:r>
-        <w:rPr>
-          <w:rFonts w:ascii="Times New Roman" w:hAnsi="Times New Roman" w:cs="Times New Roman"/>
-          <w:sz w:val="24"/>
-          <w:szCs w:val="20"/>
-        </w:rPr>
-        <w:t>Guenard</w:t>
-      </w:r>
-      <w:proofErr w:type="spellEnd"/>
-      <w:r>
-        <w:rPr>
-          <w:rFonts w:ascii="Times New Roman" w:hAnsi="Times New Roman" w:cs="Times New Roman"/>
-          <w:sz w:val="24"/>
-          <w:szCs w:val="20"/>
-        </w:rPr>
-        <w:t>. 2017. Subterranean ants: summary and perspectives on field sampling methods, with notes on diversity and ecology (Hymenoptera: Formicidae).</w:t>
+        </w:rPr>
+      </w:pPr>
+      <w:r>
+        <w:rPr>
+          <w:rFonts w:ascii="Times New Roman" w:hAnsi="Times New Roman" w:cs="Times New Roman"/>
+          <w:sz w:val="24"/>
+        </w:rPr>
+        <w:t>West, M. 2022. A Cross-Species Comparison of Task Partitioning in Ants Lacking Discrete Morphological Worker Subcastes. UC Riverside.</w:t>
+      </w:r>
+    </w:p>
+    <w:p>
+      <w:pPr>
+        <w:pStyle w:val="Bibliography"/>
+        <w:rPr>
+          <w:rFonts w:ascii="Times New Roman" w:hAnsi="Times New Roman" w:cs="Times New Roman"/>
+          <w:sz w:val="24"/>
+        </w:rPr>
+      </w:pPr>
+      <w:r>
+        <w:rPr>
+          <w:rFonts w:ascii="Times New Roman" w:hAnsi="Times New Roman" w:cs="Times New Roman"/>
+          <w:sz w:val="24"/>
+        </w:rPr>
+        <w:t>Wong, M. K. L., and B. Guenard. 2017. Subterranean ants: summary and perspectives on field sampling methods, with notes on diversity and ecology (Hymenoptera: Formicidae).</w:t>
       </w:r>
     </w:p>
     <w:p>
@@ -6055,6 +6611,7 @@
   <w:style w:type="character" w:default="1" w:styleId="DefaultParagraphFont">
     <w:name w:val="Default Paragraph Font"/>
     <w:uiPriority w:val="1"/>
+    <w:semiHidden/>
     <w:unhideWhenUsed/>
   </w:style>
   <w:style w:type="table" w:default="1" w:styleId="TableNormal">
@@ -6174,6 +6731,25 @@
       <w:spacing w:after="0" w:line="480" w:lineRule="auto"/>
       <w:ind w:left="720" w:hanging="720"/>
     </w:pPr>
+  </w:style>
+  <w:style w:type="table" w:styleId="TableGrid">
+    <w:name w:val="Table Grid"/>
+    <w:basedOn w:val="TableNormal"/>
+    <w:uiPriority w:val="39"/>
+    <w:rsid w:val="00E46CF8"/>
+    <w:pPr>
+      <w:spacing w:after="0" w:line="240" w:lineRule="auto"/>
+    </w:pPr>
+    <w:tblPr>
+      <w:tblBorders>
+        <w:top w:val="single" w:sz="4" w:space="0" w:color="auto"/>
+        <w:left w:val="single" w:sz="4" w:space="0" w:color="auto"/>
+        <w:bottom w:val="single" w:sz="4" w:space="0" w:color="auto"/>
+        <w:right w:val="single" w:sz="4" w:space="0" w:color="auto"/>
+        <w:insideH w:val="single" w:sz="4" w:space="0" w:color="auto"/>
+        <w:insideV w:val="single" w:sz="4" w:space="0" w:color="auto"/>
+      </w:tblBorders>
+    </w:tblPr>
   </w:style>
 </w:styles>
 </file>

</xml_diff>

<commit_message>
Nicole Kester Task 10
</commit_message>
<xml_diff>
--- a/Project/Determining the Effect that Head Width has on Task Association in Different Species of Formica Ants.docx
+++ b/Project/Determining the Effect that Head Width has on Task Association in Different Species of Formica Ants.docx
@@ -416,7 +416,6 @@
           <w:rFonts w:ascii="Times New Roman" w:hAnsi="Times New Roman" w:cs="Times New Roman"/>
           <w:sz w:val="24"/>
           <w:szCs w:val="24"/>
-          <w:highlight w:val="yellow"/>
         </w:rPr>
         <w:t>groups selection favors species with task specialization,</w:t>
       </w:r>
@@ -1261,23 +1260,7 @@
           <w:rFonts w:ascii="Times New Roman" w:hAnsi="Times New Roman" w:cs="Times New Roman"/>
           <w:sz w:val="24"/>
         </w:rPr>
-        <w:t>(</w:t>
-      </w:r>
-      <w:proofErr w:type="spellStart"/>
-      <w:r>
-        <w:rPr>
-          <w:rFonts w:ascii="Times New Roman" w:hAnsi="Times New Roman" w:cs="Times New Roman"/>
-          <w:sz w:val="24"/>
-        </w:rPr>
-        <w:t>Tawdros</w:t>
-      </w:r>
-      <w:proofErr w:type="spellEnd"/>
-      <w:r>
-        <w:rPr>
-          <w:rFonts w:ascii="Times New Roman" w:hAnsi="Times New Roman" w:cs="Times New Roman"/>
-          <w:sz w:val="24"/>
-        </w:rPr>
-        <w:t xml:space="preserve"> et al. 2020)</w:t>
+        <w:t>(Tawdros et al. 2020)</w:t>
       </w:r>
       <w:r>
         <w:rPr>
@@ -1325,25 +1308,7 @@
           <w:sz w:val="24"/>
           <w:szCs w:val="24"/>
         </w:rPr>
-        <w:t xml:space="preserve"> whether head width measurements have an impact on task assignment, rather than looking at body </w:t>
-      </w:r>
-      <w:proofErr w:type="gramStart"/>
-      <w:r>
-        <w:rPr>
-          <w:rFonts w:ascii="Times New Roman" w:hAnsi="Times New Roman" w:cs="Times New Roman"/>
-          <w:sz w:val="24"/>
-          <w:szCs w:val="24"/>
-        </w:rPr>
-        <w:t>size as a whole</w:t>
-      </w:r>
-      <w:proofErr w:type="gramEnd"/>
-      <w:r>
-        <w:rPr>
-          <w:rFonts w:ascii="Times New Roman" w:hAnsi="Times New Roman" w:cs="Times New Roman"/>
-          <w:sz w:val="24"/>
-          <w:szCs w:val="24"/>
-        </w:rPr>
-        <w:t xml:space="preserve">. </w:t>
+        <w:t xml:space="preserve"> whether head width measurements have an impact on task assignment, rather than looking at body size as a whole. </w:t>
       </w:r>
       <w:r>
         <w:rPr>
@@ -1542,43 +1507,7 @@
           <w:sz w:val="24"/>
           <w:szCs w:val="24"/>
         </w:rPr>
-        <w:t xml:space="preserve">Honeydew collectors tend to </w:t>
-      </w:r>
-      <w:proofErr w:type="gramStart"/>
-      <w:r>
-        <w:rPr>
-          <w:rFonts w:ascii="Times New Roman" w:hAnsi="Times New Roman" w:cs="Times New Roman"/>
-          <w:sz w:val="24"/>
-          <w:szCs w:val="24"/>
-        </w:rPr>
-        <w:t>aphids</w:t>
-      </w:r>
-      <w:proofErr w:type="gramEnd"/>
-      <w:r>
-        <w:rPr>
-          <w:rFonts w:ascii="Times New Roman" w:hAnsi="Times New Roman" w:cs="Times New Roman"/>
-          <w:sz w:val="24"/>
-          <w:szCs w:val="24"/>
-        </w:rPr>
-        <w:t xml:space="preserve"> or other </w:t>
-      </w:r>
-      <w:proofErr w:type="gramStart"/>
-      <w:r>
-        <w:rPr>
-          <w:rFonts w:ascii="Times New Roman" w:hAnsi="Times New Roman" w:cs="Times New Roman"/>
-          <w:sz w:val="24"/>
-          <w:szCs w:val="24"/>
-        </w:rPr>
-        <w:t>plants</w:t>
-      </w:r>
-      <w:proofErr w:type="gramEnd"/>
-      <w:r>
-        <w:rPr>
-          <w:rFonts w:ascii="Times New Roman" w:hAnsi="Times New Roman" w:cs="Times New Roman"/>
-          <w:sz w:val="24"/>
-          <w:szCs w:val="24"/>
-        </w:rPr>
-        <w:t xml:space="preserve"> and they were selected while performing this task. Nest builders carry the materials to build the nests (pine needles, wood chips, dirt, pebbles) and then were selected while building the nest. Protein foragers search for prey and can be found carrying other insects or spiders </w:t>
+        <w:t xml:space="preserve">Honeydew collectors tend to aphids or other plants and they were selected while performing this task. Nest builders carry the materials to build the nests (pine needles, wood chips, dirt, pebbles) and then were selected while building the nest. Protein foragers search for prey and can be found carrying other insects or spiders </w:t>
       </w:r>
       <w:r>
         <w:rPr>
@@ -1730,7 +1659,78 @@
           <w:sz w:val="24"/>
           <w:szCs w:val="24"/>
         </w:rPr>
-        <w:t xml:space="preserve"> with the Leica Application Suite version 4.6.2.</w:t>
+        <w:t xml:space="preserve"> with the Leica Application Suite version 4.6.2</w:t>
+      </w:r>
+      <w:r>
+        <w:rPr>
+          <w:rFonts w:ascii="Times New Roman" w:hAnsi="Times New Roman" w:cs="Times New Roman"/>
+          <w:sz w:val="24"/>
+          <w:szCs w:val="24"/>
+        </w:rPr>
+        <w:t xml:space="preserve"> </w:t>
+      </w:r>
+      <w:r>
+        <w:rPr>
+          <w:rFonts w:ascii="Times New Roman" w:hAnsi="Times New Roman" w:cs="Times New Roman"/>
+          <w:sz w:val="24"/>
+          <w:szCs w:val="24"/>
+        </w:rPr>
+        <w:fldChar w:fldCharType="begin"/>
+      </w:r>
+      <w:r>
+        <w:rPr>
+          <w:rFonts w:ascii="Times New Roman" w:hAnsi="Times New Roman" w:cs="Times New Roman"/>
+          <w:sz w:val="24"/>
+          <w:szCs w:val="24"/>
+        </w:rPr>
+        <w:instrText xml:space="preserve"> ADDIN ZOTERO_ITEM CSL_CITATION {"citationID":"9vB8fuRW","properties":{"formattedCitation":"(Tawdros et al. 2020; West 2022)","plainCitation":"(Tawdros et al. 2020; West 2022)","noteIndex":0},"citationItems":[{"id":446,"uris":["http://zotero.org/users/local/lud1V9IT/items/9PM3CT4V"],"itemData":{"id":446,"type":"article-journal","abstract":"Social insects exhibit highly variable body plans at multiple scales: within colonies, between conspecific colonies, and across different species. The interspecific variation in the existence and prevalence of morphologically discrete worker subcastes in social insects raises questions about the ontogeny and functional importance of alternative worker body plans. Here, we examine the allometry of four Formica species. Formica are among the most common ants in the northern hemisphere temperate zone, and species vary greatly in the degree of worker size variation. However, no Formica species exhibit obvious worker subcastes. By carefully measuring head width, head height, scape length, thorax length, hind femur length, and hind tibia length in 180 individuals, we confirm that Formica workers exhibit continuous linear scaling, meaning that they lack discrete morphological subcastes. Most measurements scale allometrically. Different colonies of the same species are generally consistent in the slope of these relationships, and we detect unexpected similarities in scaling relationships among the four Formica species as well. Some scaling relationships, including a proportionally shorter scape and larger head in large-bodied workers, were also previously found in fire ants. Identifying worker size and shape distributions among different species is a vital step in understanding the selection pressures shaping division of labor in insect societies.","container-title":"Insectes Sociaux","DOI":"10.1007/s00040-020-00779-0","ISSN":"0020-1812, 1420-9098","issue":"4","journalAbbreviation":"Insect. Soc.","language":"en","page":"463-472","source":"DOI.org (Crossref)","title":"Scaling relationships in Formica ants with continuous worker size variation","volume":"67","author":[{"family":"Tawdros","given":"S."},{"family":"West","given":"M."},{"family":"Purcell","given":"J."}],"issued":{"date-parts":[["2020",11]]}}},{"id":451,"uris":["http://zotero.org/users/local/lud1V9IT/items/KL8G66AZ"],"itemData":{"id":451,"type":"thesis","abstract":"Task partitioning allows for coordination of behavior in animal societies, potentially enhancing task efficiency. Many task allocation studies focus on social insects with discrete morphological worker subcastes, such as those possessing major and minor workers with strongly differentiated body plans. Much less is known about task partitioning among size-variable workers lacking discrete morphological subcastes, like in Formica ants. Through a large-scale mark-recapture study and a controlled laboratory experiment, we investigated how worker size affects task fidelity and proficiency across Formica species with differing degrees of body size variation. Additionally, we carried out genomic analyses to identify any genetic underpinnings of size-based task partitioning in these species. In species with high levels of worker size variation, a worker’s body size is strongly correlated with the tasks it performs. Specifically, large workers specialize in nest building or protein foraging, while small workers specialize in honeydew collection. This size-task correlation is weaker, but still present, in species with less size variation among workers. Interestingly, our laboratory experiments suggest that, in Formica species with substantial intracolony size variation, large workers outperform small workers at both nest building and sugar-water collection. It is unclear whether small workers’ relatively poor performance at a task they typically perform in nature is due to limitations of our experimental design, or if small workers make other important contributions to colony efficiency. Genomic analyses reveal that both worker size and task may be under genetic control, although this is variable across species. The two phenotypes are not always genetically linked, although they appear to share some genetic associations in the most size-variable species analyzed. Combined, these studies suggest that Formica ants utilize a size-based task partitioning strategy, but the reliance on, benefits of, and genetic underpinnings of this strategy vary considerably across species. We expect social insects with varying degrees of morphological task specialization to differ in ontogeny, evolutionary history, and behavioral flexibility. Additional comparative studies will help us understand the potential costs and benefits of alternative strategies.","language":"en","publisher":"UC Riverside","source":"escholarship.org","title":"A Cross-Species Comparison of Task Partitioning in Ants Lacking Discrete Morphological Worker Subcastes","URL":"https://escholarship.org/uc/item/68k5w2wd","author":[{"family":"West","given":"Mari"}],"accessed":{"date-parts":[["2023",4,2]]},"issued":{"date-parts":[["2022"]]}}}],"schema":"https://github.com/citation-style-language/schema/raw/master/csl-citation.json"} </w:instrText>
+      </w:r>
+      <w:r>
+        <w:rPr>
+          <w:rFonts w:ascii="Times New Roman" w:hAnsi="Times New Roman" w:cs="Times New Roman"/>
+          <w:sz w:val="24"/>
+          <w:szCs w:val="24"/>
+        </w:rPr>
+        <w:fldChar w:fldCharType="separate"/>
+      </w:r>
+      <w:r>
+        <w:rPr>
+          <w:rFonts w:ascii="Times New Roman" w:hAnsi="Times New Roman" w:cs="Times New Roman"/>
+          <w:sz w:val="24"/>
+        </w:rPr>
+        <w:t>(</w:t>
+      </w:r>
+      <w:proofErr w:type="spellStart"/>
+      <w:r>
+        <w:rPr>
+          <w:rFonts w:ascii="Times New Roman" w:hAnsi="Times New Roman" w:cs="Times New Roman"/>
+          <w:sz w:val="24"/>
+        </w:rPr>
+        <w:t>Tawdros</w:t>
+      </w:r>
+      <w:proofErr w:type="spellEnd"/>
+      <w:r>
+        <w:rPr>
+          <w:rFonts w:ascii="Times New Roman" w:hAnsi="Times New Roman" w:cs="Times New Roman"/>
+          <w:sz w:val="24"/>
+        </w:rPr>
+        <w:t xml:space="preserve"> et al. 2020; West 2022)</w:t>
+      </w:r>
+      <w:r>
+        <w:rPr>
+          <w:rFonts w:ascii="Times New Roman" w:hAnsi="Times New Roman" w:cs="Times New Roman"/>
+          <w:sz w:val="24"/>
+          <w:szCs w:val="24"/>
+        </w:rPr>
+        <w:fldChar w:fldCharType="end"/>
+      </w:r>
+      <w:r>
+        <w:rPr>
+          <w:rFonts w:ascii="Times New Roman" w:hAnsi="Times New Roman" w:cs="Times New Roman"/>
+          <w:sz w:val="24"/>
+          <w:szCs w:val="24"/>
+        </w:rPr>
+        <w:t>.</w:t>
       </w:r>
     </w:p>
     <w:p>
@@ -1761,7 +1761,7 @@
                     <pic:cNvPicPr/>
                   </pic:nvPicPr>
                   <pic:blipFill rotWithShape="1">
-                    <a:blip r:embed="rId5" cstate="print">
+                    <a:blip r:embed="rId6" cstate="print">
                       <a:extLst>
                         <a:ext uri="{28A0092B-C50C-407E-A947-70E740481C1C}">
                           <a14:useLocalDpi xmlns:a14="http://schemas.microsoft.com/office/drawing/2010/main" val="0"/>
@@ -2259,7 +2259,74 @@
           <w:sz w:val="24"/>
           <w:szCs w:val="24"/>
         </w:rPr>
-        <w:t xml:space="preserve"> Sp. #1.</w:t>
+        <w:t xml:space="preserve"> Sp. #1</w:t>
+      </w:r>
+      <w:r>
+        <w:rPr>
+          <w:rFonts w:ascii="Times New Roman" w:hAnsi="Times New Roman" w:cs="Times New Roman"/>
+          <w:i/>
+          <w:iCs/>
+          <w:sz w:val="24"/>
+          <w:szCs w:val="24"/>
+        </w:rPr>
+        <w:fldChar w:fldCharType="begin"/>
+      </w:r>
+      <w:r>
+        <w:rPr>
+          <w:rFonts w:ascii="Times New Roman" w:hAnsi="Times New Roman" w:cs="Times New Roman"/>
+          <w:i/>
+          <w:iCs/>
+          <w:sz w:val="24"/>
+          <w:szCs w:val="24"/>
+        </w:rPr>
+        <w:instrText xml:space="preserve"> ADDIN ZOTERO_ITEM CSL_CITATION {"citationID":"qRZbhciu","properties":{"formattedCitation":"(West 2022)","plainCitation":"(West 2022)","noteIndex":0},"citationItems":[{"id":451,"uris":["http://zotero.org/users/local/lud1V9IT/items/KL8G66AZ"],"itemData":{"id":451,"type":"thesis","abstract":"Task partitioning allows for coordination of behavior in animal societies, potentially enhancing task efficiency. Many task allocation studies focus on social insects with discrete morphological worker subcastes, such as those possessing major and minor workers with strongly differentiated body plans. Much less is known about task partitioning among size-variable workers lacking discrete morphological subcastes, like in Formica ants. Through a large-scale mark-recapture study and a controlled laboratory experiment, we investigated how worker size affects task fidelity and proficiency across Formica species with differing degrees of body size variation. Additionally, we carried out genomic analyses to identify any genetic underpinnings of size-based task partitioning in these species. In species with high levels of worker size variation, a worker’s body size is strongly correlated with the tasks it performs. Specifically, large workers specialize in nest building or protein foraging, while small workers specialize in honeydew collection. This size-task correlation is weaker, but still present, in species with less size variation among workers. Interestingly, our laboratory experiments suggest that, in Formica species with substantial intracolony size variation, large workers outperform small workers at both nest building and sugar-water collection. It is unclear whether small workers’ relatively poor performance at a task they typically perform in nature is due to limitations of our experimental design, or if small workers make other important contributions to colony efficiency. Genomic analyses reveal that both worker size and task may be under genetic control, although this is variable across species. The two phenotypes are not always genetically linked, although they appear to share some genetic associations in the most size-variable species analyzed. Combined, these studies suggest that Formica ants utilize a size-based task partitioning strategy, but the reliance on, benefits of, and genetic underpinnings of this strategy vary considerably across species. We expect social insects with varying degrees of morphological task specialization to differ in ontogeny, evolutionary history, and behavioral flexibility. Additional comparative studies will help us understand the potential costs and benefits of alternative strategies.","language":"en","publisher":"UC Riverside","source":"escholarship.org","title":"A Cross-Species Comparison of Task Partitioning in Ants Lacking Discrete Morphological Worker Subcastes","URL":"https://escholarship.org/uc/item/68k5w2wd","author":[{"family":"West","given":"Mari"}],"accessed":{"date-parts":[["2023",4,2]]},"issued":{"date-parts":[["2022"]]}}}],"schema":"https://github.com/citation-style-language/schema/raw/master/csl-citation.json"} </w:instrText>
+      </w:r>
+      <w:r>
+        <w:rPr>
+          <w:rFonts w:ascii="Times New Roman" w:hAnsi="Times New Roman" w:cs="Times New Roman"/>
+          <w:i/>
+          <w:iCs/>
+          <w:sz w:val="24"/>
+          <w:szCs w:val="24"/>
+        </w:rPr>
+        <w:fldChar w:fldCharType="separate"/>
+      </w:r>
+      <w:r>
+        <w:rPr>
+          <w:rFonts w:ascii="Times New Roman" w:hAnsi="Times New Roman" w:cs="Times New Roman"/>
+          <w:sz w:val="24"/>
+        </w:rPr>
+        <w:t>(West 2022)</w:t>
+      </w:r>
+      <w:r>
+        <w:rPr>
+          <w:rFonts w:ascii="Times New Roman" w:hAnsi="Times New Roman" w:cs="Times New Roman"/>
+          <w:i/>
+          <w:iCs/>
+          <w:sz w:val="24"/>
+          <w:szCs w:val="24"/>
+        </w:rPr>
+        <w:fldChar w:fldCharType="end"/>
+      </w:r>
+      <w:r>
+        <w:rPr>
+          <w:rFonts w:ascii="Times New Roman" w:hAnsi="Times New Roman" w:cs="Times New Roman"/>
+          <w:i/>
+          <w:iCs/>
+          <w:sz w:val="24"/>
+          <w:szCs w:val="24"/>
+        </w:rPr>
+        <w:t xml:space="preserve"> </w:t>
+      </w:r>
+      <w:r>
+        <w:rPr>
+          <w:rFonts w:ascii="Times New Roman" w:hAnsi="Times New Roman" w:cs="Times New Roman"/>
+          <w:i/>
+          <w:iCs/>
+          <w:sz w:val="24"/>
+          <w:szCs w:val="24"/>
+        </w:rPr>
+        <w:t>.</w:t>
       </w:r>
       <w:r>
         <w:rPr>
@@ -2379,54 +2446,32 @@
           <w:rFonts w:ascii="Times New Roman" w:hAnsi="Times New Roman" w:cs="Times New Roman"/>
           <w:sz w:val="24"/>
           <w:szCs w:val="24"/>
-          <w:highlight w:val="yellow"/>
-        </w:rPr>
-        <w:t>A c</w:t>
-      </w:r>
-      <w:r>
-        <w:rPr>
-          <w:rFonts w:ascii="Times New Roman" w:hAnsi="Times New Roman" w:cs="Times New Roman"/>
-          <w:sz w:val="24"/>
-          <w:szCs w:val="24"/>
-          <w:highlight w:val="yellow"/>
-        </w:rPr>
-        <w:t>hi</w:t>
-      </w:r>
-      <w:r>
-        <w:rPr>
-          <w:rFonts w:ascii="Times New Roman" w:hAnsi="Times New Roman" w:cs="Times New Roman"/>
-          <w:sz w:val="24"/>
-          <w:szCs w:val="24"/>
-          <w:highlight w:val="yellow"/>
-        </w:rPr>
-        <w:t>-s</w:t>
-      </w:r>
-      <w:r>
-        <w:rPr>
-          <w:rFonts w:ascii="Times New Roman" w:hAnsi="Times New Roman" w:cs="Times New Roman"/>
-          <w:sz w:val="24"/>
-          <w:szCs w:val="24"/>
-          <w:highlight w:val="yellow"/>
-        </w:rPr>
-        <w:t xml:space="preserve">quare test </w:t>
-      </w:r>
-      <w:r>
-        <w:rPr>
-          <w:rFonts w:ascii="Times New Roman" w:hAnsi="Times New Roman" w:cs="Times New Roman"/>
-          <w:sz w:val="24"/>
-          <w:szCs w:val="24"/>
-          <w:highlight w:val="yellow"/>
-        </w:rPr>
-        <w:t xml:space="preserve">was performed to determine whether the relationship between head width and task was significant. </w:t>
-      </w:r>
-      <w:r>
-        <w:rPr>
-          <w:rFonts w:ascii="Times New Roman" w:hAnsi="Times New Roman" w:cs="Times New Roman"/>
-          <w:sz w:val="24"/>
-          <w:szCs w:val="24"/>
-          <w:highlight w:val="yellow"/>
-        </w:rPr>
-        <w:t xml:space="preserve">In this test it was set that the </w:t>
+        </w:rPr>
+        <w:t>A multinomial regression for head width and task association was</w:t>
+      </w:r>
+      <w:r>
+        <w:rPr>
+          <w:rFonts w:ascii="Times New Roman" w:hAnsi="Times New Roman" w:cs="Times New Roman"/>
+          <w:sz w:val="24"/>
+          <w:szCs w:val="24"/>
+        </w:rPr>
+        <w:t xml:space="preserve"> performed under the assumptions that the model was specified correctly with no extraneous variables, the cases were independent of each other, and that there is no multicollinearity between the individual variables.</w:t>
+      </w:r>
+      <w:r>
+        <w:rPr>
+          <w:rFonts w:ascii="Times New Roman" w:hAnsi="Times New Roman" w:cs="Times New Roman"/>
+          <w:sz w:val="24"/>
+          <w:szCs w:val="24"/>
+        </w:rPr>
+        <w:t xml:space="preserve"> </w:t>
+      </w:r>
+      <w:r>
+        <w:rPr>
+          <w:rFonts w:ascii="Times New Roman" w:hAnsi="Times New Roman" w:cs="Times New Roman"/>
+          <w:sz w:val="24"/>
+          <w:szCs w:val="24"/>
+        </w:rPr>
+        <w:t xml:space="preserve">The response level of each task was predicted using the </w:t>
       </w:r>
       <w:proofErr w:type="spellStart"/>
       <w:r>
@@ -2434,9 +2479,8 @@
           <w:rFonts w:ascii="Times New Roman" w:hAnsi="Times New Roman" w:cs="Times New Roman"/>
           <w:sz w:val="24"/>
           <w:szCs w:val="24"/>
-          <w:highlight w:val="yellow"/>
-        </w:rPr>
-        <w:t>simulate.p.value</w:t>
+        </w:rPr>
+        <w:t>ggeffects</w:t>
       </w:r>
       <w:proofErr w:type="spellEnd"/>
       <w:r>
@@ -2444,33 +2488,8 @@
           <w:rFonts w:ascii="Times New Roman" w:hAnsi="Times New Roman" w:cs="Times New Roman"/>
           <w:sz w:val="24"/>
           <w:szCs w:val="24"/>
-          <w:highlight w:val="yellow"/>
-        </w:rPr>
-        <w:t xml:space="preserve"> is set to TRUE, meaning that a Monte Carlo procedure is used to generate a null distribution to calculate a p-value.</w:t>
-      </w:r>
-      <w:r>
-        <w:rPr>
-          <w:rFonts w:ascii="Times New Roman" w:hAnsi="Times New Roman" w:cs="Times New Roman"/>
-          <w:sz w:val="24"/>
-          <w:szCs w:val="24"/>
-        </w:rPr>
-        <w:t xml:space="preserve"> </w:t>
-      </w:r>
-      <w:r>
-        <w:rPr>
-          <w:rFonts w:ascii="Times New Roman" w:hAnsi="Times New Roman" w:cs="Times New Roman"/>
-          <w:sz w:val="24"/>
-          <w:szCs w:val="24"/>
-        </w:rPr>
-        <w:t>A multinomial regression for head width and task association was</w:t>
-      </w:r>
-      <w:r>
-        <w:rPr>
-          <w:rFonts w:ascii="Times New Roman" w:hAnsi="Times New Roman" w:cs="Times New Roman"/>
-          <w:sz w:val="24"/>
-          <w:szCs w:val="24"/>
-        </w:rPr>
-        <w:t xml:space="preserve"> performed under the assumptions that the model was specified correctly with no extraneous variables, the cases were independent of each other, and that there is no multicollinearity between the individual variables.</w:t>
+        </w:rPr>
+        <w:t xml:space="preserve"> function in R.</w:t>
       </w:r>
       <w:r>
         <w:rPr>
@@ -3010,31 +3029,6 @@
           <w:szCs w:val="24"/>
         </w:rPr>
         <w:t xml:space="preserve"> do not show any indications that head width is a determinant of task association.</w:t>
-      </w:r>
-      <w:r>
-        <w:rPr>
-          <w:rFonts w:ascii="Times New Roman" w:hAnsi="Times New Roman" w:cs="Times New Roman"/>
-          <w:sz w:val="24"/>
-          <w:szCs w:val="24"/>
-        </w:rPr>
-        <w:t xml:space="preserve"> </w:t>
-      </w:r>
-      <w:r>
-        <w:rPr>
-          <w:rFonts w:ascii="Times New Roman" w:hAnsi="Times New Roman" w:cs="Times New Roman"/>
-          <w:sz w:val="24"/>
-          <w:szCs w:val="24"/>
-        </w:rPr>
-        <w:t xml:space="preserve"> </w:t>
-      </w:r>
-      <w:r>
-        <w:rPr>
-          <w:rFonts w:ascii="Times New Roman" w:hAnsi="Times New Roman" w:cs="Times New Roman"/>
-          <w:sz w:val="24"/>
-          <w:szCs w:val="24"/>
-          <w:highlight w:val="yellow"/>
-        </w:rPr>
-        <w:t>The chi-squared test showed a p-value of 0.0025.</w:t>
       </w:r>
       <w:r>
         <w:rPr>
@@ -3123,7 +3117,7 @@
                     <pic:cNvPicPr/>
                   </pic:nvPicPr>
                   <pic:blipFill>
-                    <a:blip r:embed="rId6">
+                    <a:blip r:embed="rId7">
                       <a:extLst>
                         <a:ext uri="{28A0092B-C50C-407E-A947-70E740481C1C}">
                           <a14:useLocalDpi xmlns:a14="http://schemas.microsoft.com/office/drawing/2010/main" val="0"/>
@@ -3205,7 +3199,7 @@
                     <pic:cNvPicPr/>
                   </pic:nvPicPr>
                   <pic:blipFill>
-                    <a:blip r:embed="rId7">
+                    <a:blip r:embed="rId8">
                       <a:extLst>
                         <a:ext uri="{28A0092B-C50C-407E-A947-70E740481C1C}">
                           <a14:useLocalDpi xmlns:a14="http://schemas.microsoft.com/office/drawing/2010/main" val="0"/>
@@ -3295,7 +3289,7 @@
                     <pic:cNvPicPr/>
                   </pic:nvPicPr>
                   <pic:blipFill>
-                    <a:blip r:embed="rId8">
+                    <a:blip r:embed="rId9">
                       <a:extLst>
                         <a:ext uri="{28A0092B-C50C-407E-A947-70E740481C1C}">
                           <a14:useLocalDpi xmlns:a14="http://schemas.microsoft.com/office/drawing/2010/main" val="0"/>
@@ -3375,7 +3369,7 @@
                     <pic:cNvPicPr/>
                   </pic:nvPicPr>
                   <pic:blipFill>
-                    <a:blip r:embed="rId9">
+                    <a:blip r:embed="rId10">
                       <a:extLst>
                         <a:ext uri="{28A0092B-C50C-407E-A947-70E740481C1C}">
                           <a14:useLocalDpi xmlns:a14="http://schemas.microsoft.com/office/drawing/2010/main" val="0"/>
@@ -3460,91 +3454,6 @@
                 <pic:pic xmlns:pic="http://schemas.openxmlformats.org/drawingml/2006/picture">
                   <pic:nvPicPr>
                     <pic:cNvPr id="18" name="Picture 18"/>
-                    <pic:cNvPicPr/>
-                  </pic:nvPicPr>
-                  <pic:blipFill>
-                    <a:blip r:embed="rId10">
-                      <a:extLst>
-                        <a:ext uri="{28A0092B-C50C-407E-A947-70E740481C1C}">
-                          <a14:useLocalDpi xmlns:a14="http://schemas.microsoft.com/office/drawing/2010/main" val="0"/>
-                        </a:ext>
-                      </a:extLst>
-                    </a:blip>
-                    <a:stretch>
-                      <a:fillRect/>
-                    </a:stretch>
-                  </pic:blipFill>
-                  <pic:spPr>
-                    <a:xfrm>
-                      <a:off x="0" y="0"/>
-                      <a:ext cx="3035793" cy="3127248"/>
-                    </a:xfrm>
-                    <a:prstGeom prst="rect">
-                      <a:avLst/>
-                    </a:prstGeom>
-                  </pic:spPr>
-                </pic:pic>
-              </a:graphicData>
-            </a:graphic>
-          </wp:inline>
-        </w:drawing>
-      </w:r>
-    </w:p>
-    <w:p>
-      <w:pPr>
-        <w:pStyle w:val="Caption"/>
-      </w:pPr>
-      <w:r>
-        <w:t xml:space="preserve">Figure </w:t>
-      </w:r>
-      <w:fldSimple w:instr=" SEQ Figure \* ARABIC ">
-        <w:r>
-          <w:rPr>
-            <w:noProof/>
-          </w:rPr>
-          <w:t>6</w:t>
-        </w:r>
-      </w:fldSimple>
-      <w:r>
-        <w:t>:</w:t>
-      </w:r>
-      <w:r>
-        <w:t xml:space="preserve">Boxplot depicting relationship between head width and task in F. </w:t>
-      </w:r>
-      <w:proofErr w:type="spellStart"/>
-      <w:r>
-        <w:t>Neorufibarbes</w:t>
-      </w:r>
-      <w:proofErr w:type="spellEnd"/>
-      <w:r>
-        <w:t>.</w:t>
-      </w:r>
-    </w:p>
-    <w:p>
-      <w:pPr>
-        <w:keepNext/>
-        <w:spacing w:line="480" w:lineRule="auto"/>
-      </w:pPr>
-      <w:r>
-        <w:rPr>
-          <w:rFonts w:ascii="Times New Roman" w:hAnsi="Times New Roman" w:cs="Times New Roman"/>
-          <w:noProof/>
-          <w:sz w:val="28"/>
-          <w:szCs w:val="28"/>
-        </w:rPr>
-        <w:drawing>
-          <wp:inline distT="0" distB="0" distL="0" distR="0" wp14:anchorId="5475CBFD" wp14:editId="1C62A6BE">
-            <wp:extent cx="3035300" cy="3126740"/>
-            <wp:effectExtent l="0" t="0" r="0" b="0"/>
-            <wp:docPr id="19" name="Picture 19"/>
-            <wp:cNvGraphicFramePr>
-              <a:graphicFrameLocks xmlns:a="http://schemas.openxmlformats.org/drawingml/2006/main" noChangeAspect="1"/>
-            </wp:cNvGraphicFramePr>
-            <a:graphic xmlns:a="http://schemas.openxmlformats.org/drawingml/2006/main">
-              <a:graphicData uri="http://schemas.openxmlformats.org/drawingml/2006/picture">
-                <pic:pic xmlns:pic="http://schemas.openxmlformats.org/drawingml/2006/picture">
-                  <pic:nvPicPr>
-                    <pic:cNvPr id="19" name="Picture 19"/>
                     <pic:cNvPicPr/>
                   </pic:nvPicPr>
                   <pic:blipFill>
@@ -3587,6 +3496,91 @@
           <w:rPr>
             <w:noProof/>
           </w:rPr>
+          <w:t>6</w:t>
+        </w:r>
+      </w:fldSimple>
+      <w:r>
+        <w:t>:</w:t>
+      </w:r>
+      <w:r>
+        <w:t xml:space="preserve">Boxplot depicting relationship between head width and task in F. </w:t>
+      </w:r>
+      <w:proofErr w:type="spellStart"/>
+      <w:r>
+        <w:t>Neorufibarbes</w:t>
+      </w:r>
+      <w:proofErr w:type="spellEnd"/>
+      <w:r>
+        <w:t>.</w:t>
+      </w:r>
+    </w:p>
+    <w:p>
+      <w:pPr>
+        <w:keepNext/>
+        <w:spacing w:line="480" w:lineRule="auto"/>
+      </w:pPr>
+      <w:r>
+        <w:rPr>
+          <w:rFonts w:ascii="Times New Roman" w:hAnsi="Times New Roman" w:cs="Times New Roman"/>
+          <w:noProof/>
+          <w:sz w:val="28"/>
+          <w:szCs w:val="28"/>
+        </w:rPr>
+        <w:drawing>
+          <wp:inline distT="0" distB="0" distL="0" distR="0" wp14:anchorId="5475CBFD" wp14:editId="1C62A6BE">
+            <wp:extent cx="3035300" cy="3126740"/>
+            <wp:effectExtent l="0" t="0" r="0" b="0"/>
+            <wp:docPr id="19" name="Picture 19"/>
+            <wp:cNvGraphicFramePr>
+              <a:graphicFrameLocks xmlns:a="http://schemas.openxmlformats.org/drawingml/2006/main" noChangeAspect="1"/>
+            </wp:cNvGraphicFramePr>
+            <a:graphic xmlns:a="http://schemas.openxmlformats.org/drawingml/2006/main">
+              <a:graphicData uri="http://schemas.openxmlformats.org/drawingml/2006/picture">
+                <pic:pic xmlns:pic="http://schemas.openxmlformats.org/drawingml/2006/picture">
+                  <pic:nvPicPr>
+                    <pic:cNvPr id="19" name="Picture 19"/>
+                    <pic:cNvPicPr/>
+                  </pic:nvPicPr>
+                  <pic:blipFill>
+                    <a:blip r:embed="rId12">
+                      <a:extLst>
+                        <a:ext uri="{28A0092B-C50C-407E-A947-70E740481C1C}">
+                          <a14:useLocalDpi xmlns:a14="http://schemas.microsoft.com/office/drawing/2010/main" val="0"/>
+                        </a:ext>
+                      </a:extLst>
+                    </a:blip>
+                    <a:stretch>
+                      <a:fillRect/>
+                    </a:stretch>
+                  </pic:blipFill>
+                  <pic:spPr>
+                    <a:xfrm>
+                      <a:off x="0" y="0"/>
+                      <a:ext cx="3035793" cy="3127248"/>
+                    </a:xfrm>
+                    <a:prstGeom prst="rect">
+                      <a:avLst/>
+                    </a:prstGeom>
+                  </pic:spPr>
+                </pic:pic>
+              </a:graphicData>
+            </a:graphic>
+          </wp:inline>
+        </w:drawing>
+      </w:r>
+    </w:p>
+    <w:p>
+      <w:pPr>
+        <w:pStyle w:val="Caption"/>
+      </w:pPr>
+      <w:r>
+        <w:t xml:space="preserve">Figure </w:t>
+      </w:r>
+      <w:fldSimple w:instr=" SEQ Figure \* ARABIC ">
+        <w:r>
+          <w:rPr>
+            <w:noProof/>
+          </w:rPr>
           <w:t>7</w:t>
         </w:r>
       </w:fldSimple>
@@ -3633,7 +3627,7 @@
                     <pic:cNvPicPr/>
                   </pic:nvPicPr>
                   <pic:blipFill>
-                    <a:blip r:embed="rId12">
+                    <a:blip r:embed="rId13">
                       <a:extLst>
                         <a:ext uri="{28A0092B-C50C-407E-A947-70E740481C1C}">
                           <a14:useLocalDpi xmlns:a14="http://schemas.microsoft.com/office/drawing/2010/main" val="0"/>
@@ -3718,7 +3712,7 @@
                     <pic:cNvPicPr/>
                   </pic:nvPicPr>
                   <pic:blipFill>
-                    <a:blip r:embed="rId13">
+                    <a:blip r:embed="rId14">
                       <a:extLst>
                         <a:ext uri="{28A0092B-C50C-407E-A947-70E740481C1C}">
                           <a14:useLocalDpi xmlns:a14="http://schemas.microsoft.com/office/drawing/2010/main" val="0"/>
@@ -3803,7 +3797,7 @@
                     <pic:cNvPicPr/>
                   </pic:nvPicPr>
                   <pic:blipFill>
-                    <a:blip r:embed="rId14">
+                    <a:blip r:embed="rId15">
                       <a:extLst>
                         <a:ext uri="{28A0092B-C50C-407E-A947-70E740481C1C}">
                           <a14:useLocalDpi xmlns:a14="http://schemas.microsoft.com/office/drawing/2010/main" val="0"/>
@@ -3888,7 +3882,7 @@
                     <pic:cNvPicPr/>
                   </pic:nvPicPr>
                   <pic:blipFill>
-                    <a:blip r:embed="rId15">
+                    <a:blip r:embed="rId16">
                       <a:extLst>
                         <a:ext uri="{28A0092B-C50C-407E-A947-70E740481C1C}">
                           <a14:useLocalDpi xmlns:a14="http://schemas.microsoft.com/office/drawing/2010/main" val="0"/>
@@ -3995,7 +3989,7 @@
                     <pic:cNvPicPr/>
                   </pic:nvPicPr>
                   <pic:blipFill>
-                    <a:blip r:embed="rId16">
+                    <a:blip r:embed="rId17">
                       <a:extLst>
                         <a:ext uri="{28A0092B-C50C-407E-A947-70E740481C1C}">
                           <a14:useLocalDpi xmlns:a14="http://schemas.microsoft.com/office/drawing/2010/main" val="0"/>
@@ -4078,43 +4072,7 @@
           <w:sz w:val="24"/>
           <w:szCs w:val="24"/>
         </w:rPr>
-        <w:t xml:space="preserve">The multinomial logistic regression using task as a function of head width found that the coefficient for NB to HC to be 4.26 with a standard error of 0.35. The coefficient for PF to HC was 3.62 with a standard error of 0.35. The confidence intervals for NB </w:t>
-      </w:r>
-      <w:proofErr w:type="gramStart"/>
-      <w:r>
-        <w:rPr>
-          <w:rFonts w:ascii="Times New Roman" w:hAnsi="Times New Roman" w:cs="Times New Roman"/>
-          <w:sz w:val="24"/>
-          <w:szCs w:val="24"/>
-        </w:rPr>
-        <w:t>was</w:t>
-      </w:r>
-      <w:proofErr w:type="gramEnd"/>
-      <w:r>
-        <w:rPr>
-          <w:rFonts w:ascii="Times New Roman" w:hAnsi="Times New Roman" w:cs="Times New Roman"/>
-          <w:sz w:val="24"/>
-          <w:szCs w:val="24"/>
-        </w:rPr>
-        <w:t xml:space="preserve"> (3.57, 4.95), while PF was (2.94, 4.31). There was a total of 454 collections for HC, 515 for NB, and 515 for PF. The response level of each task was predicted using the </w:t>
-      </w:r>
-      <w:proofErr w:type="spellStart"/>
-      <w:r>
-        <w:rPr>
-          <w:rFonts w:ascii="Times New Roman" w:hAnsi="Times New Roman" w:cs="Times New Roman"/>
-          <w:sz w:val="24"/>
-          <w:szCs w:val="24"/>
-        </w:rPr>
-        <w:t>ggeffects</w:t>
-      </w:r>
-      <w:proofErr w:type="spellEnd"/>
-      <w:r>
-        <w:rPr>
-          <w:rFonts w:ascii="Times New Roman" w:hAnsi="Times New Roman" w:cs="Times New Roman"/>
-          <w:sz w:val="24"/>
-          <w:szCs w:val="24"/>
-        </w:rPr>
-        <w:t xml:space="preserve"> function in R. Figure 13 was created to depict the predicted probability of each task with the ribbons showing the lower and upper confidence limits. </w:t>
+        <w:t xml:space="preserve">The multinomial logistic regression using task as a function of head width found that the coefficient for NB to HC to be 4.26 with a standard error of 0.35. The coefficient for PF to HC was 3.62 with a standard error of 0.35. The confidence intervals for NB was (3.57, 4.95), while PF was (2.94, 4.31). There was a total of 454 collections for HC, 515 for NB, and 515 for PF. Figure 13 was created to depict the predicted probability of each task with the ribbons showing the lower and upper confidence limits. </w:t>
       </w:r>
     </w:p>
     <w:p>
@@ -4467,8 +4425,8 @@
           <w:szCs w:val="28"/>
         </w:rPr>
         <w:drawing>
-          <wp:inline distT="0" distB="0" distL="0" distR="0" wp14:anchorId="0A638105" wp14:editId="6B604276">
-            <wp:extent cx="3933601" cy="3933601"/>
+          <wp:inline distT="0" distB="0" distL="0" distR="0" wp14:anchorId="0A638105" wp14:editId="448E5D6E">
+            <wp:extent cx="3190461" cy="3190461"/>
             <wp:effectExtent l="0" t="0" r="0" b="0"/>
             <wp:docPr id="24" name="Picture 24"/>
             <wp:cNvGraphicFramePr>
@@ -4482,7 +4440,7 @@
                     <pic:cNvPicPr/>
                   </pic:nvPicPr>
                   <pic:blipFill>
-                    <a:blip r:embed="rId17">
+                    <a:blip r:embed="rId18">
                       <a:extLst>
                         <a:ext uri="{28A0092B-C50C-407E-A947-70E740481C1C}">
                           <a14:useLocalDpi xmlns:a14="http://schemas.microsoft.com/office/drawing/2010/main" val="0"/>
@@ -4496,7 +4454,7 @@
                   <pic:spPr>
                     <a:xfrm>
                       <a:off x="0" y="0"/>
-                      <a:ext cx="3933601" cy="3933601"/>
+                      <a:ext cx="3199357" cy="3199357"/>
                     </a:xfrm>
                     <a:prstGeom prst="rect">
                       <a:avLst/>
@@ -4528,7 +4486,6 @@
         <w:t>: Graph showing the predicted values of which task will be selected depending on head width with ribbons showing the lower and upper confidence limits.</w:t>
       </w:r>
     </w:p>
-    <w:p/>
     <w:p>
       <w:pPr>
         <w:spacing w:line="480" w:lineRule="auto"/>
@@ -4864,13 +4821,23 @@
     </w:p>
     <w:p>
       <w:pPr>
-        <w:spacing w:line="480" w:lineRule="auto"/>
-        <w:rPr>
-          <w:rFonts w:ascii="Times New Roman" w:hAnsi="Times New Roman" w:cs="Times New Roman"/>
-          <w:sz w:val="24"/>
-          <w:szCs w:val="24"/>
-        </w:rPr>
-      </w:pPr>
+        <w:pStyle w:val="Caption"/>
+        <w:keepNext/>
+      </w:pPr>
+      <w:r>
+        <w:t xml:space="preserve">Table </w:t>
+      </w:r>
+      <w:fldSimple w:instr=" SEQ Table \* ARABIC ">
+        <w:r>
+          <w:rPr>
+            <w:noProof/>
+          </w:rPr>
+          <w:t>2</w:t>
+        </w:r>
+      </w:fldSimple>
+      <w:r>
+        <w:t xml:space="preserve">: Table showing data found via multinomial logistic regression using task as a function of head width and species, specifically focused on head width. </w:t>
+      </w:r>
     </w:p>
     <w:tbl>
       <w:tblPr>
@@ -5061,6 +5028,14 @@
                 <w:szCs w:val="24"/>
               </w:rPr>
             </w:pPr>
+            <w:r>
+              <w:rPr>
+                <w:rFonts w:ascii="Times New Roman" w:hAnsi="Times New Roman" w:cs="Times New Roman"/>
+                <w:sz w:val="24"/>
+                <w:szCs w:val="24"/>
+              </w:rPr>
+              <w:t>(6.13, 8.19)</w:t>
+            </w:r>
           </w:p>
         </w:tc>
       </w:tr>
@@ -5147,6 +5122,14 @@
                 <w:szCs w:val="24"/>
               </w:rPr>
             </w:pPr>
+            <w:r>
+              <w:rPr>
+                <w:rFonts w:ascii="Times New Roman" w:hAnsi="Times New Roman" w:cs="Times New Roman"/>
+                <w:sz w:val="24"/>
+                <w:szCs w:val="24"/>
+              </w:rPr>
+              <w:t>(5.58, 7.60)</w:t>
+            </w:r>
           </w:p>
         </w:tc>
       </w:tr>
@@ -5308,63 +5291,31 @@
           <w:sz w:val="24"/>
           <w:szCs w:val="24"/>
         </w:rPr>
-        <w:t xml:space="preserve">. </w:t>
-      </w:r>
-      <w:r>
-        <w:rPr>
-          <w:rFonts w:ascii="Times New Roman" w:hAnsi="Times New Roman" w:cs="Times New Roman"/>
-          <w:sz w:val="24"/>
-          <w:szCs w:val="24"/>
-        </w:rPr>
-        <w:t>A</w:t>
-      </w:r>
-      <w:r>
-        <w:rPr>
-          <w:rFonts w:ascii="Times New Roman" w:hAnsi="Times New Roman" w:cs="Times New Roman"/>
-          <w:sz w:val="24"/>
-          <w:szCs w:val="24"/>
-        </w:rPr>
-        <w:t xml:space="preserve"> p-value of 0.0025</w:t>
-      </w:r>
-      <w:r>
-        <w:rPr>
-          <w:rFonts w:ascii="Times New Roman" w:hAnsi="Times New Roman" w:cs="Times New Roman"/>
-          <w:sz w:val="24"/>
-          <w:szCs w:val="24"/>
-        </w:rPr>
-        <w:t xml:space="preserve"> was found which means that</w:t>
-      </w:r>
-      <w:r>
-        <w:rPr>
-          <w:rFonts w:ascii="Times New Roman" w:hAnsi="Times New Roman" w:cs="Times New Roman"/>
-          <w:sz w:val="24"/>
-          <w:szCs w:val="24"/>
-        </w:rPr>
-        <w:t xml:space="preserve"> there is a significant difference when comparing head width to task assignments. </w:t>
-      </w:r>
-      <w:r>
-        <w:rPr>
-          <w:rFonts w:ascii="Times New Roman" w:hAnsi="Times New Roman" w:cs="Times New Roman"/>
-          <w:sz w:val="24"/>
-          <w:szCs w:val="24"/>
-        </w:rPr>
-        <w:t>Despite th</w:t>
-      </w:r>
-      <w:r>
-        <w:rPr>
-          <w:rFonts w:ascii="Times New Roman" w:hAnsi="Times New Roman" w:cs="Times New Roman"/>
-          <w:sz w:val="24"/>
-          <w:szCs w:val="24"/>
-        </w:rPr>
-        <w:t>e error bars making the values seem less significant</w:t>
-      </w:r>
-      <w:r>
-        <w:rPr>
-          <w:rFonts w:ascii="Times New Roman" w:hAnsi="Times New Roman" w:cs="Times New Roman"/>
-          <w:sz w:val="24"/>
-          <w:szCs w:val="24"/>
-        </w:rPr>
-        <w:t xml:space="preserve">, the values depicted in the boxplots </w:t>
+        <w:t>.</w:t>
+      </w:r>
+      <w:r>
+        <w:rPr>
+          <w:rFonts w:ascii="Times New Roman" w:hAnsi="Times New Roman" w:cs="Times New Roman"/>
+          <w:sz w:val="24"/>
+          <w:szCs w:val="24"/>
+        </w:rPr>
+        <w:t xml:space="preserve"> I</w:t>
+      </w:r>
+      <w:r>
+        <w:rPr>
+          <w:rFonts w:ascii="Times New Roman" w:hAnsi="Times New Roman" w:cs="Times New Roman"/>
+          <w:sz w:val="24"/>
+          <w:szCs w:val="24"/>
+        </w:rPr>
+        <w:t xml:space="preserve">f the error bars do not overlap then there is a significant difference between the tasks. The </w:t>
+      </w:r>
+      <w:r>
+        <w:rPr>
+          <w:rFonts w:ascii="Times New Roman" w:hAnsi="Times New Roman" w:cs="Times New Roman"/>
+          <w:sz w:val="24"/>
+          <w:szCs w:val="24"/>
+        </w:rPr>
+        <w:t xml:space="preserve">values depicted in the boxplots </w:t>
       </w:r>
       <w:r>
         <w:rPr>
@@ -5412,7 +5363,23 @@
           <w:sz w:val="24"/>
           <w:szCs w:val="24"/>
         </w:rPr>
-        <w:t xml:space="preserve"> have a stronger association between the ants with smaller head widths being assigned to the honeydew collecting task.</w:t>
+        <w:t xml:space="preserve"> have a stronger association between the ants with smaller head widths being assigned to the honeydew collecting task</w:t>
+      </w:r>
+      <w:r>
+        <w:rPr>
+          <w:rFonts w:ascii="Times New Roman" w:hAnsi="Times New Roman" w:cs="Times New Roman"/>
+          <w:sz w:val="24"/>
+          <w:szCs w:val="24"/>
+        </w:rPr>
+        <w:t xml:space="preserve"> (Figures 1-12)</w:t>
+      </w:r>
+      <w:r>
+        <w:rPr>
+          <w:rFonts w:ascii="Times New Roman" w:hAnsi="Times New Roman" w:cs="Times New Roman"/>
+          <w:sz w:val="24"/>
+          <w:szCs w:val="24"/>
+        </w:rPr>
+        <w:t>.</w:t>
       </w:r>
       <w:r>
         <w:rPr>
@@ -5428,23 +5395,31 @@
           <w:sz w:val="24"/>
           <w:szCs w:val="24"/>
         </w:rPr>
-        <w:t xml:space="preserve">Since mound-building requires carrying larger loads to build the mounds, the ants with larger heads could be assigned to the more physically demanding jobs to make them more efficient. Whereas, in the subterranean groups this would not be as </w:t>
-      </w:r>
-      <w:r>
-        <w:rPr>
-          <w:rFonts w:ascii="Times New Roman" w:hAnsi="Times New Roman" w:cs="Times New Roman"/>
-          <w:sz w:val="24"/>
-          <w:szCs w:val="24"/>
-        </w:rPr>
-        <w:t>necessary,</w:t>
-      </w:r>
-      <w:r>
-        <w:rPr>
-          <w:rFonts w:ascii="Times New Roman" w:hAnsi="Times New Roman" w:cs="Times New Roman"/>
-          <w:sz w:val="24"/>
-          <w:szCs w:val="24"/>
-        </w:rPr>
-        <w:t xml:space="preserve"> which would explain why they have a weaker association between tasks. </w:t>
+        <w:t xml:space="preserve">Since mound-building requires carrying larger loads to build the mounds, the ants with larger heads could be assigned to the more physically demanding jobs to make them more efficient. Whereas, in the subterranean groups this would not be </w:t>
+      </w:r>
+      <w:r>
+        <w:rPr>
+          <w:rFonts w:ascii="Times New Roman" w:hAnsi="Times New Roman" w:cs="Times New Roman"/>
+          <w:sz w:val="24"/>
+          <w:szCs w:val="24"/>
+        </w:rPr>
+        <w:t>necessary</w:t>
+      </w:r>
+      <w:r>
+        <w:rPr>
+          <w:rFonts w:ascii="Times New Roman" w:hAnsi="Times New Roman" w:cs="Times New Roman"/>
+          <w:sz w:val="24"/>
+          <w:szCs w:val="24"/>
+        </w:rPr>
+        <w:t>.</w:t>
+      </w:r>
+      <w:r>
+        <w:rPr>
+          <w:rFonts w:ascii="Times New Roman" w:hAnsi="Times New Roman" w:cs="Times New Roman"/>
+          <w:sz w:val="24"/>
+          <w:szCs w:val="24"/>
+        </w:rPr>
+        <w:t xml:space="preserve"> </w:t>
       </w:r>
       <w:r>
         <w:rPr>
@@ -5526,23 +5501,13 @@
         </w:rPr>
         <w:t xml:space="preserve"> </w:t>
       </w:r>
-      <w:proofErr w:type="gramStart"/>
-      <w:r>
-        <w:rPr>
-          <w:rFonts w:ascii="Times New Roman" w:hAnsi="Times New Roman" w:cs="Times New Roman"/>
-          <w:sz w:val="24"/>
-          <w:szCs w:val="24"/>
-        </w:rPr>
-        <w:t>were</w:t>
-      </w:r>
-      <w:proofErr w:type="gramEnd"/>
-      <w:r>
-        <w:rPr>
-          <w:rFonts w:ascii="Times New Roman" w:hAnsi="Times New Roman" w:cs="Times New Roman"/>
-          <w:sz w:val="24"/>
-          <w:szCs w:val="24"/>
-        </w:rPr>
-        <w:t xml:space="preserve"> not as strong as the relationship found in the other mound-building species. This could be due to the </w:t>
+      <w:r>
+        <w:rPr>
+          <w:rFonts w:ascii="Times New Roman" w:hAnsi="Times New Roman" w:cs="Times New Roman"/>
+          <w:sz w:val="24"/>
+          <w:szCs w:val="24"/>
+        </w:rPr>
+        <w:t xml:space="preserve">were not as strong as the relationship found in the other mound-building species. This could be due to the </w:t>
       </w:r>
       <w:r>
         <w:rPr>
@@ -5598,7 +5563,39 @@
           <w:sz w:val="24"/>
           <w:szCs w:val="24"/>
         </w:rPr>
-        <w:t xml:space="preserve"> Another possibility would be that these species did not build as big of mounds as the other species, so ants with smaller heads could still complete the task. Likely the most possible explanation would be that head width specifically may not be the determinate of task assignment in those species. This could be the case in any of the subterranean groups as well</w:t>
+        <w:t xml:space="preserve"> Another possibility would be that these species did not build as big of mounds as the other species, so ants with smaller heads could still complete the task. Likely the most possible explanation would be that head width specifically may not be the determinate of task assignment</w:t>
+      </w:r>
+      <w:r>
+        <w:rPr>
+          <w:rFonts w:ascii="Times New Roman" w:hAnsi="Times New Roman" w:cs="Times New Roman"/>
+          <w:sz w:val="24"/>
+          <w:szCs w:val="24"/>
+        </w:rPr>
+        <w:t xml:space="preserve"> </w:t>
+      </w:r>
+      <w:r>
+        <w:rPr>
+          <w:rFonts w:ascii="Times New Roman" w:hAnsi="Times New Roman" w:cs="Times New Roman"/>
+          <w:sz w:val="24"/>
+          <w:szCs w:val="24"/>
+        </w:rPr>
+        <w:t>in those</w:t>
+      </w:r>
+      <w:r>
+        <w:rPr>
+          <w:rFonts w:ascii="Times New Roman" w:hAnsi="Times New Roman" w:cs="Times New Roman"/>
+          <w:sz w:val="24"/>
+          <w:szCs w:val="24"/>
+        </w:rPr>
+        <w:t xml:space="preserve"> species or in</w:t>
+      </w:r>
+      <w:r>
+        <w:rPr>
+          <w:rFonts w:ascii="Times New Roman" w:hAnsi="Times New Roman" w:cs="Times New Roman"/>
+          <w:sz w:val="24"/>
+          <w:szCs w:val="24"/>
+        </w:rPr>
+        <w:t xml:space="preserve"> the subterranean groups</w:t>
       </w:r>
       <w:r>
         <w:rPr>
@@ -5625,15 +5622,47 @@
           <w:sz w:val="24"/>
           <w:szCs w:val="24"/>
         </w:rPr>
-        <w:t xml:space="preserve">The coefficients for the relative risk of task and head width found that PF to HC was more accurate than NB to HC. Since they both have a standard error of 0.35, the smaller coefficient in the PF makes it the more precise measurement. This means that each additional increase in head width the log odds of choosing </w:t>
-      </w:r>
-      <w:r>
-        <w:rPr>
-          <w:rFonts w:ascii="Times New Roman" w:hAnsi="Times New Roman" w:cs="Times New Roman"/>
-          <w:sz w:val="24"/>
-          <w:szCs w:val="24"/>
-        </w:rPr>
-        <w:t>NB is 3.62 chances higher, while the log odds of choosing PF is 4.26 chances higher.</w:t>
+        <w:t xml:space="preserve">The coefficients for the relative risk of task and head width found that PF to HC was more accurate than NB to HC. Since they both have a standard error of 0.35, the smaller coefficient in the PF makes it the more precise measurement. This means that </w:t>
+      </w:r>
+      <w:r>
+        <w:rPr>
+          <w:rFonts w:ascii="Times New Roman" w:hAnsi="Times New Roman" w:cs="Times New Roman"/>
+          <w:sz w:val="24"/>
+          <w:szCs w:val="24"/>
+        </w:rPr>
+        <w:t xml:space="preserve">with </w:t>
+      </w:r>
+      <w:r>
+        <w:rPr>
+          <w:rFonts w:ascii="Times New Roman" w:hAnsi="Times New Roman" w:cs="Times New Roman"/>
+          <w:sz w:val="24"/>
+          <w:szCs w:val="24"/>
+        </w:rPr>
+        <w:t xml:space="preserve">each additional increase in head width the log odds of choosing </w:t>
+      </w:r>
+      <w:r>
+        <w:rPr>
+          <w:rFonts w:ascii="Times New Roman" w:hAnsi="Times New Roman" w:cs="Times New Roman"/>
+          <w:sz w:val="24"/>
+          <w:szCs w:val="24"/>
+        </w:rPr>
+        <w:t>NB is 3.62 chances higher, while the log odds of choosing PF is 4.26 chances higher</w:t>
+      </w:r>
+      <w:r>
+        <w:rPr>
+          <w:rFonts w:ascii="Times New Roman" w:hAnsi="Times New Roman" w:cs="Times New Roman"/>
+          <w:sz w:val="24"/>
+          <w:szCs w:val="24"/>
+        </w:rPr>
+        <w:t xml:space="preserve"> than choosing HC</w:t>
+      </w:r>
+      <w:r>
+        <w:rPr>
+          <w:rFonts w:ascii="Times New Roman" w:hAnsi="Times New Roman" w:cs="Times New Roman"/>
+          <w:sz w:val="24"/>
+          <w:szCs w:val="24"/>
+        </w:rPr>
+        <w:t>.</w:t>
       </w:r>
       <w:r>
         <w:rPr>
@@ -5657,31 +5686,55 @@
           <w:sz w:val="24"/>
           <w:szCs w:val="24"/>
         </w:rPr>
-        <w:t>In can be concluded that</w:t>
-      </w:r>
-      <w:r>
-        <w:rPr>
-          <w:rFonts w:ascii="Times New Roman" w:hAnsi="Times New Roman" w:cs="Times New Roman"/>
-          <w:sz w:val="24"/>
-          <w:szCs w:val="24"/>
-        </w:rPr>
-        <w:t xml:space="preserve"> in most cases there is an association between head width and task assignments suggesting that this could be an evolutionary change that help</w:t>
-      </w:r>
-      <w:r>
-        <w:rPr>
-          <w:rFonts w:ascii="Times New Roman" w:hAnsi="Times New Roman" w:cs="Times New Roman"/>
-          <w:sz w:val="24"/>
-          <w:szCs w:val="24"/>
-        </w:rPr>
-        <w:t>s</w:t>
-      </w:r>
-      <w:r>
-        <w:rPr>
-          <w:rFonts w:ascii="Times New Roman" w:hAnsi="Times New Roman" w:cs="Times New Roman"/>
-          <w:sz w:val="24"/>
-          <w:szCs w:val="24"/>
-        </w:rPr>
-        <w:t xml:space="preserve"> the ants protect their colonies. </w:t>
+        <w:t>I</w:t>
+      </w:r>
+      <w:r>
+        <w:rPr>
+          <w:rFonts w:ascii="Times New Roman" w:hAnsi="Times New Roman" w:cs="Times New Roman"/>
+          <w:sz w:val="24"/>
+          <w:szCs w:val="24"/>
+        </w:rPr>
+        <w:t>t</w:t>
+      </w:r>
+      <w:r>
+        <w:rPr>
+          <w:rFonts w:ascii="Times New Roman" w:hAnsi="Times New Roman" w:cs="Times New Roman"/>
+          <w:sz w:val="24"/>
+          <w:szCs w:val="24"/>
+        </w:rPr>
+        <w:t xml:space="preserve"> can be concluded that</w:t>
+      </w:r>
+      <w:r>
+        <w:rPr>
+          <w:rFonts w:ascii="Times New Roman" w:hAnsi="Times New Roman" w:cs="Times New Roman"/>
+          <w:sz w:val="24"/>
+          <w:szCs w:val="24"/>
+        </w:rPr>
+        <w:t xml:space="preserve"> in most cases there is an association between head width and task assignment</w:t>
+      </w:r>
+      <w:r>
+        <w:rPr>
+          <w:rFonts w:ascii="Times New Roman" w:hAnsi="Times New Roman" w:cs="Times New Roman"/>
+          <w:sz w:val="24"/>
+          <w:szCs w:val="24"/>
+        </w:rPr>
+        <w:t xml:space="preserve"> </w:t>
+      </w:r>
+      <w:r>
+        <w:rPr>
+          <w:rFonts w:ascii="Times New Roman" w:hAnsi="Times New Roman" w:cs="Times New Roman"/>
+          <w:sz w:val="24"/>
+          <w:szCs w:val="24"/>
+        </w:rPr>
+        <w:t xml:space="preserve">suggesting </w:t>
+      </w:r>
+      <w:r>
+        <w:rPr>
+          <w:rFonts w:ascii="Times New Roman" w:hAnsi="Times New Roman" w:cs="Times New Roman"/>
+          <w:sz w:val="24"/>
+          <w:szCs w:val="24"/>
+        </w:rPr>
+        <w:t>selection would favor species that have task specialization because it would lead to colonies being more strongly protected.</w:t>
       </w:r>
     </w:p>
     <w:p>
@@ -5866,7 +5919,39 @@
           <w:sz w:val="24"/>
           <w:szCs w:val="24"/>
         </w:rPr>
-        <w:t xml:space="preserve"> is a mound-building species. These are all species that had smaller sampling sizes, which could be why the results are showing that they are the most precise. One thing that would need to be considered is to test larger sample sizes of these species to see if the results match on larger populations. </w:t>
+        <w:t xml:space="preserve"> is a mound-building species. These are all species that had smaller sampling sizes, which could be why the results are showing that they are </w:t>
+      </w:r>
+      <w:r>
+        <w:rPr>
+          <w:rFonts w:ascii="Times New Roman" w:hAnsi="Times New Roman" w:cs="Times New Roman"/>
+          <w:sz w:val="24"/>
+          <w:szCs w:val="24"/>
+        </w:rPr>
+        <w:t>more</w:t>
+      </w:r>
+      <w:r>
+        <w:rPr>
+          <w:rFonts w:ascii="Times New Roman" w:hAnsi="Times New Roman" w:cs="Times New Roman"/>
+          <w:sz w:val="24"/>
+          <w:szCs w:val="24"/>
+        </w:rPr>
+        <w:t xml:space="preserve"> precise. </w:t>
+      </w:r>
+      <w:r>
+        <w:rPr>
+          <w:rFonts w:ascii="Times New Roman" w:hAnsi="Times New Roman" w:cs="Times New Roman"/>
+          <w:sz w:val="24"/>
+          <w:szCs w:val="24"/>
+        </w:rPr>
+        <w:t xml:space="preserve">Further research would warrant larger sample sizes </w:t>
+      </w:r>
+      <w:r>
+        <w:rPr>
+          <w:rFonts w:ascii="Times New Roman" w:hAnsi="Times New Roman" w:cs="Times New Roman"/>
+          <w:sz w:val="24"/>
+          <w:szCs w:val="24"/>
+        </w:rPr>
+        <w:t xml:space="preserve">to see if the results match on larger populations. </w:t>
       </w:r>
     </w:p>
     <w:p>
@@ -5885,25 +5970,15 @@
           <w:sz w:val="24"/>
           <w:szCs w:val="24"/>
         </w:rPr>
-        <w:t xml:space="preserve">There is some variation in the results, but most of them followed the trend that subterranean groups did not have as strong of a relationship between head width and task association. In </w:t>
-      </w:r>
-      <w:proofErr w:type="gramStart"/>
-      <w:r>
-        <w:rPr>
-          <w:rFonts w:ascii="Times New Roman" w:hAnsi="Times New Roman" w:cs="Times New Roman"/>
-          <w:sz w:val="24"/>
-          <w:szCs w:val="24"/>
-        </w:rPr>
-        <w:t>all of</w:t>
-      </w:r>
-      <w:proofErr w:type="gramEnd"/>
-      <w:r>
-        <w:rPr>
-          <w:rFonts w:ascii="Times New Roman" w:hAnsi="Times New Roman" w:cs="Times New Roman"/>
-          <w:sz w:val="24"/>
-          <w:szCs w:val="24"/>
-        </w:rPr>
-        <w:t xml:space="preserve"> the mound-building groups it was found that ants with smaller head widths were more commonly assigned to the honeydew collecting task rather than nest building or protein foraging. There are some cases where ants with smaller head widths are assigned to other tasks, but it seems that there are relatively few with larger heads that are assigned to honeydew collecting. This suggests that smaller ants may be able to step up to larger tasks, but most of the larger headed ants are needed for the physically demanding tasks and would not be assigned to the honeydew collecting task. </w:t>
+        <w:t xml:space="preserve">There is some variation in the results, but most of them followed the trend that subterranean groups did not have as strong of a relationship between head width and task association. In all of the mound-building groups it was found that ants with smaller head widths were more commonly assigned to the honeydew collecting task rather than nest building or protein foraging. There are some cases where ants with smaller head widths are assigned to other tasks, but it seems that there are relatively few with larger heads that are assigned to honeydew collecting. This suggests that smaller ants may be able to step up to larger tasks, but most of the larger headed ants are needed for the physically demanding tasks and would not be assigned to the honeydew collecting task. </w:t>
+      </w:r>
+      <w:r>
+        <w:rPr>
+          <w:rFonts w:ascii="Times New Roman" w:hAnsi="Times New Roman" w:cs="Times New Roman"/>
+          <w:sz w:val="24"/>
+          <w:szCs w:val="24"/>
+        </w:rPr>
+        <w:t xml:space="preserve">These results support that head width could be an evolutionary change that has evolved in multiple species of Formica ants, even those that do not have specific morphological subcastes, in order to strengthen their colonies, and in turn produce more offspring. </w:t>
       </w:r>
     </w:p>
     <w:p>
@@ -5923,17 +5998,6 @@
       <w:r>
         <w:br w:type="page"/>
       </w:r>
-    </w:p>
-    <w:p>
-      <w:pPr>
-        <w:spacing w:line="480" w:lineRule="auto"/>
-        <w:ind w:firstLine="90"/>
-        <w:rPr>
-          <w:rFonts w:ascii="Times New Roman" w:hAnsi="Times New Roman" w:cs="Times New Roman"/>
-          <w:sz w:val="24"/>
-          <w:szCs w:val="24"/>
-        </w:rPr>
-      </w:pPr>
       <w:r>
         <w:rPr>
           <w:rFonts w:ascii="Times New Roman" w:hAnsi="Times New Roman" w:cs="Times New Roman"/>
@@ -5960,12 +6024,21 @@
       <w:r>
         <w:fldChar w:fldCharType="separate"/>
       </w:r>
-      <w:r>
-        <w:rPr>
-          <w:rFonts w:ascii="Times New Roman" w:hAnsi="Times New Roman" w:cs="Times New Roman"/>
-          <w:sz w:val="24"/>
-        </w:rPr>
-        <w:t>Chittka, L., and H. Muller. 2009. Learning, specialization, efficiency and task allocation in social insects.</w:t>
+      <w:proofErr w:type="spellStart"/>
+      <w:r>
+        <w:rPr>
+          <w:rFonts w:ascii="Times New Roman" w:hAnsi="Times New Roman" w:cs="Times New Roman"/>
+          <w:sz w:val="24"/>
+        </w:rPr>
+        <w:t>Chittka</w:t>
+      </w:r>
+      <w:proofErr w:type="spellEnd"/>
+      <w:r>
+        <w:rPr>
+          <w:rFonts w:ascii="Times New Roman" w:hAnsi="Times New Roman" w:cs="Times New Roman"/>
+          <w:sz w:val="24"/>
+        </w:rPr>
+        <w:t>, L., and H. Muller. 2009. Learning, specialization, efficiency and task allocation in social insects.</w:t>
       </w:r>
     </w:p>
     <w:p>
@@ -5976,12 +6049,53 @@
           <w:sz w:val="24"/>
         </w:rPr>
       </w:pPr>
-      <w:r>
-        <w:rPr>
-          <w:rFonts w:ascii="Times New Roman" w:hAnsi="Times New Roman" w:cs="Times New Roman"/>
-          <w:sz w:val="24"/>
-        </w:rPr>
-        <w:t>Goryunov, D. N. 2015. Nest-building in ants Formica exsecta (Hymenoptera, Formicidae). Entmol. Rev. 95:953–958.</w:t>
+      <w:proofErr w:type="spellStart"/>
+      <w:r>
+        <w:rPr>
+          <w:rFonts w:ascii="Times New Roman" w:hAnsi="Times New Roman" w:cs="Times New Roman"/>
+          <w:sz w:val="24"/>
+        </w:rPr>
+        <w:t>Goryunov</w:t>
+      </w:r>
+      <w:proofErr w:type="spellEnd"/>
+      <w:r>
+        <w:rPr>
+          <w:rFonts w:ascii="Times New Roman" w:hAnsi="Times New Roman" w:cs="Times New Roman"/>
+          <w:sz w:val="24"/>
+        </w:rPr>
+        <w:t xml:space="preserve">, D. N. 2015. Nest-building in ants Formica </w:t>
+      </w:r>
+      <w:proofErr w:type="spellStart"/>
+      <w:r>
+        <w:rPr>
+          <w:rFonts w:ascii="Times New Roman" w:hAnsi="Times New Roman" w:cs="Times New Roman"/>
+          <w:sz w:val="24"/>
+        </w:rPr>
+        <w:t>exsecta</w:t>
+      </w:r>
+      <w:proofErr w:type="spellEnd"/>
+      <w:r>
+        <w:rPr>
+          <w:rFonts w:ascii="Times New Roman" w:hAnsi="Times New Roman" w:cs="Times New Roman"/>
+          <w:sz w:val="24"/>
+        </w:rPr>
+        <w:t xml:space="preserve"> (Hymenoptera, Formicidae). </w:t>
+      </w:r>
+      <w:proofErr w:type="spellStart"/>
+      <w:r>
+        <w:rPr>
+          <w:rFonts w:ascii="Times New Roman" w:hAnsi="Times New Roman" w:cs="Times New Roman"/>
+          <w:sz w:val="24"/>
+        </w:rPr>
+        <w:t>Entmol</w:t>
+      </w:r>
+      <w:proofErr w:type="spellEnd"/>
+      <w:r>
+        <w:rPr>
+          <w:rFonts w:ascii="Times New Roman" w:hAnsi="Times New Roman" w:cs="Times New Roman"/>
+          <w:sz w:val="24"/>
+        </w:rPr>
+        <w:t>. Rev. 95:953–958.</w:t>
       </w:r>
     </w:p>
     <w:p>
@@ -5992,12 +6106,37 @@
           <w:sz w:val="24"/>
         </w:rPr>
       </w:pPr>
-      <w:r>
-        <w:rPr>
-          <w:rFonts w:ascii="Times New Roman" w:hAnsi="Times New Roman" w:cs="Times New Roman"/>
-          <w:sz w:val="24"/>
-        </w:rPr>
-        <w:t>Grüter, C., C. Menezes, V. Imperatriz-Fonseca, and F. Ratnieks. 2011. A morphologically specialized soldier caste improves colony defense in a neotropical eusocial bee.</w:t>
+      <w:proofErr w:type="spellStart"/>
+      <w:r>
+        <w:rPr>
+          <w:rFonts w:ascii="Times New Roman" w:hAnsi="Times New Roman" w:cs="Times New Roman"/>
+          <w:sz w:val="24"/>
+        </w:rPr>
+        <w:t>Grüter</w:t>
+      </w:r>
+      <w:proofErr w:type="spellEnd"/>
+      <w:r>
+        <w:rPr>
+          <w:rFonts w:ascii="Times New Roman" w:hAnsi="Times New Roman" w:cs="Times New Roman"/>
+          <w:sz w:val="24"/>
+        </w:rPr>
+        <w:t xml:space="preserve">, C., C. Menezes, V. Imperatriz-Fonseca, and F. </w:t>
+      </w:r>
+      <w:proofErr w:type="spellStart"/>
+      <w:r>
+        <w:rPr>
+          <w:rFonts w:ascii="Times New Roman" w:hAnsi="Times New Roman" w:cs="Times New Roman"/>
+          <w:sz w:val="24"/>
+        </w:rPr>
+        <w:t>Ratnieks</w:t>
+      </w:r>
+      <w:proofErr w:type="spellEnd"/>
+      <w:r>
+        <w:rPr>
+          <w:rFonts w:ascii="Times New Roman" w:hAnsi="Times New Roman" w:cs="Times New Roman"/>
+          <w:sz w:val="24"/>
+        </w:rPr>
+        <w:t>. 2011. A morphologically specialized soldier caste improves colony defense in a neotropical eusocial bee.</w:t>
       </w:r>
     </w:p>
     <w:p>
@@ -6024,12 +6163,85 @@
           <w:sz w:val="24"/>
         </w:rPr>
       </w:pPr>
-      <w:r>
-        <w:rPr>
-          <w:rFonts w:ascii="Times New Roman" w:hAnsi="Times New Roman" w:cs="Times New Roman"/>
-          <w:sz w:val="24"/>
-        </w:rPr>
-        <w:t>Sundström, L., P. Seppä, and P. Pamilo. 2005. Genetic population structure and dispersal patterns in Formica ants — a review. Annales Zoologici Fennici 42:163–177. Finnish Zoological and Botanical Publishing Board.</w:t>
+      <w:proofErr w:type="spellStart"/>
+      <w:r>
+        <w:rPr>
+          <w:rFonts w:ascii="Times New Roman" w:hAnsi="Times New Roman" w:cs="Times New Roman"/>
+          <w:sz w:val="24"/>
+        </w:rPr>
+        <w:t>Sundström</w:t>
+      </w:r>
+      <w:proofErr w:type="spellEnd"/>
+      <w:r>
+        <w:rPr>
+          <w:rFonts w:ascii="Times New Roman" w:hAnsi="Times New Roman" w:cs="Times New Roman"/>
+          <w:sz w:val="24"/>
+        </w:rPr>
+        <w:t xml:space="preserve">, L., P. </w:t>
+      </w:r>
+      <w:proofErr w:type="spellStart"/>
+      <w:r>
+        <w:rPr>
+          <w:rFonts w:ascii="Times New Roman" w:hAnsi="Times New Roman" w:cs="Times New Roman"/>
+          <w:sz w:val="24"/>
+        </w:rPr>
+        <w:t>Seppä</w:t>
+      </w:r>
+      <w:proofErr w:type="spellEnd"/>
+      <w:r>
+        <w:rPr>
+          <w:rFonts w:ascii="Times New Roman" w:hAnsi="Times New Roman" w:cs="Times New Roman"/>
+          <w:sz w:val="24"/>
+        </w:rPr>
+        <w:t xml:space="preserve">, and P. </w:t>
+      </w:r>
+      <w:proofErr w:type="spellStart"/>
+      <w:r>
+        <w:rPr>
+          <w:rFonts w:ascii="Times New Roman" w:hAnsi="Times New Roman" w:cs="Times New Roman"/>
+          <w:sz w:val="24"/>
+        </w:rPr>
+        <w:t>Pamilo</w:t>
+      </w:r>
+      <w:proofErr w:type="spellEnd"/>
+      <w:r>
+        <w:rPr>
+          <w:rFonts w:ascii="Times New Roman" w:hAnsi="Times New Roman" w:cs="Times New Roman"/>
+          <w:sz w:val="24"/>
+        </w:rPr>
+        <w:t xml:space="preserve">. 2005. Genetic population structure and dispersal patterns in Formica ants — a review. Annales </w:t>
+      </w:r>
+      <w:proofErr w:type="spellStart"/>
+      <w:r>
+        <w:rPr>
+          <w:rFonts w:ascii="Times New Roman" w:hAnsi="Times New Roman" w:cs="Times New Roman"/>
+          <w:sz w:val="24"/>
+        </w:rPr>
+        <w:t>Zoologici</w:t>
+      </w:r>
+      <w:proofErr w:type="spellEnd"/>
+      <w:r>
+        <w:rPr>
+          <w:rFonts w:ascii="Times New Roman" w:hAnsi="Times New Roman" w:cs="Times New Roman"/>
+          <w:sz w:val="24"/>
+        </w:rPr>
+        <w:t xml:space="preserve"> </w:t>
+      </w:r>
+      <w:proofErr w:type="spellStart"/>
+      <w:r>
+        <w:rPr>
+          <w:rFonts w:ascii="Times New Roman" w:hAnsi="Times New Roman" w:cs="Times New Roman"/>
+          <w:sz w:val="24"/>
+        </w:rPr>
+        <w:t>Fennici</w:t>
+      </w:r>
+      <w:proofErr w:type="spellEnd"/>
+      <w:r>
+        <w:rPr>
+          <w:rFonts w:ascii="Times New Roman" w:hAnsi="Times New Roman" w:cs="Times New Roman"/>
+          <w:sz w:val="24"/>
+        </w:rPr>
+        <w:t xml:space="preserve"> 42:163–177. Finnish Zoological and Botanical Publishing Board.</w:t>
       </w:r>
     </w:p>
     <w:p>
@@ -6040,12 +6252,21 @@
           <w:sz w:val="24"/>
         </w:rPr>
       </w:pPr>
-      <w:r>
-        <w:rPr>
-          <w:rFonts w:ascii="Times New Roman" w:hAnsi="Times New Roman" w:cs="Times New Roman"/>
-          <w:sz w:val="24"/>
-        </w:rPr>
-        <w:t>Tawdros, S., M. West, and J. Purcell. 2020. Scaling relationships in Formica ants with continuous worker size variation. Insect. Soc. 67:463–472.</w:t>
+      <w:proofErr w:type="spellStart"/>
+      <w:r>
+        <w:rPr>
+          <w:rFonts w:ascii="Times New Roman" w:hAnsi="Times New Roman" w:cs="Times New Roman"/>
+          <w:sz w:val="24"/>
+        </w:rPr>
+        <w:t>Tawdros</w:t>
+      </w:r>
+      <w:proofErr w:type="spellEnd"/>
+      <w:r>
+        <w:rPr>
+          <w:rFonts w:ascii="Times New Roman" w:hAnsi="Times New Roman" w:cs="Times New Roman"/>
+          <w:sz w:val="24"/>
+        </w:rPr>
+        <w:t>, S., M. West, and J. Purcell. 2020. Scaling relationships in Formica ants with continuous worker size variation. Insect. Soc. 67:463–472.</w:t>
       </w:r>
     </w:p>
     <w:p>
@@ -6077,7 +6298,23 @@
           <w:rFonts w:ascii="Times New Roman" w:hAnsi="Times New Roman" w:cs="Times New Roman"/>
           <w:sz w:val="24"/>
         </w:rPr>
-        <w:t>Wong, M. K. L., and B. Guenard. 2017. Subterranean ants: summary and perspectives on field sampling methods, with notes on diversity and ecology (Hymenoptera: Formicidae).</w:t>
+        <w:t xml:space="preserve">Wong, M. K. L., and B. </w:t>
+      </w:r>
+      <w:proofErr w:type="spellStart"/>
+      <w:r>
+        <w:rPr>
+          <w:rFonts w:ascii="Times New Roman" w:hAnsi="Times New Roman" w:cs="Times New Roman"/>
+          <w:sz w:val="24"/>
+        </w:rPr>
+        <w:t>Guenard</w:t>
+      </w:r>
+      <w:proofErr w:type="spellEnd"/>
+      <w:r>
+        <w:rPr>
+          <w:rFonts w:ascii="Times New Roman" w:hAnsi="Times New Roman" w:cs="Times New Roman"/>
+          <w:sz w:val="24"/>
+        </w:rPr>
+        <w:t>. 2017. Subterranean ants: summary and perspectives on field sampling methods, with notes on diversity and ecology (Hymenoptera: Formicidae).</w:t>
       </w:r>
     </w:p>
     <w:p>
@@ -6611,7 +6848,6 @@
   <w:style w:type="character" w:default="1" w:styleId="DefaultParagraphFont">
     <w:name w:val="Default Paragraph Font"/>
     <w:uiPriority w:val="1"/>
-    <w:semiHidden/>
     <w:unhideWhenUsed/>
   </w:style>
   <w:style w:type="table" w:default="1" w:styleId="TableNormal">
@@ -7047,4 +7283,16 @@
     </a:ext>
   </a:extLst>
 </a:theme>
+</file>
+
+<file path=customXml/item1.xml><?xml version="1.0" encoding="utf-8"?>
+<b:Sources xmlns:b="http://schemas.openxmlformats.org/officeDocument/2006/bibliography" xmlns="http://schemas.openxmlformats.org/officeDocument/2006/bibliography" SelectedStyle="\APASixthEditionOfficeOnline.xsl" StyleName="APA" Version="6"/>
+</file>
+
+<file path=customXml/itemProps1.xml><?xml version="1.0" encoding="utf-8"?>
+<ds:datastoreItem xmlns:ds="http://schemas.openxmlformats.org/officeDocument/2006/customXml" ds:itemID="{426D709B-EDB6-4F8E-8C83-8D6F7969B02A}">
+  <ds:schemaRefs>
+    <ds:schemaRef ds:uri="http://schemas.openxmlformats.org/officeDocument/2006/bibliography"/>
+  </ds:schemaRefs>
+</ds:datastoreItem>
 </file>
</xml_diff>

<commit_message>
Nicole Kester Final Project
</commit_message>
<xml_diff>
--- a/Project/Determining the Effect that Head Width has on Task Association in Different Species of Formica Ants.docx
+++ b/Project/Determining the Effect that Head Width has on Task Association in Different Species of Formica Ants.docx
@@ -285,7 +285,39 @@
           <w:sz w:val="24"/>
           <w:szCs w:val="24"/>
         </w:rPr>
-        <w:t>It was found that as the head width increases, the chances of getting assigned NB or PF increases, while the likelihood of being assigned to HC decreases. Mound-building and subterranean groups</w:t>
+        <w:t>It was found that as the head width increases, the chances of getting assigned</w:t>
+      </w:r>
+      <w:r>
+        <w:rPr>
+          <w:rFonts w:ascii="Times New Roman" w:hAnsi="Times New Roman" w:cs="Times New Roman"/>
+          <w:sz w:val="24"/>
+          <w:szCs w:val="24"/>
+        </w:rPr>
+        <w:t xml:space="preserve"> to nest building or protein foraging</w:t>
+      </w:r>
+      <w:r>
+        <w:rPr>
+          <w:rFonts w:ascii="Times New Roman" w:hAnsi="Times New Roman" w:cs="Times New Roman"/>
+          <w:sz w:val="24"/>
+          <w:szCs w:val="24"/>
+        </w:rPr>
+        <w:t xml:space="preserve"> increases, while the likelihood of being assigned to </w:t>
+      </w:r>
+      <w:r>
+        <w:rPr>
+          <w:rFonts w:ascii="Times New Roman" w:hAnsi="Times New Roman" w:cs="Times New Roman"/>
+          <w:sz w:val="24"/>
+          <w:szCs w:val="24"/>
+        </w:rPr>
+        <w:t>honeydew collecting</w:t>
+      </w:r>
+      <w:r>
+        <w:rPr>
+          <w:rFonts w:ascii="Times New Roman" w:hAnsi="Times New Roman" w:cs="Times New Roman"/>
+          <w:sz w:val="24"/>
+          <w:szCs w:val="24"/>
+        </w:rPr>
+        <w:t xml:space="preserve"> decreases. Mound-building and subterranean groups</w:t>
       </w:r>
       <w:r>
         <w:rPr>
@@ -1201,25 +1233,7 @@
           <w:sz w:val="24"/>
           <w:szCs w:val="24"/>
         </w:rPr>
-        <w:t xml:space="preserve">performed by </w:t>
-      </w:r>
-      <w:proofErr w:type="spellStart"/>
-      <w:r>
-        <w:rPr>
-          <w:rFonts w:ascii="Times New Roman" w:hAnsi="Times New Roman" w:cs="Times New Roman"/>
-          <w:sz w:val="24"/>
-          <w:szCs w:val="24"/>
-        </w:rPr>
-        <w:t>Tawdros</w:t>
-      </w:r>
-      <w:proofErr w:type="spellEnd"/>
-      <w:r>
-        <w:rPr>
-          <w:rFonts w:ascii="Times New Roman" w:hAnsi="Times New Roman" w:cs="Times New Roman"/>
-          <w:sz w:val="24"/>
-          <w:szCs w:val="24"/>
-        </w:rPr>
-        <w:t>, West, and Purcell</w:t>
+        <w:t>performed by Tawdros, West, and Purcell</w:t>
       </w:r>
       <w:r>
         <w:rPr>
@@ -1569,102 +1583,6 @@
           <w:szCs w:val="24"/>
         </w:rPr>
         <w:t xml:space="preserve">. </w:t>
-      </w:r>
-      <w:r>
-        <w:rPr>
-          <w:rFonts w:ascii="Times New Roman" w:hAnsi="Times New Roman" w:cs="Times New Roman"/>
-          <w:sz w:val="24"/>
-          <w:szCs w:val="24"/>
-        </w:rPr>
-        <w:t xml:space="preserve">The ants collected for this study were put into categories of “consistent” or “task switchers” depending on the tasks that they were observed performing. </w:t>
-      </w:r>
-      <w:r>
-        <w:rPr>
-          <w:rFonts w:ascii="Times New Roman" w:hAnsi="Times New Roman" w:cs="Times New Roman"/>
-          <w:sz w:val="24"/>
-          <w:szCs w:val="24"/>
-          <w:highlight w:val="yellow"/>
-        </w:rPr>
-        <w:t>They found that</w:t>
-      </w:r>
-      <w:r>
-        <w:rPr>
-          <w:rFonts w:ascii="Times New Roman" w:hAnsi="Times New Roman" w:cs="Times New Roman"/>
-          <w:sz w:val="24"/>
-          <w:szCs w:val="24"/>
-          <w:highlight w:val="yellow"/>
-        </w:rPr>
-        <w:t xml:space="preserve"> 98.6% of the ants tested were in the category of “consistent” workers while 1.4% was in the “task switchers” group. This suggests that task switching was not observed often enough to make any reliable conclusions on the effect that it may have on task association</w:t>
-      </w:r>
-      <w:r>
-        <w:rPr>
-          <w:rFonts w:ascii="Times New Roman" w:hAnsi="Times New Roman" w:cs="Times New Roman"/>
-          <w:sz w:val="24"/>
-          <w:szCs w:val="24"/>
-          <w:highlight w:val="yellow"/>
-        </w:rPr>
-        <w:t xml:space="preserve"> </w:t>
-      </w:r>
-      <w:r>
-        <w:rPr>
-          <w:rFonts w:ascii="Times New Roman" w:hAnsi="Times New Roman" w:cs="Times New Roman"/>
-          <w:sz w:val="24"/>
-          <w:szCs w:val="24"/>
-          <w:highlight w:val="yellow"/>
-        </w:rPr>
-        <w:fldChar w:fldCharType="begin"/>
-      </w:r>
-      <w:r>
-        <w:rPr>
-          <w:rFonts w:ascii="Times New Roman" w:hAnsi="Times New Roman" w:cs="Times New Roman"/>
-          <w:sz w:val="24"/>
-          <w:szCs w:val="24"/>
-          <w:highlight w:val="yellow"/>
-        </w:rPr>
-        <w:instrText xml:space="preserve"> ADDIN ZOTERO_ITEM CSL_CITATION {"citationID":"mBsfxvtj","properties":{"formattedCitation":"(West 2022)","plainCitation":"(West 2022)","noteIndex":0},"citationItems":[{"id":451,"uris":["http://zotero.org/users/local/lud1V9IT/items/KL8G66AZ"],"itemData":{"id":451,"type":"thesis","abstract":"Task partitioning allows for coordination of behavior in animal societies, potentially enhancing task efficiency. Many task allocation studies focus on social insects with discrete morphological worker subcastes, such as those possessing major and minor workers with strongly differentiated body plans. Much less is known about task partitioning among size-variable workers lacking discrete morphological subcastes, like in Formica ants. Through a large-scale mark-recapture study and a controlled laboratory experiment, we investigated how worker size affects task fidelity and proficiency across Formica species with differing degrees of body size variation. Additionally, we carried out genomic analyses to identify any genetic underpinnings of size-based task partitioning in these species. In species with high levels of worker size variation, a worker’s body size is strongly correlated with the tasks it performs. Specifically, large workers specialize in nest building or protein foraging, while small workers specialize in honeydew collection. This size-task correlation is weaker, but still present, in species with less size variation among workers. Interestingly, our laboratory experiments suggest that, in Formica species with substantial intracolony size variation, large workers outperform small workers at both nest building and sugar-water collection. It is unclear whether small workers’ relatively poor performance at a task they typically perform in nature is due to limitations of our experimental design, or if small workers make other important contributions to colony efficiency. Genomic analyses reveal that both worker size and task may be under genetic control, although this is variable across species. The two phenotypes are not always genetically linked, although they appear to share some genetic associations in the most size-variable species analyzed. Combined, these studies suggest that Formica ants utilize a size-based task partitioning strategy, but the reliance on, benefits of, and genetic underpinnings of this strategy vary considerably across species. We expect social insects with varying degrees of morphological task specialization to differ in ontogeny, evolutionary history, and behavioral flexibility. Additional comparative studies will help us understand the potential costs and benefits of alternative strategies.","language":"en","publisher":"UC Riverside","source":"escholarship.org","title":"A Cross-Species Comparison of Task Partitioning in Ants Lacking Discrete Morphological Worker Subcastes","URL":"https://escholarship.org/uc/item/68k5w2wd","author":[{"family":"West","given":"Mari"}],"accessed":{"date-parts":[["2023",4,2]]},"issued":{"date-parts":[["2022"]]}}}],"schema":"https://github.com/citation-style-language/schema/raw/master/csl-citation.json"} </w:instrText>
-      </w:r>
-      <w:r>
-        <w:rPr>
-          <w:rFonts w:ascii="Times New Roman" w:hAnsi="Times New Roman" w:cs="Times New Roman"/>
-          <w:sz w:val="24"/>
-          <w:szCs w:val="24"/>
-          <w:highlight w:val="yellow"/>
-        </w:rPr>
-        <w:fldChar w:fldCharType="separate"/>
-      </w:r>
-      <w:r>
-        <w:rPr>
-          <w:rFonts w:ascii="Times New Roman" w:hAnsi="Times New Roman" w:cs="Times New Roman"/>
-          <w:sz w:val="24"/>
-          <w:highlight w:val="yellow"/>
-        </w:rPr>
-        <w:t>(West 2022)</w:t>
-      </w:r>
-      <w:r>
-        <w:rPr>
-          <w:rFonts w:ascii="Times New Roman" w:hAnsi="Times New Roman" w:cs="Times New Roman"/>
-          <w:sz w:val="24"/>
-          <w:szCs w:val="24"/>
-          <w:highlight w:val="yellow"/>
-        </w:rPr>
-        <w:fldChar w:fldCharType="end"/>
-      </w:r>
-      <w:r>
-        <w:rPr>
-          <w:rFonts w:ascii="Times New Roman" w:hAnsi="Times New Roman" w:cs="Times New Roman"/>
-          <w:sz w:val="24"/>
-          <w:szCs w:val="24"/>
-          <w:highlight w:val="yellow"/>
-        </w:rPr>
-        <w:t>.</w:t>
-      </w:r>
-      <w:r>
-        <w:rPr>
-          <w:rFonts w:ascii="Times New Roman" w:hAnsi="Times New Roman" w:cs="Times New Roman"/>
-          <w:sz w:val="24"/>
-          <w:szCs w:val="24"/>
-        </w:rPr>
-        <w:t xml:space="preserve">  </w:t>
       </w:r>
     </w:p>
     <w:p>
@@ -1955,25 +1873,7 @@
           <w:sz w:val="24"/>
           <w:szCs w:val="24"/>
         </w:rPr>
-        <w:t>enetic sequencing (</w:t>
-      </w:r>
-      <w:proofErr w:type="spellStart"/>
-      <w:r>
-        <w:rPr>
-          <w:rFonts w:ascii="Times New Roman" w:hAnsi="Times New Roman" w:cs="Times New Roman"/>
-          <w:sz w:val="24"/>
-          <w:szCs w:val="24"/>
-        </w:rPr>
-        <w:t>RADseq</w:t>
-      </w:r>
-      <w:proofErr w:type="spellEnd"/>
-      <w:r>
-        <w:rPr>
-          <w:rFonts w:ascii="Times New Roman" w:hAnsi="Times New Roman" w:cs="Times New Roman"/>
-          <w:sz w:val="24"/>
-          <w:szCs w:val="24"/>
-        </w:rPr>
-        <w:t>)</w:t>
+        <w:t>enetic sequencing (RADseq)</w:t>
       </w:r>
       <w:r>
         <w:rPr>
@@ -2009,7 +1909,6 @@
         </w:rPr>
         <w:t xml:space="preserve">F. </w:t>
       </w:r>
-      <w:proofErr w:type="spellStart"/>
       <w:r>
         <w:rPr>
           <w:rFonts w:ascii="Times New Roman" w:hAnsi="Times New Roman" w:cs="Times New Roman"/>
@@ -2030,7 +1929,6 @@
         </w:rPr>
         <w:t>ufa</w:t>
       </w:r>
-      <w:proofErr w:type="spellEnd"/>
       <w:r>
         <w:rPr>
           <w:rFonts w:ascii="Times New Roman" w:hAnsi="Times New Roman" w:cs="Times New Roman"/>
@@ -2055,37 +1953,233 @@
           <w:sz w:val="24"/>
           <w:szCs w:val="24"/>
         </w:rPr>
+        <w:t>F. rufa sp. #1</w:t>
+      </w:r>
+      <w:r>
+        <w:rPr>
+          <w:rFonts w:ascii="Times New Roman" w:hAnsi="Times New Roman" w:cs="Times New Roman"/>
+          <w:sz w:val="24"/>
+          <w:szCs w:val="24"/>
+        </w:rPr>
+        <w:t>’ and ‘</w:t>
+      </w:r>
+      <w:r>
+        <w:rPr>
+          <w:rFonts w:ascii="Times New Roman" w:hAnsi="Times New Roman" w:cs="Times New Roman"/>
+          <w:i/>
+          <w:iCs/>
+          <w:sz w:val="24"/>
+          <w:szCs w:val="24"/>
+        </w:rPr>
+        <w:t>F. rufa sp. #2</w:t>
+      </w:r>
+      <w:r>
+        <w:rPr>
+          <w:rFonts w:ascii="Times New Roman" w:hAnsi="Times New Roman" w:cs="Times New Roman"/>
+          <w:sz w:val="24"/>
+          <w:szCs w:val="24"/>
+        </w:rPr>
+        <w:t xml:space="preserve">’. </w:t>
+      </w:r>
+      <w:r>
+        <w:rPr>
+          <w:rFonts w:ascii="Times New Roman" w:hAnsi="Times New Roman" w:cs="Times New Roman"/>
+          <w:sz w:val="24"/>
+          <w:szCs w:val="24"/>
+        </w:rPr>
+        <w:t>These species were s</w:t>
+      </w:r>
+      <w:r>
+        <w:rPr>
+          <w:rFonts w:ascii="Times New Roman" w:hAnsi="Times New Roman" w:cs="Times New Roman"/>
+          <w:sz w:val="24"/>
+          <w:szCs w:val="24"/>
+        </w:rPr>
+        <w:t>eparated into mound-building and subterranean</w:t>
+      </w:r>
+      <w:r>
+        <w:rPr>
+          <w:rFonts w:ascii="Times New Roman" w:hAnsi="Times New Roman" w:cs="Times New Roman"/>
+          <w:sz w:val="24"/>
+          <w:szCs w:val="24"/>
+        </w:rPr>
+        <w:t xml:space="preserve"> groups. Mound-building groups included: </w:t>
+      </w:r>
+      <w:r>
+        <w:rPr>
+          <w:rFonts w:ascii="Times New Roman" w:hAnsi="Times New Roman" w:cs="Times New Roman"/>
+          <w:i/>
+          <w:iCs/>
+          <w:sz w:val="24"/>
+          <w:szCs w:val="24"/>
+        </w:rPr>
         <w:t xml:space="preserve">F. </w:t>
       </w:r>
-      <w:proofErr w:type="spellStart"/>
-      <w:r>
-        <w:rPr>
-          <w:rFonts w:ascii="Times New Roman" w:hAnsi="Times New Roman" w:cs="Times New Roman"/>
-          <w:i/>
-          <w:iCs/>
-          <w:sz w:val="24"/>
-          <w:szCs w:val="24"/>
-        </w:rPr>
-        <w:t>rufa</w:t>
-      </w:r>
-      <w:proofErr w:type="spellEnd"/>
-      <w:r>
-        <w:rPr>
-          <w:rFonts w:ascii="Times New Roman" w:hAnsi="Times New Roman" w:cs="Times New Roman"/>
-          <w:i/>
-          <w:iCs/>
-          <w:sz w:val="24"/>
-          <w:szCs w:val="24"/>
-        </w:rPr>
-        <w:t xml:space="preserve"> sp. #1</w:t>
-      </w:r>
-      <w:r>
-        <w:rPr>
-          <w:rFonts w:ascii="Times New Roman" w:hAnsi="Times New Roman" w:cs="Times New Roman"/>
-          <w:sz w:val="24"/>
-          <w:szCs w:val="24"/>
-        </w:rPr>
-        <w:t>’ and ‘</w:t>
+      <w:r>
+        <w:rPr>
+          <w:rFonts w:ascii="Times New Roman" w:hAnsi="Times New Roman" w:cs="Times New Roman"/>
+          <w:i/>
+          <w:iCs/>
+          <w:sz w:val="24"/>
+          <w:szCs w:val="24"/>
+        </w:rPr>
+        <w:t>a</w:t>
+      </w:r>
+      <w:r>
+        <w:rPr>
+          <w:rFonts w:ascii="Times New Roman" w:hAnsi="Times New Roman" w:cs="Times New Roman"/>
+          <w:i/>
+          <w:iCs/>
+          <w:sz w:val="24"/>
+          <w:szCs w:val="24"/>
+        </w:rPr>
+        <w:t xml:space="preserve">serva, F. </w:t>
+      </w:r>
+      <w:r>
+        <w:rPr>
+          <w:rFonts w:ascii="Times New Roman" w:hAnsi="Times New Roman" w:cs="Times New Roman"/>
+          <w:i/>
+          <w:iCs/>
+          <w:sz w:val="24"/>
+          <w:szCs w:val="24"/>
+        </w:rPr>
+        <w:t>d</w:t>
+      </w:r>
+      <w:r>
+        <w:rPr>
+          <w:rFonts w:ascii="Times New Roman" w:hAnsi="Times New Roman" w:cs="Times New Roman"/>
+          <w:i/>
+          <w:iCs/>
+          <w:sz w:val="24"/>
+          <w:szCs w:val="24"/>
+        </w:rPr>
+        <w:t xml:space="preserve">akotensis, F. </w:t>
+      </w:r>
+      <w:r>
+        <w:rPr>
+          <w:rFonts w:ascii="Times New Roman" w:hAnsi="Times New Roman" w:cs="Times New Roman"/>
+          <w:i/>
+          <w:iCs/>
+          <w:sz w:val="24"/>
+          <w:szCs w:val="24"/>
+        </w:rPr>
+        <w:t>n</w:t>
+      </w:r>
+      <w:r>
+        <w:rPr>
+          <w:rFonts w:ascii="Times New Roman" w:hAnsi="Times New Roman" w:cs="Times New Roman"/>
+          <w:i/>
+          <w:iCs/>
+          <w:sz w:val="24"/>
+          <w:szCs w:val="24"/>
+        </w:rPr>
+        <w:t xml:space="preserve">eorufibarbes, F. </w:t>
+      </w:r>
+      <w:r>
+        <w:rPr>
+          <w:rFonts w:ascii="Times New Roman" w:hAnsi="Times New Roman" w:cs="Times New Roman"/>
+          <w:i/>
+          <w:iCs/>
+          <w:sz w:val="24"/>
+          <w:szCs w:val="24"/>
+        </w:rPr>
+        <w:t>o</w:t>
+      </w:r>
+      <w:r>
+        <w:rPr>
+          <w:rFonts w:ascii="Times New Roman" w:hAnsi="Times New Roman" w:cs="Times New Roman"/>
+          <w:i/>
+          <w:iCs/>
+          <w:sz w:val="24"/>
+          <w:szCs w:val="24"/>
+        </w:rPr>
+        <w:t xml:space="preserve">bscuricentris, F. </w:t>
+      </w:r>
+      <w:r>
+        <w:rPr>
+          <w:rFonts w:ascii="Times New Roman" w:hAnsi="Times New Roman" w:cs="Times New Roman"/>
+          <w:i/>
+          <w:iCs/>
+          <w:sz w:val="24"/>
+          <w:szCs w:val="24"/>
+        </w:rPr>
+        <w:t>u</w:t>
+      </w:r>
+      <w:r>
+        <w:rPr>
+          <w:rFonts w:ascii="Times New Roman" w:hAnsi="Times New Roman" w:cs="Times New Roman"/>
+          <w:i/>
+          <w:iCs/>
+          <w:sz w:val="24"/>
+          <w:szCs w:val="24"/>
+        </w:rPr>
+        <w:t>lkei,</w:t>
+      </w:r>
+      <w:r>
+        <w:rPr>
+          <w:rFonts w:ascii="Times New Roman" w:hAnsi="Times New Roman" w:cs="Times New Roman"/>
+          <w:sz w:val="24"/>
+          <w:szCs w:val="24"/>
+        </w:rPr>
+        <w:t xml:space="preserve"> and</w:t>
+      </w:r>
+      <w:r>
+        <w:rPr>
+          <w:rFonts w:ascii="Times New Roman" w:hAnsi="Times New Roman" w:cs="Times New Roman"/>
+          <w:i/>
+          <w:iCs/>
+          <w:sz w:val="24"/>
+          <w:szCs w:val="24"/>
+        </w:rPr>
+        <w:t xml:space="preserve"> F. </w:t>
+      </w:r>
+      <w:r>
+        <w:rPr>
+          <w:rFonts w:ascii="Times New Roman" w:hAnsi="Times New Roman" w:cs="Times New Roman"/>
+          <w:i/>
+          <w:iCs/>
+          <w:sz w:val="24"/>
+          <w:szCs w:val="24"/>
+        </w:rPr>
+        <w:t>r</w:t>
+      </w:r>
+      <w:r>
+        <w:rPr>
+          <w:rFonts w:ascii="Times New Roman" w:hAnsi="Times New Roman" w:cs="Times New Roman"/>
+          <w:i/>
+          <w:iCs/>
+          <w:sz w:val="24"/>
+          <w:szCs w:val="24"/>
+        </w:rPr>
+        <w:t xml:space="preserve">ufa </w:t>
+      </w:r>
+      <w:r>
+        <w:rPr>
+          <w:rFonts w:ascii="Times New Roman" w:hAnsi="Times New Roman" w:cs="Times New Roman"/>
+          <w:i/>
+          <w:iCs/>
+          <w:sz w:val="24"/>
+          <w:szCs w:val="24"/>
+        </w:rPr>
+        <w:t>s</w:t>
+      </w:r>
+      <w:r>
+        <w:rPr>
+          <w:rFonts w:ascii="Times New Roman" w:hAnsi="Times New Roman" w:cs="Times New Roman"/>
+          <w:i/>
+          <w:iCs/>
+          <w:sz w:val="24"/>
+          <w:szCs w:val="24"/>
+        </w:rPr>
+        <w:t>p. #2.</w:t>
+      </w:r>
+      <w:r>
+        <w:rPr>
+          <w:rFonts w:ascii="Times New Roman" w:hAnsi="Times New Roman" w:cs="Times New Roman"/>
+          <w:sz w:val="24"/>
+          <w:szCs w:val="24"/>
+        </w:rPr>
+        <w:t xml:space="preserve"> The subterranean groups consisted of </w:t>
       </w:r>
       <w:r>
         <w:rPr>
@@ -2097,135 +2191,26 @@
         </w:rPr>
         <w:t xml:space="preserve">F. </w:t>
       </w:r>
-      <w:proofErr w:type="spellStart"/>
-      <w:r>
-        <w:rPr>
-          <w:rFonts w:ascii="Times New Roman" w:hAnsi="Times New Roman" w:cs="Times New Roman"/>
-          <w:i/>
-          <w:iCs/>
-          <w:sz w:val="24"/>
-          <w:szCs w:val="24"/>
-        </w:rPr>
-        <w:t>rufa</w:t>
-      </w:r>
-      <w:proofErr w:type="spellEnd"/>
-      <w:r>
-        <w:rPr>
-          <w:rFonts w:ascii="Times New Roman" w:hAnsi="Times New Roman" w:cs="Times New Roman"/>
-          <w:i/>
-          <w:iCs/>
-          <w:sz w:val="24"/>
-          <w:szCs w:val="24"/>
-        </w:rPr>
-        <w:t xml:space="preserve"> sp. #2</w:t>
-      </w:r>
-      <w:r>
-        <w:rPr>
-          <w:rFonts w:ascii="Times New Roman" w:hAnsi="Times New Roman" w:cs="Times New Roman"/>
-          <w:sz w:val="24"/>
-          <w:szCs w:val="24"/>
-        </w:rPr>
-        <w:t xml:space="preserve">’. </w:t>
-      </w:r>
-      <w:r>
-        <w:rPr>
-          <w:rFonts w:ascii="Times New Roman" w:hAnsi="Times New Roman" w:cs="Times New Roman"/>
-          <w:sz w:val="24"/>
-          <w:szCs w:val="24"/>
-        </w:rPr>
-        <w:t>These species were s</w:t>
-      </w:r>
-      <w:r>
-        <w:rPr>
-          <w:rFonts w:ascii="Times New Roman" w:hAnsi="Times New Roman" w:cs="Times New Roman"/>
-          <w:sz w:val="24"/>
-          <w:szCs w:val="24"/>
-        </w:rPr>
-        <w:t>eparated into mound-building and subterranean</w:t>
-      </w:r>
-      <w:r>
-        <w:rPr>
-          <w:rFonts w:ascii="Times New Roman" w:hAnsi="Times New Roman" w:cs="Times New Roman"/>
-          <w:sz w:val="24"/>
-          <w:szCs w:val="24"/>
-        </w:rPr>
-        <w:t xml:space="preserve"> groups. Mound-building groups included: </w:t>
-      </w:r>
-      <w:r>
-        <w:rPr>
-          <w:rFonts w:ascii="Times New Roman" w:hAnsi="Times New Roman" w:cs="Times New Roman"/>
-          <w:i/>
-          <w:iCs/>
-          <w:sz w:val="24"/>
-          <w:szCs w:val="24"/>
-        </w:rPr>
-        <w:t xml:space="preserve">F. </w:t>
-      </w:r>
-      <w:proofErr w:type="spellStart"/>
-      <w:r>
-        <w:rPr>
-          <w:rFonts w:ascii="Times New Roman" w:hAnsi="Times New Roman" w:cs="Times New Roman"/>
-          <w:i/>
-          <w:iCs/>
-          <w:sz w:val="24"/>
-          <w:szCs w:val="24"/>
-        </w:rPr>
-        <w:t>a</w:t>
-      </w:r>
-      <w:r>
-        <w:rPr>
-          <w:rFonts w:ascii="Times New Roman" w:hAnsi="Times New Roman" w:cs="Times New Roman"/>
-          <w:i/>
-          <w:iCs/>
-          <w:sz w:val="24"/>
-          <w:szCs w:val="24"/>
-        </w:rPr>
-        <w:t>serva</w:t>
-      </w:r>
-      <w:proofErr w:type="spellEnd"/>
-      <w:r>
-        <w:rPr>
-          <w:rFonts w:ascii="Times New Roman" w:hAnsi="Times New Roman" w:cs="Times New Roman"/>
-          <w:i/>
-          <w:iCs/>
-          <w:sz w:val="24"/>
-          <w:szCs w:val="24"/>
-        </w:rPr>
-        <w:t xml:space="preserve">, F. </w:t>
-      </w:r>
-      <w:proofErr w:type="spellStart"/>
-      <w:r>
-        <w:rPr>
-          <w:rFonts w:ascii="Times New Roman" w:hAnsi="Times New Roman" w:cs="Times New Roman"/>
-          <w:i/>
-          <w:iCs/>
-          <w:sz w:val="24"/>
-          <w:szCs w:val="24"/>
-        </w:rPr>
-        <w:t>d</w:t>
-      </w:r>
-      <w:r>
-        <w:rPr>
-          <w:rFonts w:ascii="Times New Roman" w:hAnsi="Times New Roman" w:cs="Times New Roman"/>
-          <w:i/>
-          <w:iCs/>
-          <w:sz w:val="24"/>
-          <w:szCs w:val="24"/>
-        </w:rPr>
-        <w:t>akotensis</w:t>
-      </w:r>
-      <w:proofErr w:type="spellEnd"/>
-      <w:r>
-        <w:rPr>
-          <w:rFonts w:ascii="Times New Roman" w:hAnsi="Times New Roman" w:cs="Times New Roman"/>
-          <w:i/>
-          <w:iCs/>
-          <w:sz w:val="24"/>
-          <w:szCs w:val="24"/>
-        </w:rPr>
-        <w:t xml:space="preserve">, F. </w:t>
-      </w:r>
-      <w:proofErr w:type="spellStart"/>
+      <w:r>
+        <w:rPr>
+          <w:rFonts w:ascii="Times New Roman" w:hAnsi="Times New Roman" w:cs="Times New Roman"/>
+          <w:i/>
+          <w:iCs/>
+          <w:sz w:val="24"/>
+          <w:szCs w:val="24"/>
+        </w:rPr>
+        <w:t>g</w:t>
+      </w:r>
+      <w:r>
+        <w:rPr>
+          <w:rFonts w:ascii="Times New Roman" w:hAnsi="Times New Roman" w:cs="Times New Roman"/>
+          <w:i/>
+          <w:iCs/>
+          <w:sz w:val="24"/>
+          <w:szCs w:val="24"/>
+        </w:rPr>
+        <w:t xml:space="preserve">lacialis, F. </w:t>
+      </w:r>
       <w:r>
         <w:rPr>
           <w:rFonts w:ascii="Times New Roman" w:hAnsi="Times New Roman" w:cs="Times New Roman"/>
@@ -2244,123 +2229,28 @@
           <w:sz w:val="24"/>
           <w:szCs w:val="24"/>
         </w:rPr>
-        <w:t>eorufibarbes</w:t>
-      </w:r>
-      <w:proofErr w:type="spellEnd"/>
-      <w:r>
-        <w:rPr>
-          <w:rFonts w:ascii="Times New Roman" w:hAnsi="Times New Roman" w:cs="Times New Roman"/>
-          <w:i/>
-          <w:iCs/>
-          <w:sz w:val="24"/>
-          <w:szCs w:val="24"/>
-        </w:rPr>
-        <w:t xml:space="preserve">, F. </w:t>
-      </w:r>
-      <w:proofErr w:type="spellStart"/>
-      <w:r>
-        <w:rPr>
-          <w:rFonts w:ascii="Times New Roman" w:hAnsi="Times New Roman" w:cs="Times New Roman"/>
-          <w:i/>
-          <w:iCs/>
-          <w:sz w:val="24"/>
-          <w:szCs w:val="24"/>
-        </w:rPr>
-        <w:t>o</w:t>
-      </w:r>
-      <w:r>
-        <w:rPr>
-          <w:rFonts w:ascii="Times New Roman" w:hAnsi="Times New Roman" w:cs="Times New Roman"/>
-          <w:i/>
-          <w:iCs/>
-          <w:sz w:val="24"/>
-          <w:szCs w:val="24"/>
-        </w:rPr>
-        <w:t>bscuricentris</w:t>
-      </w:r>
-      <w:proofErr w:type="spellEnd"/>
-      <w:r>
-        <w:rPr>
-          <w:rFonts w:ascii="Times New Roman" w:hAnsi="Times New Roman" w:cs="Times New Roman"/>
-          <w:i/>
-          <w:iCs/>
-          <w:sz w:val="24"/>
-          <w:szCs w:val="24"/>
-        </w:rPr>
-        <w:t xml:space="preserve">, F. </w:t>
-      </w:r>
-      <w:proofErr w:type="spellStart"/>
-      <w:r>
-        <w:rPr>
-          <w:rFonts w:ascii="Times New Roman" w:hAnsi="Times New Roman" w:cs="Times New Roman"/>
-          <w:i/>
-          <w:iCs/>
-          <w:sz w:val="24"/>
-          <w:szCs w:val="24"/>
-        </w:rPr>
-        <w:t>u</w:t>
-      </w:r>
-      <w:r>
-        <w:rPr>
-          <w:rFonts w:ascii="Times New Roman" w:hAnsi="Times New Roman" w:cs="Times New Roman"/>
-          <w:i/>
-          <w:iCs/>
-          <w:sz w:val="24"/>
-          <w:szCs w:val="24"/>
-        </w:rPr>
-        <w:t>lkei</w:t>
-      </w:r>
-      <w:proofErr w:type="spellEnd"/>
-      <w:r>
-        <w:rPr>
-          <w:rFonts w:ascii="Times New Roman" w:hAnsi="Times New Roman" w:cs="Times New Roman"/>
-          <w:i/>
-          <w:iCs/>
-          <w:sz w:val="24"/>
-          <w:szCs w:val="24"/>
-        </w:rPr>
-        <w:t>,</w:t>
-      </w:r>
-      <w:r>
-        <w:rPr>
-          <w:rFonts w:ascii="Times New Roman" w:hAnsi="Times New Roman" w:cs="Times New Roman"/>
-          <w:sz w:val="24"/>
-          <w:szCs w:val="24"/>
-        </w:rPr>
-        <w:t xml:space="preserve"> and</w:t>
-      </w:r>
-      <w:r>
-        <w:rPr>
-          <w:rFonts w:ascii="Times New Roman" w:hAnsi="Times New Roman" w:cs="Times New Roman"/>
-          <w:i/>
-          <w:iCs/>
-          <w:sz w:val="24"/>
-          <w:szCs w:val="24"/>
-        </w:rPr>
-        <w:t xml:space="preserve"> F. </w:t>
-      </w:r>
-      <w:proofErr w:type="spellStart"/>
-      <w:r>
-        <w:rPr>
-          <w:rFonts w:ascii="Times New Roman" w:hAnsi="Times New Roman" w:cs="Times New Roman"/>
-          <w:i/>
-          <w:iCs/>
-          <w:sz w:val="24"/>
-          <w:szCs w:val="24"/>
-        </w:rPr>
-        <w:t>r</w:t>
-      </w:r>
-      <w:r>
-        <w:rPr>
-          <w:rFonts w:ascii="Times New Roman" w:hAnsi="Times New Roman" w:cs="Times New Roman"/>
-          <w:i/>
-          <w:iCs/>
-          <w:sz w:val="24"/>
-          <w:szCs w:val="24"/>
-        </w:rPr>
-        <w:t>ufa</w:t>
-      </w:r>
-      <w:proofErr w:type="spellEnd"/>
+        <w:t xml:space="preserve">eoclara, F. </w:t>
+      </w:r>
+      <w:r>
+        <w:rPr>
+          <w:rFonts w:ascii="Times New Roman" w:hAnsi="Times New Roman" w:cs="Times New Roman"/>
+          <w:i/>
+          <w:iCs/>
+          <w:sz w:val="24"/>
+          <w:szCs w:val="24"/>
+        </w:rPr>
+        <w:t>p</w:t>
+      </w:r>
+      <w:r>
+        <w:rPr>
+          <w:rFonts w:ascii="Times New Roman" w:hAnsi="Times New Roman" w:cs="Times New Roman"/>
+          <w:i/>
+          <w:iCs/>
+          <w:sz w:val="24"/>
+          <w:szCs w:val="24"/>
+        </w:rPr>
+        <w:t>odzolica,</w:t>
+      </w:r>
       <w:r>
         <w:rPr>
           <w:rFonts w:ascii="Times New Roman" w:hAnsi="Times New Roman" w:cs="Times New Roman"/>
@@ -2374,138 +2264,6 @@
       <w:r>
         <w:rPr>
           <w:rFonts w:ascii="Times New Roman" w:hAnsi="Times New Roman" w:cs="Times New Roman"/>
-          <w:i/>
-          <w:iCs/>
-          <w:sz w:val="24"/>
-          <w:szCs w:val="24"/>
-        </w:rPr>
-        <w:t>s</w:t>
-      </w:r>
-      <w:r>
-        <w:rPr>
-          <w:rFonts w:ascii="Times New Roman" w:hAnsi="Times New Roman" w:cs="Times New Roman"/>
-          <w:i/>
-          <w:iCs/>
-          <w:sz w:val="24"/>
-          <w:szCs w:val="24"/>
-        </w:rPr>
-        <w:t>p. #2.</w:t>
-      </w:r>
-      <w:r>
-        <w:rPr>
-          <w:rFonts w:ascii="Times New Roman" w:hAnsi="Times New Roman" w:cs="Times New Roman"/>
-          <w:sz w:val="24"/>
-          <w:szCs w:val="24"/>
-        </w:rPr>
-        <w:t xml:space="preserve"> The subterranean groups consisted of </w:t>
-      </w:r>
-      <w:r>
-        <w:rPr>
-          <w:rFonts w:ascii="Times New Roman" w:hAnsi="Times New Roman" w:cs="Times New Roman"/>
-          <w:i/>
-          <w:iCs/>
-          <w:sz w:val="24"/>
-          <w:szCs w:val="24"/>
-        </w:rPr>
-        <w:t xml:space="preserve">F. </w:t>
-      </w:r>
-      <w:r>
-        <w:rPr>
-          <w:rFonts w:ascii="Times New Roman" w:hAnsi="Times New Roman" w:cs="Times New Roman"/>
-          <w:i/>
-          <w:iCs/>
-          <w:sz w:val="24"/>
-          <w:szCs w:val="24"/>
-        </w:rPr>
-        <w:t>g</w:t>
-      </w:r>
-      <w:r>
-        <w:rPr>
-          <w:rFonts w:ascii="Times New Roman" w:hAnsi="Times New Roman" w:cs="Times New Roman"/>
-          <w:i/>
-          <w:iCs/>
-          <w:sz w:val="24"/>
-          <w:szCs w:val="24"/>
-        </w:rPr>
-        <w:t xml:space="preserve">lacialis, F. </w:t>
-      </w:r>
-      <w:proofErr w:type="spellStart"/>
-      <w:r>
-        <w:rPr>
-          <w:rFonts w:ascii="Times New Roman" w:hAnsi="Times New Roman" w:cs="Times New Roman"/>
-          <w:i/>
-          <w:iCs/>
-          <w:sz w:val="24"/>
-          <w:szCs w:val="24"/>
-        </w:rPr>
-        <w:t>n</w:t>
-      </w:r>
-      <w:r>
-        <w:rPr>
-          <w:rFonts w:ascii="Times New Roman" w:hAnsi="Times New Roman" w:cs="Times New Roman"/>
-          <w:i/>
-          <w:iCs/>
-          <w:sz w:val="24"/>
-          <w:szCs w:val="24"/>
-        </w:rPr>
-        <w:t>eoclara</w:t>
-      </w:r>
-      <w:proofErr w:type="spellEnd"/>
-      <w:r>
-        <w:rPr>
-          <w:rFonts w:ascii="Times New Roman" w:hAnsi="Times New Roman" w:cs="Times New Roman"/>
-          <w:i/>
-          <w:iCs/>
-          <w:sz w:val="24"/>
-          <w:szCs w:val="24"/>
-        </w:rPr>
-        <w:t xml:space="preserve">, F. </w:t>
-      </w:r>
-      <w:proofErr w:type="spellStart"/>
-      <w:r>
-        <w:rPr>
-          <w:rFonts w:ascii="Times New Roman" w:hAnsi="Times New Roman" w:cs="Times New Roman"/>
-          <w:i/>
-          <w:iCs/>
-          <w:sz w:val="24"/>
-          <w:szCs w:val="24"/>
-        </w:rPr>
-        <w:t>p</w:t>
-      </w:r>
-      <w:r>
-        <w:rPr>
-          <w:rFonts w:ascii="Times New Roman" w:hAnsi="Times New Roman" w:cs="Times New Roman"/>
-          <w:i/>
-          <w:iCs/>
-          <w:sz w:val="24"/>
-          <w:szCs w:val="24"/>
-        </w:rPr>
-        <w:t>odzolica</w:t>
-      </w:r>
-      <w:proofErr w:type="spellEnd"/>
-      <w:r>
-        <w:rPr>
-          <w:rFonts w:ascii="Times New Roman" w:hAnsi="Times New Roman" w:cs="Times New Roman"/>
-          <w:i/>
-          <w:iCs/>
-          <w:sz w:val="24"/>
-          <w:szCs w:val="24"/>
-        </w:rPr>
-        <w:t>,</w:t>
-      </w:r>
-      <w:r>
-        <w:rPr>
-          <w:rFonts w:ascii="Times New Roman" w:hAnsi="Times New Roman" w:cs="Times New Roman"/>
-          <w:i/>
-          <w:iCs/>
-          <w:sz w:val="24"/>
-          <w:szCs w:val="24"/>
-        </w:rPr>
-        <w:t xml:space="preserve"> </w:t>
-      </w:r>
-      <w:r>
-        <w:rPr>
-          <w:rFonts w:ascii="Times New Roman" w:hAnsi="Times New Roman" w:cs="Times New Roman"/>
           <w:sz w:val="24"/>
           <w:szCs w:val="24"/>
         </w:rPr>
@@ -2529,39 +2287,17 @@
           <w:sz w:val="24"/>
           <w:szCs w:val="24"/>
         </w:rPr>
-        <w:t xml:space="preserve"> </w:t>
-      </w:r>
-      <w:proofErr w:type="spellStart"/>
-      <w:r>
-        <w:rPr>
-          <w:rFonts w:ascii="Times New Roman" w:hAnsi="Times New Roman" w:cs="Times New Roman"/>
-          <w:i/>
-          <w:iCs/>
-          <w:sz w:val="24"/>
-          <w:szCs w:val="24"/>
-        </w:rPr>
-        <w:t>r</w:t>
-      </w:r>
-      <w:r>
-        <w:rPr>
-          <w:rFonts w:ascii="Times New Roman" w:hAnsi="Times New Roman" w:cs="Times New Roman"/>
-          <w:i/>
-          <w:iCs/>
-          <w:sz w:val="24"/>
-          <w:szCs w:val="24"/>
-        </w:rPr>
-        <w:t>ufa</w:t>
-      </w:r>
-      <w:proofErr w:type="spellEnd"/>
-      <w:r>
-        <w:rPr>
-          <w:rFonts w:ascii="Times New Roman" w:hAnsi="Times New Roman" w:cs="Times New Roman"/>
-          <w:i/>
-          <w:iCs/>
-          <w:sz w:val="24"/>
-          <w:szCs w:val="24"/>
-        </w:rPr>
-        <w:t xml:space="preserve"> </w:t>
+        <w:t xml:space="preserve"> r</w:t>
+      </w:r>
+      <w:r>
+        <w:rPr>
+          <w:rFonts w:ascii="Times New Roman" w:hAnsi="Times New Roman" w:cs="Times New Roman"/>
+          <w:i/>
+          <w:iCs/>
+          <w:sz w:val="24"/>
+          <w:szCs w:val="24"/>
+        </w:rPr>
+        <w:t xml:space="preserve">ufa </w:t>
       </w:r>
       <w:r>
         <w:rPr>
@@ -2781,7 +2517,6 @@
         </w:rPr>
         <w:t xml:space="preserve">The </w:t>
       </w:r>
-      <w:proofErr w:type="spellStart"/>
       <w:r>
         <w:rPr>
           <w:rFonts w:ascii="Times New Roman" w:hAnsi="Times New Roman" w:cs="Times New Roman"/>
@@ -2792,7 +2527,6 @@
         </w:rPr>
         <w:t>nnet</w:t>
       </w:r>
-      <w:proofErr w:type="spellEnd"/>
       <w:r>
         <w:rPr>
           <w:rFonts w:ascii="Times New Roman" w:hAnsi="Times New Roman" w:cs="Times New Roman"/>
@@ -2831,25 +2565,7 @@
           <w:sz w:val="24"/>
           <w:szCs w:val="24"/>
         </w:rPr>
-        <w:t xml:space="preserve">The response level of each task was predicted using the </w:t>
-      </w:r>
-      <w:proofErr w:type="spellStart"/>
-      <w:r>
-        <w:rPr>
-          <w:rFonts w:ascii="Times New Roman" w:hAnsi="Times New Roman" w:cs="Times New Roman"/>
-          <w:sz w:val="24"/>
-          <w:szCs w:val="24"/>
-        </w:rPr>
-        <w:t>ggeffects</w:t>
-      </w:r>
-      <w:proofErr w:type="spellEnd"/>
-      <w:r>
-        <w:rPr>
-          <w:rFonts w:ascii="Times New Roman" w:hAnsi="Times New Roman" w:cs="Times New Roman"/>
-          <w:sz w:val="24"/>
-          <w:szCs w:val="24"/>
-        </w:rPr>
-        <w:t xml:space="preserve"> function in R.</w:t>
+        <w:t>The response level of each task was predicted using the ggeffects function in R.</w:t>
       </w:r>
       <w:r>
         <w:rPr>
@@ -2899,7 +2615,6 @@
         </w:rPr>
         <w:t xml:space="preserve">A generalized linear model was performed using the </w:t>
       </w:r>
-      <w:proofErr w:type="spellStart"/>
       <w:r>
         <w:rPr>
           <w:rFonts w:ascii="Times New Roman" w:hAnsi="Times New Roman" w:cs="Times New Roman"/>
@@ -2910,7 +2625,6 @@
         </w:rPr>
         <w:t>glm</w:t>
       </w:r>
-      <w:proofErr w:type="spellEnd"/>
       <w:r>
         <w:rPr>
           <w:rFonts w:ascii="Times New Roman" w:hAnsi="Times New Roman" w:cs="Times New Roman"/>
@@ -2972,7 +2686,6 @@
         </w:rPr>
         <w:t xml:space="preserve">Formica </w:t>
       </w:r>
-      <w:proofErr w:type="spellStart"/>
       <w:r>
         <w:rPr>
           <w:rFonts w:ascii="Times New Roman" w:hAnsi="Times New Roman" w:cs="Times New Roman"/>
@@ -2993,7 +2706,6 @@
         </w:rPr>
         <w:t>serva</w:t>
       </w:r>
-      <w:proofErr w:type="spellEnd"/>
       <w:r>
         <w:rPr>
           <w:rFonts w:ascii="Times New Roman" w:hAnsi="Times New Roman" w:cs="Times New Roman"/>
@@ -3004,7 +2716,6 @@
         </w:rPr>
         <w:t xml:space="preserve">, F. </w:t>
       </w:r>
-      <w:proofErr w:type="spellStart"/>
       <w:r>
         <w:rPr>
           <w:rFonts w:ascii="Times New Roman" w:hAnsi="Times New Roman" w:cs="Times New Roman"/>
@@ -3023,9 +2734,288 @@
           <w:sz w:val="24"/>
           <w:szCs w:val="24"/>
         </w:rPr>
-        <w:t>bscuriventris</w:t>
-      </w:r>
-      <w:proofErr w:type="spellEnd"/>
+        <w:t xml:space="preserve">bscuriventris, F. </w:t>
+      </w:r>
+      <w:r>
+        <w:rPr>
+          <w:rFonts w:ascii="Times New Roman" w:hAnsi="Times New Roman" w:cs="Times New Roman"/>
+          <w:i/>
+          <w:iCs/>
+          <w:sz w:val="24"/>
+          <w:szCs w:val="24"/>
+        </w:rPr>
+        <w:t>u</w:t>
+      </w:r>
+      <w:r>
+        <w:rPr>
+          <w:rFonts w:ascii="Times New Roman" w:hAnsi="Times New Roman" w:cs="Times New Roman"/>
+          <w:i/>
+          <w:iCs/>
+          <w:sz w:val="24"/>
+          <w:szCs w:val="24"/>
+        </w:rPr>
+        <w:t xml:space="preserve">lkei, F. </w:t>
+      </w:r>
+      <w:r>
+        <w:rPr>
+          <w:rFonts w:ascii="Times New Roman" w:hAnsi="Times New Roman" w:cs="Times New Roman"/>
+          <w:i/>
+          <w:iCs/>
+          <w:sz w:val="24"/>
+          <w:szCs w:val="24"/>
+        </w:rPr>
+        <w:t>r</w:t>
+      </w:r>
+      <w:r>
+        <w:rPr>
+          <w:rFonts w:ascii="Times New Roman" w:hAnsi="Times New Roman" w:cs="Times New Roman"/>
+          <w:i/>
+          <w:iCs/>
+          <w:sz w:val="24"/>
+          <w:szCs w:val="24"/>
+        </w:rPr>
+        <w:t xml:space="preserve">ufa </w:t>
+      </w:r>
+      <w:r>
+        <w:rPr>
+          <w:rFonts w:ascii="Times New Roman" w:hAnsi="Times New Roman" w:cs="Times New Roman"/>
+          <w:i/>
+          <w:iCs/>
+          <w:sz w:val="24"/>
+          <w:szCs w:val="24"/>
+        </w:rPr>
+        <w:t>s</w:t>
+      </w:r>
+      <w:r>
+        <w:rPr>
+          <w:rFonts w:ascii="Times New Roman" w:hAnsi="Times New Roman" w:cs="Times New Roman"/>
+          <w:i/>
+          <w:iCs/>
+          <w:sz w:val="24"/>
+          <w:szCs w:val="24"/>
+        </w:rPr>
+        <w:t>p. #1,</w:t>
+      </w:r>
+      <w:r>
+        <w:rPr>
+          <w:rFonts w:ascii="Times New Roman" w:hAnsi="Times New Roman" w:cs="Times New Roman"/>
+          <w:sz w:val="24"/>
+          <w:szCs w:val="24"/>
+        </w:rPr>
+        <w:t xml:space="preserve"> and</w:t>
+      </w:r>
+      <w:r>
+        <w:rPr>
+          <w:rFonts w:ascii="Times New Roman" w:hAnsi="Times New Roman" w:cs="Times New Roman"/>
+          <w:i/>
+          <w:iCs/>
+          <w:sz w:val="24"/>
+          <w:szCs w:val="24"/>
+        </w:rPr>
+        <w:t xml:space="preserve"> F. </w:t>
+      </w:r>
+      <w:r>
+        <w:rPr>
+          <w:rFonts w:ascii="Times New Roman" w:hAnsi="Times New Roman" w:cs="Times New Roman"/>
+          <w:i/>
+          <w:iCs/>
+          <w:sz w:val="24"/>
+          <w:szCs w:val="24"/>
+        </w:rPr>
+        <w:t>r</w:t>
+      </w:r>
+      <w:r>
+        <w:rPr>
+          <w:rFonts w:ascii="Times New Roman" w:hAnsi="Times New Roman" w:cs="Times New Roman"/>
+          <w:i/>
+          <w:iCs/>
+          <w:sz w:val="24"/>
+          <w:szCs w:val="24"/>
+        </w:rPr>
+        <w:t xml:space="preserve">ufa </w:t>
+      </w:r>
+      <w:r>
+        <w:rPr>
+          <w:rFonts w:ascii="Times New Roman" w:hAnsi="Times New Roman" w:cs="Times New Roman"/>
+          <w:i/>
+          <w:iCs/>
+          <w:sz w:val="24"/>
+          <w:szCs w:val="24"/>
+        </w:rPr>
+        <w:t>s</w:t>
+      </w:r>
+      <w:r>
+        <w:rPr>
+          <w:rFonts w:ascii="Times New Roman" w:hAnsi="Times New Roman" w:cs="Times New Roman"/>
+          <w:i/>
+          <w:iCs/>
+          <w:sz w:val="24"/>
+          <w:szCs w:val="24"/>
+        </w:rPr>
+        <w:t>p. #2</w:t>
+      </w:r>
+      <w:r>
+        <w:rPr>
+          <w:rFonts w:ascii="Times New Roman" w:hAnsi="Times New Roman" w:cs="Times New Roman"/>
+          <w:sz w:val="24"/>
+          <w:szCs w:val="24"/>
+        </w:rPr>
+        <w:t xml:space="preserve">, all show </w:t>
+      </w:r>
+      <w:r>
+        <w:rPr>
+          <w:rFonts w:ascii="Times New Roman" w:hAnsi="Times New Roman" w:cs="Times New Roman"/>
+          <w:sz w:val="24"/>
+          <w:szCs w:val="24"/>
+        </w:rPr>
+        <w:t>a statistically clear difference</w:t>
+      </w:r>
+      <w:r>
+        <w:rPr>
+          <w:rFonts w:ascii="Times New Roman" w:hAnsi="Times New Roman" w:cs="Times New Roman"/>
+          <w:sz w:val="24"/>
+          <w:szCs w:val="24"/>
+        </w:rPr>
+        <w:t xml:space="preserve"> between ant head width of those selected for the honeydew collecting task when compared to the nest builders and protein foragers. </w:t>
+      </w:r>
+      <w:r>
+        <w:rPr>
+          <w:rFonts w:ascii="Times New Roman" w:hAnsi="Times New Roman" w:cs="Times New Roman"/>
+          <w:i/>
+          <w:iCs/>
+          <w:sz w:val="24"/>
+          <w:szCs w:val="24"/>
+        </w:rPr>
+        <w:t>F</w:t>
+      </w:r>
+      <w:r>
+        <w:rPr>
+          <w:rFonts w:ascii="Times New Roman" w:hAnsi="Times New Roman" w:cs="Times New Roman"/>
+          <w:i/>
+          <w:iCs/>
+          <w:sz w:val="24"/>
+          <w:szCs w:val="24"/>
+        </w:rPr>
+        <w:t xml:space="preserve">. </w:t>
+      </w:r>
+      <w:r>
+        <w:rPr>
+          <w:rFonts w:ascii="Times New Roman" w:hAnsi="Times New Roman" w:cs="Times New Roman"/>
+          <w:i/>
+          <w:iCs/>
+          <w:sz w:val="24"/>
+          <w:szCs w:val="24"/>
+        </w:rPr>
+        <w:t>d</w:t>
+      </w:r>
+      <w:r>
+        <w:rPr>
+          <w:rFonts w:ascii="Times New Roman" w:hAnsi="Times New Roman" w:cs="Times New Roman"/>
+          <w:i/>
+          <w:iCs/>
+          <w:sz w:val="24"/>
+          <w:szCs w:val="24"/>
+        </w:rPr>
+        <w:t>akotensis</w:t>
+      </w:r>
+      <w:r>
+        <w:rPr>
+          <w:rFonts w:ascii="Times New Roman" w:hAnsi="Times New Roman" w:cs="Times New Roman"/>
+          <w:i/>
+          <w:iCs/>
+          <w:sz w:val="24"/>
+          <w:szCs w:val="24"/>
+        </w:rPr>
+        <w:t>,</w:t>
+      </w:r>
+      <w:r>
+        <w:rPr>
+          <w:rFonts w:ascii="Times New Roman" w:hAnsi="Times New Roman" w:cs="Times New Roman"/>
+          <w:i/>
+          <w:iCs/>
+          <w:sz w:val="24"/>
+          <w:szCs w:val="24"/>
+        </w:rPr>
+        <w:t xml:space="preserve"> F. </w:t>
+      </w:r>
+      <w:r>
+        <w:rPr>
+          <w:rFonts w:ascii="Times New Roman" w:hAnsi="Times New Roman" w:cs="Times New Roman"/>
+          <w:i/>
+          <w:iCs/>
+          <w:sz w:val="24"/>
+          <w:szCs w:val="24"/>
+        </w:rPr>
+        <w:t>n</w:t>
+      </w:r>
+      <w:r>
+        <w:rPr>
+          <w:rFonts w:ascii="Times New Roman" w:hAnsi="Times New Roman" w:cs="Times New Roman"/>
+          <w:i/>
+          <w:iCs/>
+          <w:sz w:val="24"/>
+          <w:szCs w:val="24"/>
+        </w:rPr>
+        <w:t>eorufibarbes</w:t>
+      </w:r>
+      <w:r>
+        <w:rPr>
+          <w:rFonts w:ascii="Times New Roman" w:hAnsi="Times New Roman" w:cs="Times New Roman"/>
+          <w:sz w:val="24"/>
+          <w:szCs w:val="24"/>
+        </w:rPr>
+        <w:t xml:space="preserve">, </w:t>
+      </w:r>
+      <w:r>
+        <w:rPr>
+          <w:rFonts w:ascii="Times New Roman" w:hAnsi="Times New Roman" w:cs="Times New Roman"/>
+          <w:i/>
+          <w:iCs/>
+          <w:sz w:val="24"/>
+          <w:szCs w:val="24"/>
+        </w:rPr>
+        <w:t>F</w:t>
+      </w:r>
+      <w:r>
+        <w:rPr>
+          <w:rFonts w:ascii="Times New Roman" w:hAnsi="Times New Roman" w:cs="Times New Roman"/>
+          <w:i/>
+          <w:iCs/>
+          <w:sz w:val="24"/>
+          <w:szCs w:val="24"/>
+        </w:rPr>
+        <w:t>.</w:t>
+      </w:r>
+      <w:r>
+        <w:rPr>
+          <w:rFonts w:ascii="Times New Roman" w:hAnsi="Times New Roman" w:cs="Times New Roman"/>
+          <w:i/>
+          <w:iCs/>
+          <w:sz w:val="24"/>
+          <w:szCs w:val="24"/>
+        </w:rPr>
+        <w:t xml:space="preserve"> </w:t>
+      </w:r>
+      <w:r>
+        <w:rPr>
+          <w:rFonts w:ascii="Times New Roman" w:hAnsi="Times New Roman" w:cs="Times New Roman"/>
+          <w:i/>
+          <w:iCs/>
+          <w:sz w:val="24"/>
+          <w:szCs w:val="24"/>
+        </w:rPr>
+        <w:t>g</w:t>
+      </w:r>
+      <w:r>
+        <w:rPr>
+          <w:rFonts w:ascii="Times New Roman" w:hAnsi="Times New Roman" w:cs="Times New Roman"/>
+          <w:i/>
+          <w:iCs/>
+          <w:sz w:val="24"/>
+          <w:szCs w:val="24"/>
+        </w:rPr>
+        <w:t>lacialis</w:t>
+      </w:r>
       <w:r>
         <w:rPr>
           <w:rFonts w:ascii="Times New Roman" w:hAnsi="Times New Roman" w:cs="Times New Roman"/>
@@ -3036,247 +3026,6 @@
         </w:rPr>
         <w:t xml:space="preserve">, F. </w:t>
       </w:r>
-      <w:proofErr w:type="spellStart"/>
-      <w:r>
-        <w:rPr>
-          <w:rFonts w:ascii="Times New Roman" w:hAnsi="Times New Roman" w:cs="Times New Roman"/>
-          <w:i/>
-          <w:iCs/>
-          <w:sz w:val="24"/>
-          <w:szCs w:val="24"/>
-        </w:rPr>
-        <w:t>u</w:t>
-      </w:r>
-      <w:r>
-        <w:rPr>
-          <w:rFonts w:ascii="Times New Roman" w:hAnsi="Times New Roman" w:cs="Times New Roman"/>
-          <w:i/>
-          <w:iCs/>
-          <w:sz w:val="24"/>
-          <w:szCs w:val="24"/>
-        </w:rPr>
-        <w:t>lkei</w:t>
-      </w:r>
-      <w:proofErr w:type="spellEnd"/>
-      <w:r>
-        <w:rPr>
-          <w:rFonts w:ascii="Times New Roman" w:hAnsi="Times New Roman" w:cs="Times New Roman"/>
-          <w:i/>
-          <w:iCs/>
-          <w:sz w:val="24"/>
-          <w:szCs w:val="24"/>
-        </w:rPr>
-        <w:t xml:space="preserve">, F. </w:t>
-      </w:r>
-      <w:proofErr w:type="spellStart"/>
-      <w:r>
-        <w:rPr>
-          <w:rFonts w:ascii="Times New Roman" w:hAnsi="Times New Roman" w:cs="Times New Roman"/>
-          <w:i/>
-          <w:iCs/>
-          <w:sz w:val="24"/>
-          <w:szCs w:val="24"/>
-        </w:rPr>
-        <w:t>r</w:t>
-      </w:r>
-      <w:r>
-        <w:rPr>
-          <w:rFonts w:ascii="Times New Roman" w:hAnsi="Times New Roman" w:cs="Times New Roman"/>
-          <w:i/>
-          <w:iCs/>
-          <w:sz w:val="24"/>
-          <w:szCs w:val="24"/>
-        </w:rPr>
-        <w:t>ufa</w:t>
-      </w:r>
-      <w:proofErr w:type="spellEnd"/>
-      <w:r>
-        <w:rPr>
-          <w:rFonts w:ascii="Times New Roman" w:hAnsi="Times New Roman" w:cs="Times New Roman"/>
-          <w:i/>
-          <w:iCs/>
-          <w:sz w:val="24"/>
-          <w:szCs w:val="24"/>
-        </w:rPr>
-        <w:t xml:space="preserve"> </w:t>
-      </w:r>
-      <w:r>
-        <w:rPr>
-          <w:rFonts w:ascii="Times New Roman" w:hAnsi="Times New Roman" w:cs="Times New Roman"/>
-          <w:i/>
-          <w:iCs/>
-          <w:sz w:val="24"/>
-          <w:szCs w:val="24"/>
-        </w:rPr>
-        <w:t>s</w:t>
-      </w:r>
-      <w:r>
-        <w:rPr>
-          <w:rFonts w:ascii="Times New Roman" w:hAnsi="Times New Roman" w:cs="Times New Roman"/>
-          <w:i/>
-          <w:iCs/>
-          <w:sz w:val="24"/>
-          <w:szCs w:val="24"/>
-        </w:rPr>
-        <w:t>p. #1,</w:t>
-      </w:r>
-      <w:r>
-        <w:rPr>
-          <w:rFonts w:ascii="Times New Roman" w:hAnsi="Times New Roman" w:cs="Times New Roman"/>
-          <w:sz w:val="24"/>
-          <w:szCs w:val="24"/>
-        </w:rPr>
-        <w:t xml:space="preserve"> and</w:t>
-      </w:r>
-      <w:r>
-        <w:rPr>
-          <w:rFonts w:ascii="Times New Roman" w:hAnsi="Times New Roman" w:cs="Times New Roman"/>
-          <w:i/>
-          <w:iCs/>
-          <w:sz w:val="24"/>
-          <w:szCs w:val="24"/>
-        </w:rPr>
-        <w:t xml:space="preserve"> F. </w:t>
-      </w:r>
-      <w:proofErr w:type="spellStart"/>
-      <w:r>
-        <w:rPr>
-          <w:rFonts w:ascii="Times New Roman" w:hAnsi="Times New Roman" w:cs="Times New Roman"/>
-          <w:i/>
-          <w:iCs/>
-          <w:sz w:val="24"/>
-          <w:szCs w:val="24"/>
-        </w:rPr>
-        <w:t>r</w:t>
-      </w:r>
-      <w:r>
-        <w:rPr>
-          <w:rFonts w:ascii="Times New Roman" w:hAnsi="Times New Roman" w:cs="Times New Roman"/>
-          <w:i/>
-          <w:iCs/>
-          <w:sz w:val="24"/>
-          <w:szCs w:val="24"/>
-        </w:rPr>
-        <w:t>ufa</w:t>
-      </w:r>
-      <w:proofErr w:type="spellEnd"/>
-      <w:r>
-        <w:rPr>
-          <w:rFonts w:ascii="Times New Roman" w:hAnsi="Times New Roman" w:cs="Times New Roman"/>
-          <w:i/>
-          <w:iCs/>
-          <w:sz w:val="24"/>
-          <w:szCs w:val="24"/>
-        </w:rPr>
-        <w:t xml:space="preserve"> </w:t>
-      </w:r>
-      <w:r>
-        <w:rPr>
-          <w:rFonts w:ascii="Times New Roman" w:hAnsi="Times New Roman" w:cs="Times New Roman"/>
-          <w:i/>
-          <w:iCs/>
-          <w:sz w:val="24"/>
-          <w:szCs w:val="24"/>
-        </w:rPr>
-        <w:t>s</w:t>
-      </w:r>
-      <w:r>
-        <w:rPr>
-          <w:rFonts w:ascii="Times New Roman" w:hAnsi="Times New Roman" w:cs="Times New Roman"/>
-          <w:i/>
-          <w:iCs/>
-          <w:sz w:val="24"/>
-          <w:szCs w:val="24"/>
-        </w:rPr>
-        <w:t>p. #2</w:t>
-      </w:r>
-      <w:r>
-        <w:rPr>
-          <w:rFonts w:ascii="Times New Roman" w:hAnsi="Times New Roman" w:cs="Times New Roman"/>
-          <w:sz w:val="24"/>
-          <w:szCs w:val="24"/>
-        </w:rPr>
-        <w:t xml:space="preserve">, all show </w:t>
-      </w:r>
-      <w:r>
-        <w:rPr>
-          <w:rFonts w:ascii="Times New Roman" w:hAnsi="Times New Roman" w:cs="Times New Roman"/>
-          <w:sz w:val="24"/>
-          <w:szCs w:val="24"/>
-        </w:rPr>
-        <w:t>a statistically clear difference</w:t>
-      </w:r>
-      <w:r>
-        <w:rPr>
-          <w:rFonts w:ascii="Times New Roman" w:hAnsi="Times New Roman" w:cs="Times New Roman"/>
-          <w:sz w:val="24"/>
-          <w:szCs w:val="24"/>
-        </w:rPr>
-        <w:t xml:space="preserve"> between ant head width of those selected for the honeydew collecting task when compared to the nest builders and protein foragers. </w:t>
-      </w:r>
-      <w:r>
-        <w:rPr>
-          <w:rFonts w:ascii="Times New Roman" w:hAnsi="Times New Roman" w:cs="Times New Roman"/>
-          <w:i/>
-          <w:iCs/>
-          <w:sz w:val="24"/>
-          <w:szCs w:val="24"/>
-        </w:rPr>
-        <w:t>F</w:t>
-      </w:r>
-      <w:r>
-        <w:rPr>
-          <w:rFonts w:ascii="Times New Roman" w:hAnsi="Times New Roman" w:cs="Times New Roman"/>
-          <w:i/>
-          <w:iCs/>
-          <w:sz w:val="24"/>
-          <w:szCs w:val="24"/>
-        </w:rPr>
-        <w:t xml:space="preserve">. </w:t>
-      </w:r>
-      <w:proofErr w:type="spellStart"/>
-      <w:r>
-        <w:rPr>
-          <w:rFonts w:ascii="Times New Roman" w:hAnsi="Times New Roman" w:cs="Times New Roman"/>
-          <w:i/>
-          <w:iCs/>
-          <w:sz w:val="24"/>
-          <w:szCs w:val="24"/>
-        </w:rPr>
-        <w:t>d</w:t>
-      </w:r>
-      <w:r>
-        <w:rPr>
-          <w:rFonts w:ascii="Times New Roman" w:hAnsi="Times New Roman" w:cs="Times New Roman"/>
-          <w:i/>
-          <w:iCs/>
-          <w:sz w:val="24"/>
-          <w:szCs w:val="24"/>
-        </w:rPr>
-        <w:t>akotensis</w:t>
-      </w:r>
-      <w:proofErr w:type="spellEnd"/>
-      <w:r>
-        <w:rPr>
-          <w:rFonts w:ascii="Times New Roman" w:hAnsi="Times New Roman" w:cs="Times New Roman"/>
-          <w:i/>
-          <w:iCs/>
-          <w:sz w:val="24"/>
-          <w:szCs w:val="24"/>
-        </w:rPr>
-        <w:t>,</w:t>
-      </w:r>
-      <w:r>
-        <w:rPr>
-          <w:rFonts w:ascii="Times New Roman" w:hAnsi="Times New Roman" w:cs="Times New Roman"/>
-          <w:i/>
-          <w:iCs/>
-          <w:sz w:val="24"/>
-          <w:szCs w:val="24"/>
-        </w:rPr>
-        <w:t xml:space="preserve"> F. </w:t>
-      </w:r>
-      <w:proofErr w:type="spellStart"/>
       <w:r>
         <w:rPr>
           <w:rFonts w:ascii="Times New Roman" w:hAnsi="Times New Roman" w:cs="Times New Roman"/>
@@ -3295,99 +3044,8 @@
           <w:sz w:val="24"/>
           <w:szCs w:val="24"/>
         </w:rPr>
-        <w:t>eorufibarbes</w:t>
-      </w:r>
-      <w:proofErr w:type="spellEnd"/>
-      <w:r>
-        <w:rPr>
-          <w:rFonts w:ascii="Times New Roman" w:hAnsi="Times New Roman" w:cs="Times New Roman"/>
-          <w:sz w:val="24"/>
-          <w:szCs w:val="24"/>
-        </w:rPr>
-        <w:t xml:space="preserve">, </w:t>
-      </w:r>
-      <w:r>
-        <w:rPr>
-          <w:rFonts w:ascii="Times New Roman" w:hAnsi="Times New Roman" w:cs="Times New Roman"/>
-          <w:i/>
-          <w:iCs/>
-          <w:sz w:val="24"/>
-          <w:szCs w:val="24"/>
-        </w:rPr>
-        <w:t>F</w:t>
-      </w:r>
-      <w:r>
-        <w:rPr>
-          <w:rFonts w:ascii="Times New Roman" w:hAnsi="Times New Roman" w:cs="Times New Roman"/>
-          <w:i/>
-          <w:iCs/>
-          <w:sz w:val="24"/>
-          <w:szCs w:val="24"/>
-        </w:rPr>
-        <w:t>.</w:t>
-      </w:r>
-      <w:r>
-        <w:rPr>
-          <w:rFonts w:ascii="Times New Roman" w:hAnsi="Times New Roman" w:cs="Times New Roman"/>
-          <w:i/>
-          <w:iCs/>
-          <w:sz w:val="24"/>
-          <w:szCs w:val="24"/>
-        </w:rPr>
-        <w:t xml:space="preserve"> </w:t>
-      </w:r>
-      <w:r>
-        <w:rPr>
-          <w:rFonts w:ascii="Times New Roman" w:hAnsi="Times New Roman" w:cs="Times New Roman"/>
-          <w:i/>
-          <w:iCs/>
-          <w:sz w:val="24"/>
-          <w:szCs w:val="24"/>
-        </w:rPr>
-        <w:t>g</w:t>
-      </w:r>
-      <w:r>
-        <w:rPr>
-          <w:rFonts w:ascii="Times New Roman" w:hAnsi="Times New Roman" w:cs="Times New Roman"/>
-          <w:i/>
-          <w:iCs/>
-          <w:sz w:val="24"/>
-          <w:szCs w:val="24"/>
-        </w:rPr>
-        <w:t>lacialis</w:t>
-      </w:r>
-      <w:r>
-        <w:rPr>
-          <w:rFonts w:ascii="Times New Roman" w:hAnsi="Times New Roman" w:cs="Times New Roman"/>
-          <w:i/>
-          <w:iCs/>
-          <w:sz w:val="24"/>
-          <w:szCs w:val="24"/>
-        </w:rPr>
-        <w:t xml:space="preserve">, F. </w:t>
-      </w:r>
-      <w:proofErr w:type="spellStart"/>
-      <w:r>
-        <w:rPr>
-          <w:rFonts w:ascii="Times New Roman" w:hAnsi="Times New Roman" w:cs="Times New Roman"/>
-          <w:i/>
-          <w:iCs/>
-          <w:sz w:val="24"/>
-          <w:szCs w:val="24"/>
-        </w:rPr>
-        <w:t>n</w:t>
-      </w:r>
-      <w:r>
-        <w:rPr>
-          <w:rFonts w:ascii="Times New Roman" w:hAnsi="Times New Roman" w:cs="Times New Roman"/>
-          <w:i/>
-          <w:iCs/>
-          <w:sz w:val="24"/>
-          <w:szCs w:val="24"/>
-        </w:rPr>
         <w:t>eoclara</w:t>
       </w:r>
-      <w:proofErr w:type="spellEnd"/>
       <w:r>
         <w:rPr>
           <w:rFonts w:ascii="Times New Roman" w:hAnsi="Times New Roman" w:cs="Times New Roman"/>
@@ -3406,7 +3064,6 @@
         </w:rPr>
         <w:t xml:space="preserve">F. </w:t>
       </w:r>
-      <w:proofErr w:type="spellStart"/>
       <w:r>
         <w:rPr>
           <w:rFonts w:ascii="Times New Roman" w:hAnsi="Times New Roman" w:cs="Times New Roman"/>
@@ -3427,7 +3084,6 @@
         </w:rPr>
         <w:t>odzolica</w:t>
       </w:r>
-      <w:proofErr w:type="spellEnd"/>
       <w:r>
         <w:rPr>
           <w:rFonts w:ascii="Times New Roman" w:hAnsi="Times New Roman" w:cs="Times New Roman"/>
@@ -3626,16 +3282,11 @@
       <w:r>
         <w:t xml:space="preserve"> F. </w:t>
       </w:r>
-      <w:proofErr w:type="spellStart"/>
       <w:r>
         <w:t>a</w:t>
       </w:r>
       <w:r>
-        <w:t>serva</w:t>
-      </w:r>
-      <w:proofErr w:type="spellEnd"/>
-      <w:r>
-        <w:t>.</w:t>
+        <w:t>serva.</w:t>
       </w:r>
     </w:p>
     <w:p>
@@ -3726,16 +3377,11 @@
       <w:r>
         <w:t xml:space="preserve"> F. </w:t>
       </w:r>
-      <w:proofErr w:type="spellStart"/>
       <w:r>
         <w:t>d</w:t>
       </w:r>
       <w:r>
-        <w:t>akotensis</w:t>
-      </w:r>
-      <w:proofErr w:type="spellEnd"/>
-      <w:r>
-        <w:t>.</w:t>
+        <w:t>akotensis.</w:t>
       </w:r>
     </w:p>
     <w:p>
@@ -3821,13 +3467,8 @@
       <w:r>
         <w:t xml:space="preserve"> F. </w:t>
       </w:r>
-      <w:proofErr w:type="spellStart"/>
-      <w:r>
-        <w:t>neorufibarbes</w:t>
-      </w:r>
-      <w:proofErr w:type="spellEnd"/>
-      <w:r>
-        <w:t>.</w:t>
+      <w:r>
+        <w:t>neorufibarbes.</w:t>
       </w:r>
     </w:p>
     <w:p>
@@ -3916,11 +3557,9 @@
       <w:r>
         <w:t xml:space="preserve">F. </w:t>
       </w:r>
-      <w:proofErr w:type="spellStart"/>
       <w:r>
         <w:t>ulkei</w:t>
       </w:r>
-      <w:proofErr w:type="spellEnd"/>
       <w:r>
         <w:t>.</w:t>
       </w:r>
@@ -4008,11 +3647,9 @@
       <w:r>
         <w:t xml:space="preserve"> F. </w:t>
       </w:r>
-      <w:proofErr w:type="spellStart"/>
       <w:r>
         <w:t>obscuriventris</w:t>
       </w:r>
-      <w:proofErr w:type="spellEnd"/>
       <w:r>
         <w:t>.</w:t>
       </w:r>
@@ -4100,13 +3737,8 @@
       <w:r>
         <w:t xml:space="preserve"> F. </w:t>
       </w:r>
-      <w:proofErr w:type="spellStart"/>
-      <w:r>
-        <w:t>rufa</w:t>
-      </w:r>
-      <w:proofErr w:type="spellEnd"/>
-      <w:r>
-        <w:t xml:space="preserve"> sp. #2</w:t>
+      <w:r>
+        <w:t>rufa sp. #2</w:t>
       </w:r>
       <w:r>
         <w:t>.</w:t>
@@ -4285,11 +3917,9 @@
       <w:r>
         <w:t xml:space="preserve"> F. </w:t>
       </w:r>
-      <w:proofErr w:type="spellStart"/>
       <w:r>
         <w:t>podzolica</w:t>
       </w:r>
-      <w:proofErr w:type="spellEnd"/>
       <w:r>
         <w:t>.</w:t>
       </w:r>
@@ -4377,11 +4007,9 @@
       <w:r>
         <w:t xml:space="preserve"> F. </w:t>
       </w:r>
-      <w:proofErr w:type="spellStart"/>
       <w:r>
         <w:t>neoclara</w:t>
       </w:r>
-      <w:proofErr w:type="spellEnd"/>
       <w:r>
         <w:t>.</w:t>
       </w:r>
@@ -4481,16 +4109,11 @@
       <w:r>
         <w:t xml:space="preserve"> F. </w:t>
       </w:r>
-      <w:proofErr w:type="spellStart"/>
       <w:r>
         <w:t>r</w:t>
       </w:r>
       <w:r>
-        <w:t>ufa</w:t>
-      </w:r>
-      <w:proofErr w:type="spellEnd"/>
-      <w:r>
-        <w:t xml:space="preserve"> </w:t>
+        <w:t xml:space="preserve">ufa </w:t>
       </w:r>
       <w:r>
         <w:t>s</w:t>
@@ -5589,16 +5212,6 @@
           <w:sz w:val="24"/>
           <w:szCs w:val="24"/>
         </w:rPr>
-      </w:pPr>
-    </w:p>
-    <w:p>
-      <w:pPr>
-        <w:spacing w:line="480" w:lineRule="auto"/>
-        <w:rPr>
-          <w:rFonts w:ascii="Times New Roman" w:hAnsi="Times New Roman" w:cs="Times New Roman"/>
-          <w:sz w:val="24"/>
-          <w:szCs w:val="24"/>
-        </w:rPr>
         <w:sectPr>
           <w:type w:val="continuous"/>
           <w:pgSz w:w="12240" w:h="15840"/>
@@ -5896,7 +5509,6 @@
         </w:rPr>
         <w:t xml:space="preserve">F. </w:t>
       </w:r>
-      <w:proofErr w:type="spellStart"/>
       <w:r>
         <w:rPr>
           <w:rFonts w:ascii="Times New Roman" w:hAnsi="Times New Roman" w:cs="Times New Roman"/>
@@ -5915,18 +5527,7 @@
           <w:sz w:val="24"/>
           <w:szCs w:val="24"/>
         </w:rPr>
-        <w:t>akotensis</w:t>
-      </w:r>
-      <w:proofErr w:type="spellEnd"/>
-      <w:r>
-        <w:rPr>
-          <w:rFonts w:ascii="Times New Roman" w:hAnsi="Times New Roman" w:cs="Times New Roman"/>
-          <w:i/>
-          <w:iCs/>
-          <w:sz w:val="24"/>
-          <w:szCs w:val="24"/>
-        </w:rPr>
-        <w:t xml:space="preserve"> </w:t>
+        <w:t xml:space="preserve">akotensis </w:t>
       </w:r>
       <w:r>
         <w:rPr>
@@ -5946,7 +5547,6 @@
         </w:rPr>
         <w:t xml:space="preserve"> F. </w:t>
       </w:r>
-      <w:proofErr w:type="spellStart"/>
       <w:r>
         <w:rPr>
           <w:rFonts w:ascii="Times New Roman" w:hAnsi="Times New Roman" w:cs="Times New Roman"/>
@@ -5965,18 +5565,7 @@
           <w:sz w:val="24"/>
           <w:szCs w:val="24"/>
         </w:rPr>
-        <w:t>eorufibarbes</w:t>
-      </w:r>
-      <w:proofErr w:type="spellEnd"/>
-      <w:r>
-        <w:rPr>
-          <w:rFonts w:ascii="Times New Roman" w:hAnsi="Times New Roman" w:cs="Times New Roman"/>
-          <w:i/>
-          <w:iCs/>
-          <w:sz w:val="24"/>
-          <w:szCs w:val="24"/>
-        </w:rPr>
-        <w:t xml:space="preserve"> </w:t>
+        <w:t xml:space="preserve">eorufibarbes </w:t>
       </w:r>
       <w:r>
         <w:rPr>
@@ -6373,14 +5962,6 @@
       <w:pPr>
         <w:spacing w:line="480" w:lineRule="auto"/>
       </w:pPr>
-    </w:p>
-    <w:p>
-      <w:pPr>
-        <w:spacing w:line="480" w:lineRule="auto"/>
-      </w:pPr>
-      <w:r>
-        <w:br w:type="page"/>
-      </w:r>
       <w:r>
         <w:rPr>
           <w:rFonts w:ascii="Times New Roman" w:hAnsi="Times New Roman" w:cs="Times New Roman"/>
@@ -6407,21 +5988,12 @@
       <w:r>
         <w:fldChar w:fldCharType="separate"/>
       </w:r>
-      <w:proofErr w:type="spellStart"/>
-      <w:r>
-        <w:rPr>
-          <w:rFonts w:ascii="Times New Roman" w:hAnsi="Times New Roman" w:cs="Times New Roman"/>
-          <w:sz w:val="24"/>
-        </w:rPr>
-        <w:t>Chittka</w:t>
-      </w:r>
-      <w:proofErr w:type="spellEnd"/>
-      <w:r>
-        <w:rPr>
-          <w:rFonts w:ascii="Times New Roman" w:hAnsi="Times New Roman" w:cs="Times New Roman"/>
-          <w:sz w:val="24"/>
-        </w:rPr>
-        <w:t>, L., and H. Muller. 2009. Learning, specialization, efficiency and task allocation in social insects.</w:t>
+      <w:r>
+        <w:rPr>
+          <w:rFonts w:ascii="Times New Roman" w:hAnsi="Times New Roman" w:cs="Times New Roman"/>
+          <w:sz w:val="24"/>
+        </w:rPr>
+        <w:t>Chittka, L., and H. Muller. 2009. Learning, specialization, efficiency and task allocation in social insects.</w:t>
       </w:r>
     </w:p>
     <w:p>
@@ -6432,53 +6004,12 @@
           <w:sz w:val="24"/>
         </w:rPr>
       </w:pPr>
-      <w:proofErr w:type="spellStart"/>
-      <w:r>
-        <w:rPr>
-          <w:rFonts w:ascii="Times New Roman" w:hAnsi="Times New Roman" w:cs="Times New Roman"/>
-          <w:sz w:val="24"/>
-        </w:rPr>
-        <w:t>Goryunov</w:t>
-      </w:r>
-      <w:proofErr w:type="spellEnd"/>
-      <w:r>
-        <w:rPr>
-          <w:rFonts w:ascii="Times New Roman" w:hAnsi="Times New Roman" w:cs="Times New Roman"/>
-          <w:sz w:val="24"/>
-        </w:rPr>
-        <w:t xml:space="preserve">, D. N. 2015. Nest-building in ants Formica </w:t>
-      </w:r>
-      <w:proofErr w:type="spellStart"/>
-      <w:r>
-        <w:rPr>
-          <w:rFonts w:ascii="Times New Roman" w:hAnsi="Times New Roman" w:cs="Times New Roman"/>
-          <w:sz w:val="24"/>
-        </w:rPr>
-        <w:t>exsecta</w:t>
-      </w:r>
-      <w:proofErr w:type="spellEnd"/>
-      <w:r>
-        <w:rPr>
-          <w:rFonts w:ascii="Times New Roman" w:hAnsi="Times New Roman" w:cs="Times New Roman"/>
-          <w:sz w:val="24"/>
-        </w:rPr>
-        <w:t xml:space="preserve"> (Hymenoptera, Formicidae). </w:t>
-      </w:r>
-      <w:proofErr w:type="spellStart"/>
-      <w:r>
-        <w:rPr>
-          <w:rFonts w:ascii="Times New Roman" w:hAnsi="Times New Roman" w:cs="Times New Roman"/>
-          <w:sz w:val="24"/>
-        </w:rPr>
-        <w:t>Entmol</w:t>
-      </w:r>
-      <w:proofErr w:type="spellEnd"/>
-      <w:r>
-        <w:rPr>
-          <w:rFonts w:ascii="Times New Roman" w:hAnsi="Times New Roman" w:cs="Times New Roman"/>
-          <w:sz w:val="24"/>
-        </w:rPr>
-        <w:t>. Rev. 95:953–958.</w:t>
+      <w:r>
+        <w:rPr>
+          <w:rFonts w:ascii="Times New Roman" w:hAnsi="Times New Roman" w:cs="Times New Roman"/>
+          <w:sz w:val="24"/>
+        </w:rPr>
+        <w:t>Goryunov, D. N. 2015. Nest-building in ants Formica exsecta (Hymenoptera, Formicidae). Entmol. Rev. 95:953–958.</w:t>
       </w:r>
     </w:p>
     <w:p>
@@ -6489,37 +6020,12 @@
           <w:sz w:val="24"/>
         </w:rPr>
       </w:pPr>
-      <w:proofErr w:type="spellStart"/>
-      <w:r>
-        <w:rPr>
-          <w:rFonts w:ascii="Times New Roman" w:hAnsi="Times New Roman" w:cs="Times New Roman"/>
-          <w:sz w:val="24"/>
-        </w:rPr>
-        <w:t>Grüter</w:t>
-      </w:r>
-      <w:proofErr w:type="spellEnd"/>
-      <w:r>
-        <w:rPr>
-          <w:rFonts w:ascii="Times New Roman" w:hAnsi="Times New Roman" w:cs="Times New Roman"/>
-          <w:sz w:val="24"/>
-        </w:rPr>
-        <w:t xml:space="preserve">, C., C. Menezes, V. Imperatriz-Fonseca, and F. </w:t>
-      </w:r>
-      <w:proofErr w:type="spellStart"/>
-      <w:r>
-        <w:rPr>
-          <w:rFonts w:ascii="Times New Roman" w:hAnsi="Times New Roman" w:cs="Times New Roman"/>
-          <w:sz w:val="24"/>
-        </w:rPr>
-        <w:t>Ratnieks</w:t>
-      </w:r>
-      <w:proofErr w:type="spellEnd"/>
-      <w:r>
-        <w:rPr>
-          <w:rFonts w:ascii="Times New Roman" w:hAnsi="Times New Roman" w:cs="Times New Roman"/>
-          <w:sz w:val="24"/>
-        </w:rPr>
-        <w:t>. 2011. A morphologically specialized soldier caste improves colony defense in a neotropical eusocial bee.</w:t>
+      <w:r>
+        <w:rPr>
+          <w:rFonts w:ascii="Times New Roman" w:hAnsi="Times New Roman" w:cs="Times New Roman"/>
+          <w:sz w:val="24"/>
+        </w:rPr>
+        <w:t>Grüter, C., C. Menezes, V. Imperatriz-Fonseca, and F. Ratnieks. 2011. A morphologically specialized soldier caste improves colony defense in a neotropical eusocial bee.</w:t>
       </w:r>
     </w:p>
     <w:p>
@@ -6546,85 +6052,12 @@
           <w:sz w:val="24"/>
         </w:rPr>
       </w:pPr>
-      <w:proofErr w:type="spellStart"/>
-      <w:r>
-        <w:rPr>
-          <w:rFonts w:ascii="Times New Roman" w:hAnsi="Times New Roman" w:cs="Times New Roman"/>
-          <w:sz w:val="24"/>
-        </w:rPr>
-        <w:t>Sundström</w:t>
-      </w:r>
-      <w:proofErr w:type="spellEnd"/>
-      <w:r>
-        <w:rPr>
-          <w:rFonts w:ascii="Times New Roman" w:hAnsi="Times New Roman" w:cs="Times New Roman"/>
-          <w:sz w:val="24"/>
-        </w:rPr>
-        <w:t xml:space="preserve">, L., P. </w:t>
-      </w:r>
-      <w:proofErr w:type="spellStart"/>
-      <w:r>
-        <w:rPr>
-          <w:rFonts w:ascii="Times New Roman" w:hAnsi="Times New Roman" w:cs="Times New Roman"/>
-          <w:sz w:val="24"/>
-        </w:rPr>
-        <w:t>Seppä</w:t>
-      </w:r>
-      <w:proofErr w:type="spellEnd"/>
-      <w:r>
-        <w:rPr>
-          <w:rFonts w:ascii="Times New Roman" w:hAnsi="Times New Roman" w:cs="Times New Roman"/>
-          <w:sz w:val="24"/>
-        </w:rPr>
-        <w:t xml:space="preserve">, and P. </w:t>
-      </w:r>
-      <w:proofErr w:type="spellStart"/>
-      <w:r>
-        <w:rPr>
-          <w:rFonts w:ascii="Times New Roman" w:hAnsi="Times New Roman" w:cs="Times New Roman"/>
-          <w:sz w:val="24"/>
-        </w:rPr>
-        <w:t>Pamilo</w:t>
-      </w:r>
-      <w:proofErr w:type="spellEnd"/>
-      <w:r>
-        <w:rPr>
-          <w:rFonts w:ascii="Times New Roman" w:hAnsi="Times New Roman" w:cs="Times New Roman"/>
-          <w:sz w:val="24"/>
-        </w:rPr>
-        <w:t xml:space="preserve">. 2005. Genetic population structure and dispersal patterns in Formica ants — a review. Annales </w:t>
-      </w:r>
-      <w:proofErr w:type="spellStart"/>
-      <w:r>
-        <w:rPr>
-          <w:rFonts w:ascii="Times New Roman" w:hAnsi="Times New Roman" w:cs="Times New Roman"/>
-          <w:sz w:val="24"/>
-        </w:rPr>
-        <w:t>Zoologici</w:t>
-      </w:r>
-      <w:proofErr w:type="spellEnd"/>
-      <w:r>
-        <w:rPr>
-          <w:rFonts w:ascii="Times New Roman" w:hAnsi="Times New Roman" w:cs="Times New Roman"/>
-          <w:sz w:val="24"/>
-        </w:rPr>
-        <w:t xml:space="preserve"> </w:t>
-      </w:r>
-      <w:proofErr w:type="spellStart"/>
-      <w:r>
-        <w:rPr>
-          <w:rFonts w:ascii="Times New Roman" w:hAnsi="Times New Roman" w:cs="Times New Roman"/>
-          <w:sz w:val="24"/>
-        </w:rPr>
-        <w:t>Fennici</w:t>
-      </w:r>
-      <w:proofErr w:type="spellEnd"/>
-      <w:r>
-        <w:rPr>
-          <w:rFonts w:ascii="Times New Roman" w:hAnsi="Times New Roman" w:cs="Times New Roman"/>
-          <w:sz w:val="24"/>
-        </w:rPr>
-        <w:t xml:space="preserve"> 42:163–177. Finnish Zoological and Botanical Publishing Board.</w:t>
+      <w:r>
+        <w:rPr>
+          <w:rFonts w:ascii="Times New Roman" w:hAnsi="Times New Roman" w:cs="Times New Roman"/>
+          <w:sz w:val="24"/>
+        </w:rPr>
+        <w:t>Sundström, L., P. Seppä, and P. Pamilo. 2005. Genetic population structure and dispersal patterns in Formica ants — a review. Annales Zoologici Fennici 42:163–177. Finnish Zoological and Botanical Publishing Board.</w:t>
       </w:r>
     </w:p>
     <w:p>
@@ -6635,21 +6068,12 @@
           <w:sz w:val="24"/>
         </w:rPr>
       </w:pPr>
-      <w:proofErr w:type="spellStart"/>
-      <w:r>
-        <w:rPr>
-          <w:rFonts w:ascii="Times New Roman" w:hAnsi="Times New Roman" w:cs="Times New Roman"/>
-          <w:sz w:val="24"/>
-        </w:rPr>
-        <w:t>Tawdros</w:t>
-      </w:r>
-      <w:proofErr w:type="spellEnd"/>
-      <w:r>
-        <w:rPr>
-          <w:rFonts w:ascii="Times New Roman" w:hAnsi="Times New Roman" w:cs="Times New Roman"/>
-          <w:sz w:val="24"/>
-        </w:rPr>
-        <w:t>, S., M. West, and J. Purcell. 2020. Scaling relationships in Formica ants with continuous worker size variation. Insect. Soc. 67:463–472.</w:t>
+      <w:r>
+        <w:rPr>
+          <w:rFonts w:ascii="Times New Roman" w:hAnsi="Times New Roman" w:cs="Times New Roman"/>
+          <w:sz w:val="24"/>
+        </w:rPr>
+        <w:t>Tawdros, S., M. West, and J. Purcell. 2020. Scaling relationships in Formica ants with continuous worker size variation. Insect. Soc. 67:463–472.</w:t>
       </w:r>
     </w:p>
     <w:p>
@@ -6681,23 +6105,7 @@
           <w:rFonts w:ascii="Times New Roman" w:hAnsi="Times New Roman" w:cs="Times New Roman"/>
           <w:sz w:val="24"/>
         </w:rPr>
-        <w:t xml:space="preserve">Wong, M. K. L., and B. </w:t>
-      </w:r>
-      <w:proofErr w:type="spellStart"/>
-      <w:r>
-        <w:rPr>
-          <w:rFonts w:ascii="Times New Roman" w:hAnsi="Times New Roman" w:cs="Times New Roman"/>
-          <w:sz w:val="24"/>
-        </w:rPr>
-        <w:t>Guenard</w:t>
-      </w:r>
-      <w:proofErr w:type="spellEnd"/>
-      <w:r>
-        <w:rPr>
-          <w:rFonts w:ascii="Times New Roman" w:hAnsi="Times New Roman" w:cs="Times New Roman"/>
-          <w:sz w:val="24"/>
-        </w:rPr>
-        <w:t>. 2017. Subterranean ants: summary and perspectives on field sampling methods, with notes on diversity and ecology (Hymenoptera: Formicidae).</w:t>
+        <w:t>Wong, M. K. L., and B. Guenard. 2017. Subterranean ants: summary and perspectives on field sampling methods, with notes on diversity and ecology (Hymenoptera: Formicidae).</w:t>
       </w:r>
     </w:p>
     <w:p>

</xml_diff>